<commit_message>
descriere flux de business și de lucru. am ajuns la cazuri de utilizare
</commit_message>
<xml_diff>
--- a/Licență (Repaired).docx
+++ b/Licență (Repaired).docx
@@ -5631,13 +5631,11 @@
         <w:pStyle w:val="Heading2"/>
         <w:rPr>
           <w:noProof/>
-          <w:lang w:val="en-US"/>
         </w:rPr>
       </w:pPr>
       <w:r>
         <w:rPr>
           <w:noProof/>
-          <w:lang w:val="en-US"/>
         </w:rPr>
         <w:t>Cerințe non-funcționale</w:t>
       </w:r>
@@ -5903,13 +5901,11 @@
         <w:ind w:left="578" w:hanging="578"/>
         <w:rPr>
           <w:noProof/>
-          <w:lang w:val="en-US"/>
         </w:rPr>
       </w:pPr>
       <w:r>
         <w:rPr>
           <w:noProof/>
-          <w:lang w:val="en-US"/>
         </w:rPr>
         <w:t>Proiectarea hardware</w:t>
       </w:r>
@@ -8381,6 +8377,2779 @@
     <w:p>
       <w:pPr>
         <w:rPr>
+          <w:lang w:val="ro-RO" w:eastAsia="ko-KR"/>
+        </w:rPr>
+      </w:pPr>
+      <w:r>
+        <w:rPr>
+          <w:lang w:val="ro-RO" w:eastAsia="ko-KR"/>
+        </w:rPr>
+        <w:t xml:space="preserve">Considerând obicetivele și specificațiile menționate în capitolul 2, </w:t>
+      </w:r>
+      <w:r>
+        <w:rPr>
+          <w:lang w:val="ro-RO" w:eastAsia="ko-KR"/>
+        </w:rPr>
+        <w:t xml:space="preserve">putem împărți aplicația în două părți. </w:t>
+      </w:r>
+      <w:r>
+        <w:rPr>
+          <w:lang w:val="ro-RO" w:eastAsia="ko-KR"/>
+        </w:rPr>
+        <w:t>Luăm această decizie deoarece putem oferi o imagine mai cuprinzătoare și mai ușor de înțeles și analizat dacă luăm în considerare aceste părți componente pe rând. În figura 4.1 se observă că partea hardware se referă la componentele care monitorizează, controlează și alterează mediul plantei iar partea software se referă la aplicația web disponibilă utilizatorilor. Când vorbim de partea software includem atât aplicația server cât și cea client.</w:t>
+      </w:r>
+    </w:p>
+    <w:p>
+      <w:pPr>
+        <w:rPr>
+          <w:lang w:val="ro-RO" w:eastAsia="ko-KR"/>
+        </w:rPr>
+      </w:pPr>
+    </w:p>
+    <w:p>
+      <w:pPr>
+        <w:rPr>
+          <w:lang w:val="ro-RO" w:eastAsia="ko-KR"/>
+        </w:rPr>
+      </w:pPr>
+    </w:p>
+    <w:p>
+      <w:pPr>
+        <w:ind w:firstLine="0"/>
+        <w:jc w:val="center"/>
+        <w:rPr>
+          <w:lang w:val="ro-RO" w:eastAsia="ko-KR"/>
+        </w:rPr>
+      </w:pPr>
+      <w:r>
+        <w:rPr>
+          <w:noProof/>
+          <w:lang w:eastAsia="en-US"/>
+        </w:rPr>
+        <w:drawing>
+          <wp:inline distT="0" distB="0" distL="0" distR="0">
+            <wp:extent cx="5486400" cy="3503670"/>
+            <wp:effectExtent l="19050" t="0" r="0" b="0"/>
+            <wp:docPr id="15" name="Picture 6" descr="C:\LIC\documentație\4.1.png"/>
+            <wp:cNvGraphicFramePr>
+              <a:graphicFrameLocks xmlns:a="http://schemas.openxmlformats.org/drawingml/2006/main" noChangeAspect="1"/>
+            </wp:cNvGraphicFramePr>
+            <a:graphic xmlns:a="http://schemas.openxmlformats.org/drawingml/2006/main">
+              <a:graphicData uri="http://schemas.openxmlformats.org/drawingml/2006/picture">
+                <pic:pic xmlns:pic="http://schemas.openxmlformats.org/drawingml/2006/picture">
+                  <pic:nvPicPr>
+                    <pic:cNvPr id="0" name="Picture 6" descr="C:\LIC\documentație\4.1.png"/>
+                    <pic:cNvPicPr>
+                      <a:picLocks noChangeAspect="1" noChangeArrowheads="1"/>
+                    </pic:cNvPicPr>
+                  </pic:nvPicPr>
+                  <pic:blipFill>
+                    <a:blip r:embed="rId27"/>
+                    <a:srcRect/>
+                    <a:stretch>
+                      <a:fillRect/>
+                    </a:stretch>
+                  </pic:blipFill>
+                  <pic:spPr bwMode="auto">
+                    <a:xfrm>
+                      <a:off x="0" y="0"/>
+                      <a:ext cx="5486400" cy="3503670"/>
+                    </a:xfrm>
+                    <a:prstGeom prst="rect">
+                      <a:avLst/>
+                    </a:prstGeom>
+                    <a:noFill/>
+                    <a:ln w="9525">
+                      <a:noFill/>
+                      <a:miter lim="800000"/>
+                      <a:headEnd/>
+                      <a:tailEnd/>
+                    </a:ln>
+                  </pic:spPr>
+                </pic:pic>
+              </a:graphicData>
+            </a:graphic>
+          </wp:inline>
+        </w:drawing>
+      </w:r>
+    </w:p>
+    <w:p>
+      <w:pPr>
+        <w:pStyle w:val="Caption"/>
+      </w:pPr>
+      <w:r>
+        <w:t xml:space="preserve"> </w:t>
+      </w:r>
+      <w:fldSimple w:instr=" STYLEREF 1 \s ">
+        <w:r>
+          <w:rPr>
+            <w:noProof/>
+          </w:rPr>
+          <w:t>4</w:t>
+        </w:r>
+      </w:fldSimple>
+      <w:r>
+        <w:t>.</w:t>
+      </w:r>
+      <w:fldSimple w:instr=" SEQ Figura \* ARABIC \s 1 ">
+        <w:r>
+          <w:rPr>
+            <w:noProof/>
+          </w:rPr>
+          <w:t>1</w:t>
+        </w:r>
+      </w:fldSimple>
+      <w:r>
+        <w:t xml:space="preserve"> Împărțirea aplicației</w:t>
+      </w:r>
+    </w:p>
+    <w:p>
+      <w:pPr>
+        <w:rPr>
+          <w:lang w:val="ro-RO" w:eastAsia="ko-KR"/>
+        </w:rPr>
+      </w:pPr>
+    </w:p>
+    <w:p>
+      <w:pPr>
+        <w:rPr>
+          <w:lang w:val="ro-RO" w:eastAsia="ko-KR"/>
+        </w:rPr>
+      </w:pPr>
+      <w:r>
+        <w:rPr>
+          <w:lang w:val="ro-RO" w:eastAsia="ko-KR"/>
+        </w:rPr>
+        <w:t xml:space="preserve">Prima parte este partea software, accesibilă gratuit oricărui utilizator. Aceasta are ca scop evidența plantelor din apartent și </w:t>
+      </w:r>
+      <w:r>
+        <w:rPr>
+          <w:lang w:val="ro-RO" w:eastAsia="ko-KR"/>
+        </w:rPr>
+        <w:t>gestionarea programului de udare a acestora.</w:t>
+      </w:r>
+      <w:r>
+        <w:rPr>
+          <w:lang w:val="ro-RO" w:eastAsia="ko-KR"/>
+        </w:rPr>
+        <w:t xml:space="preserve"> Principalul flux al părții software este reprezentat în figura 4.</w:t>
+      </w:r>
+      <w:r>
+        <w:rPr>
+          <w:lang w:val="ro-RO" w:eastAsia="ko-KR"/>
+        </w:rPr>
+        <w:t>2</w:t>
+      </w:r>
+      <w:r>
+        <w:rPr>
+          <w:lang w:val="ro-RO" w:eastAsia="ko-KR"/>
+        </w:rPr>
+        <w:t xml:space="preserve">. </w:t>
+      </w:r>
+      <w:r>
+        <w:rPr>
+          <w:lang w:val="ro-RO" w:eastAsia="ko-KR"/>
+        </w:rPr>
+        <w:t xml:space="preserve">Utilizatorul începe prin a vizualiza lista de plante disponibile în aplicație și a selecta una dintre aceste plante. Selectarea unei plante implică adăugarea acesteia în grădina virtuală a utilizatorului. Pasul următor este configurarea sistemul hardware. </w:t>
+      </w:r>
+      <w:r>
+        <w:rPr>
+          <w:lang w:val="ro-RO" w:eastAsia="ko-KR"/>
+        </w:rPr>
+        <w:t>A se menționa că din cei patru</w:t>
+      </w:r>
+      <w:r>
+        <w:rPr>
+          <w:lang w:val="ro-RO" w:eastAsia="ko-KR"/>
+        </w:rPr>
+        <w:t xml:space="preserve"> mari</w:t>
+      </w:r>
+      <w:r>
+        <w:rPr>
+          <w:lang w:val="ro-RO" w:eastAsia="ko-KR"/>
+        </w:rPr>
+        <w:t xml:space="preserve"> pași descriși, pasul numărul trei este facultativ. Acest pas are sens doar pentru utilizatorii care beneficiază și de parte hardware a aplicației.</w:t>
+      </w:r>
+      <w:r>
+        <w:rPr>
+          <w:lang w:val="ro-RO" w:eastAsia="ko-KR"/>
+        </w:rPr>
+        <w:t xml:space="preserve"> Ultimul pas este reprezentat de vizualizare datelor desprea starea plantei. Acestea pot fi date și despre starea mediului plantei în cazul în care utilizatorul beneficiază de parte hardware.</w:t>
+      </w:r>
+    </w:p>
+    <w:p>
+      <w:pPr>
+        <w:rPr>
+          <w:lang w:val="ro-RO" w:eastAsia="ko-KR"/>
+        </w:rPr>
+      </w:pPr>
+    </w:p>
+    <w:p>
+      <w:pPr>
+        <w:keepNext/>
+        <w:ind w:firstLine="0"/>
+        <w:jc w:val="center"/>
+      </w:pPr>
+      <w:r>
+        <w:rPr>
+          <w:noProof/>
+          <w:lang w:eastAsia="en-US"/>
+        </w:rPr>
+        <w:lastRenderedPageBreak/>
+        <w:drawing>
+          <wp:inline distT="0" distB="0" distL="0" distR="0">
+            <wp:extent cx="5486400" cy="1118730"/>
+            <wp:effectExtent l="19050" t="0" r="0" b="0"/>
+            <wp:docPr id="12" name="Picture 4" descr="C:\LIC\documentație\Untitled Diagram (5).jpg"/>
+            <wp:cNvGraphicFramePr>
+              <a:graphicFrameLocks xmlns:a="http://schemas.openxmlformats.org/drawingml/2006/main" noChangeAspect="1"/>
+            </wp:cNvGraphicFramePr>
+            <a:graphic xmlns:a="http://schemas.openxmlformats.org/drawingml/2006/main">
+              <a:graphicData uri="http://schemas.openxmlformats.org/drawingml/2006/picture">
+                <pic:pic xmlns:pic="http://schemas.openxmlformats.org/drawingml/2006/picture">
+                  <pic:nvPicPr>
+                    <pic:cNvPr id="0" name="Picture 4" descr="C:\LIC\documentație\Untitled Diagram (5).jpg"/>
+                    <pic:cNvPicPr>
+                      <a:picLocks noChangeAspect="1" noChangeArrowheads="1"/>
+                    </pic:cNvPicPr>
+                  </pic:nvPicPr>
+                  <pic:blipFill>
+                    <a:blip r:embed="rId28"/>
+                    <a:srcRect/>
+                    <a:stretch>
+                      <a:fillRect/>
+                    </a:stretch>
+                  </pic:blipFill>
+                  <pic:spPr bwMode="auto">
+                    <a:xfrm>
+                      <a:off x="0" y="0"/>
+                      <a:ext cx="5486400" cy="1118730"/>
+                    </a:xfrm>
+                    <a:prstGeom prst="rect">
+                      <a:avLst/>
+                    </a:prstGeom>
+                    <a:noFill/>
+                    <a:ln w="9525">
+                      <a:noFill/>
+                      <a:miter lim="800000"/>
+                      <a:headEnd/>
+                      <a:tailEnd/>
+                    </a:ln>
+                  </pic:spPr>
+                </pic:pic>
+              </a:graphicData>
+            </a:graphic>
+          </wp:inline>
+        </w:drawing>
+      </w:r>
+    </w:p>
+    <w:p>
+      <w:pPr>
+        <w:pStyle w:val="Caption"/>
+      </w:pPr>
+      <w:fldSimple w:instr=" STYLEREF 1 \s ">
+        <w:r>
+          <w:rPr>
+            <w:noProof/>
+          </w:rPr>
+          <w:t>4</w:t>
+        </w:r>
+      </w:fldSimple>
+      <w:r>
+        <w:t>.</w:t>
+      </w:r>
+      <w:fldSimple w:instr=" SEQ Figura \* ARABIC \s 1 ">
+        <w:r>
+          <w:rPr>
+            <w:noProof/>
+          </w:rPr>
+          <w:t>2</w:t>
+        </w:r>
+      </w:fldSimple>
+      <w:r>
+        <w:t xml:space="preserve"> Fluxul de business al părții software a aplicației</w:t>
+      </w:r>
+    </w:p>
+    <w:p>
+      <w:pPr>
+        <w:rPr>
+          <w:lang w:val="ro-RO" w:eastAsia="ko-KR"/>
+        </w:rPr>
+      </w:pPr>
+    </w:p>
+    <w:p>
+      <w:pPr>
+        <w:rPr>
+          <w:lang w:val="ro-RO" w:eastAsia="ko-KR"/>
+        </w:rPr>
+      </w:pPr>
+      <w:r>
+        <w:rPr>
+          <w:lang w:val="ro-RO" w:eastAsia="ko-KR"/>
+        </w:rPr>
+        <w:t>A doua parte a aplicației este parte de hardware</w:t>
+      </w:r>
+      <w:r>
+        <w:rPr>
+          <w:lang w:val="ro-RO" w:eastAsia="ko-KR"/>
+        </w:rPr>
+        <w:t>. Aceasta are ca scop oferirea unui mediu supravegheat și parțial controlat de creștere a plantei. Fluxul de lucru al părții hardwa</w:t>
+      </w:r>
+      <w:r>
+        <w:rPr>
+          <w:lang w:val="ro-RO" w:eastAsia="ko-KR"/>
+        </w:rPr>
+        <w:t>re este evidențiat în figura 4.3</w:t>
+      </w:r>
+      <w:r>
+        <w:rPr>
+          <w:lang w:val="ro-RO" w:eastAsia="ko-KR"/>
+        </w:rPr>
+        <w:t>. Se poate observa c</w:t>
+      </w:r>
+      <w:r>
+        <w:rPr>
+          <w:lang w:val="ro-RO" w:eastAsia="ko-KR"/>
+        </w:rPr>
+        <w:t>ă</w:t>
+      </w:r>
+      <w:r>
+        <w:rPr>
+          <w:lang w:val="ro-RO" w:eastAsia="ko-KR"/>
+        </w:rPr>
+        <w:t xml:space="preserve"> primul pas </w:t>
+      </w:r>
+      <w:r>
+        <w:rPr>
+          <w:lang w:val="ro-RO" w:eastAsia="ko-KR"/>
+        </w:rPr>
+        <w:t xml:space="preserve">e cel </w:t>
+      </w:r>
+      <w:r>
+        <w:rPr>
+          <w:lang w:val="ro-RO" w:eastAsia="ko-KR"/>
+        </w:rPr>
+        <w:t>de configurare</w:t>
+      </w:r>
+      <w:r>
+        <w:rPr>
+          <w:lang w:val="ro-RO" w:eastAsia="ko-KR"/>
+        </w:rPr>
+        <w:t>. După configurare, parte hardware a aplicației intră într-o buclă de măsurare și evaluare (conform configurării) a mediului plantei. În cazul în care e nevoie de ajustare automată, sistemul va ajusta singur condițiile de mediu. În cazul în care este nevoie de ajutare manuală, sistemul va notifica utilizatorul cu privire la ce acțiuni trebuie acesta să întreprindă pentru a oferi plantei un mediu propice de dezvoltare.</w:t>
+      </w:r>
+    </w:p>
+    <w:p>
+      <w:pPr>
+        <w:rPr>
+          <w:lang w:val="ro-RO" w:eastAsia="ko-KR"/>
+        </w:rPr>
+      </w:pPr>
+    </w:p>
+    <w:p>
+      <w:pPr>
+        <w:rPr>
+          <w:lang w:val="ro-RO" w:eastAsia="ko-KR"/>
+        </w:rPr>
+      </w:pPr>
+    </w:p>
+    <w:p>
+      <w:pPr>
+        <w:ind w:firstLine="0"/>
+        <w:jc w:val="center"/>
+        <w:rPr>
+          <w:lang w:val="ro-RO" w:eastAsia="ko-KR"/>
+        </w:rPr>
+      </w:pPr>
+      <w:r>
+        <w:rPr>
+          <w:noProof/>
+          <w:lang w:eastAsia="en-US"/>
+        </w:rPr>
+        <w:drawing>
+          <wp:inline distT="0" distB="0" distL="0" distR="0">
+            <wp:extent cx="5486400" cy="2929757"/>
+            <wp:effectExtent l="19050" t="0" r="0" b="0"/>
+            <wp:docPr id="13" name="Picture 5" descr="C:\LIC\documentație\application flow hw.jpg"/>
+            <wp:cNvGraphicFramePr>
+              <a:graphicFrameLocks xmlns:a="http://schemas.openxmlformats.org/drawingml/2006/main" noChangeAspect="1"/>
+            </wp:cNvGraphicFramePr>
+            <a:graphic xmlns:a="http://schemas.openxmlformats.org/drawingml/2006/main">
+              <a:graphicData uri="http://schemas.openxmlformats.org/drawingml/2006/picture">
+                <pic:pic xmlns:pic="http://schemas.openxmlformats.org/drawingml/2006/picture">
+                  <pic:nvPicPr>
+                    <pic:cNvPr id="0" name="Picture 5" descr="C:\LIC\documentație\application flow hw.jpg"/>
+                    <pic:cNvPicPr>
+                      <a:picLocks noChangeAspect="1" noChangeArrowheads="1"/>
+                    </pic:cNvPicPr>
+                  </pic:nvPicPr>
+                  <pic:blipFill>
+                    <a:blip r:embed="rId29"/>
+                    <a:srcRect/>
+                    <a:stretch>
+                      <a:fillRect/>
+                    </a:stretch>
+                  </pic:blipFill>
+                  <pic:spPr bwMode="auto">
+                    <a:xfrm>
+                      <a:off x="0" y="0"/>
+                      <a:ext cx="5486400" cy="2929757"/>
+                    </a:xfrm>
+                    <a:prstGeom prst="rect">
+                      <a:avLst/>
+                    </a:prstGeom>
+                    <a:noFill/>
+                    <a:ln w="9525">
+                      <a:noFill/>
+                      <a:miter lim="800000"/>
+                      <a:headEnd/>
+                      <a:tailEnd/>
+                    </a:ln>
+                  </pic:spPr>
+                </pic:pic>
+              </a:graphicData>
+            </a:graphic>
+          </wp:inline>
+        </w:drawing>
+      </w:r>
+    </w:p>
+    <w:p>
+      <w:pPr>
+        <w:pStyle w:val="Caption"/>
+      </w:pPr>
+      <w:fldSimple w:instr=" STYLEREF 1 \s ">
+        <w:r>
+          <w:rPr>
+            <w:noProof/>
+          </w:rPr>
+          <w:t>4</w:t>
+        </w:r>
+      </w:fldSimple>
+      <w:r>
+        <w:t>.</w:t>
+      </w:r>
+      <w:fldSimple w:instr=" SEQ Figura \* ARABIC \s 1 ">
+        <w:r>
+          <w:rPr>
+            <w:noProof/>
+          </w:rPr>
+          <w:t>3</w:t>
+        </w:r>
+      </w:fldSimple>
+      <w:r>
+        <w:t xml:space="preserve"> Fluxul de lucru al părții hardware a aplicației</w:t>
+      </w:r>
+    </w:p>
+    <w:p>
+      <w:pPr>
+        <w:rPr>
+          <w:lang w:val="ro-RO" w:eastAsia="ko-KR"/>
+        </w:rPr>
+      </w:pPr>
+    </w:p>
+    <w:p>
+      <w:pPr>
+        <w:rPr>
+          <w:lang w:val="ro-RO" w:eastAsia="ko-KR"/>
+        </w:rPr>
+      </w:pPr>
+      <w:r>
+        <w:rPr>
+          <w:lang w:val="ro-RO" w:eastAsia="ko-KR"/>
+        </w:rPr>
+        <w:t xml:space="preserve">Din fluxurile principale ale aplicație am dezvoltat cazuri de utilizare ale aplicației. Spre deosebire de cerințele funcționale absolut necesare prezentate în capitolul 2, în urma unei analize mai în detaliu am decoperit nevoia de anumite cerințe funcționale adjuvante pentru aplicația noastră.  </w:t>
+      </w:r>
+    </w:p>
+    <w:p>
+      <w:pPr>
+        <w:rPr>
+          <w:lang w:val="ro-RO"/>
+        </w:rPr>
+      </w:pPr>
+      <w:r>
+        <w:rPr>
+          <w:lang w:val="ro-RO" w:eastAsia="ko-KR"/>
+        </w:rPr>
+        <w:t>În subcapitolul următor vom prezenta în detaliu cazurile de utilizare pentru fiecare cerință funcțională.</w:t>
+      </w:r>
+    </w:p>
+    <w:p>
+      <w:pPr>
+        <w:pStyle w:val="Heading2"/>
+        <w:rPr>
+          <w:lang w:val="ro-RO"/>
+        </w:rPr>
+      </w:pPr>
+      <w:r>
+        <w:rPr>
+          <w:lang w:val="ro-RO"/>
+        </w:rPr>
+        <w:lastRenderedPageBreak/>
+        <w:t>Cazuri de utilizare</w:t>
+      </w:r>
+    </w:p>
+    <w:p>
+      <w:pPr>
+        <w:rPr>
+          <w:lang w:val="ro-RO" w:eastAsia="ko-KR"/>
+        </w:rPr>
+      </w:pPr>
+      <w:r>
+        <w:rPr>
+          <w:lang w:val="ro-RO" w:eastAsia="ko-KR"/>
+        </w:rPr>
+        <w:t>În c</w:t>
+      </w:r>
+      <w:r>
+        <w:rPr>
+          <w:lang w:val="ro-RO" w:eastAsia="ko-KR"/>
+        </w:rPr>
+        <w:t xml:space="preserve">apitolul 2 am prezentat </w:t>
+      </w:r>
+      <w:r>
+        <w:rPr>
+          <w:lang w:val="ro-RO" w:eastAsia="ko-KR"/>
+        </w:rPr>
+        <w:t xml:space="preserve">cerințele </w:t>
+      </w:r>
+      <w:r>
+        <w:rPr>
+          <w:lang w:val="ro-RO" w:eastAsia="ko-KR"/>
+        </w:rPr>
+        <w:t>funcționa</w:t>
+      </w:r>
+      <w:r>
+        <w:rPr>
+          <w:lang w:val="ro-RO" w:eastAsia="ko-KR"/>
+        </w:rPr>
+        <w:t>le ale</w:t>
+      </w:r>
+      <w:r>
+        <w:rPr>
+          <w:lang w:val="ro-RO" w:eastAsia="ko-KR"/>
+        </w:rPr>
+        <w:t xml:space="preserve"> aplicație</w:t>
+      </w:r>
+      <w:r>
+        <w:rPr>
+          <w:lang w:val="ro-RO" w:eastAsia="ko-KR"/>
+        </w:rPr>
+        <w:t>i</w:t>
+      </w:r>
+      <w:r>
+        <w:rPr>
+          <w:lang w:val="ro-RO" w:eastAsia="ko-KR"/>
+        </w:rPr>
+        <w:t xml:space="preserve">. Acestea </w:t>
+      </w:r>
+      <w:r>
+        <w:rPr>
+          <w:lang w:val="ro-RO" w:eastAsia="ko-KR"/>
+        </w:rPr>
+        <w:t xml:space="preserve">le-am analizat mai în detaliu și au rezultat cazurile de utilizare ale aplicației. Ele sunt prezentate în figura 4.4. </w:t>
+      </w:r>
+    </w:p>
+    <w:p>
+      <w:pPr>
+        <w:rPr>
+          <w:lang w:val="ro-RO" w:eastAsia="ko-KR"/>
+        </w:rPr>
+      </w:pPr>
+    </w:p>
+    <w:p>
+      <w:pPr>
+        <w:ind w:firstLine="0"/>
+        <w:jc w:val="center"/>
+        <w:rPr>
+          <w:lang w:val="ro-RO" w:eastAsia="ko-KR"/>
+        </w:rPr>
+      </w:pPr>
+      <w:r>
+        <w:rPr>
+          <w:noProof/>
+          <w:lang w:eastAsia="en-US"/>
+        </w:rPr>
+        <w:drawing>
+          <wp:inline distT="0" distB="0" distL="0" distR="0">
+            <wp:extent cx="5486400" cy="5224389"/>
+            <wp:effectExtent l="19050" t="0" r="0" b="0"/>
+            <wp:docPr id="2" name="Picture 1" descr="C:\LIC\documentație\use case.jpg"/>
+            <wp:cNvGraphicFramePr>
+              <a:graphicFrameLocks xmlns:a="http://schemas.openxmlformats.org/drawingml/2006/main" noChangeAspect="1"/>
+            </wp:cNvGraphicFramePr>
+            <a:graphic xmlns:a="http://schemas.openxmlformats.org/drawingml/2006/main">
+              <a:graphicData uri="http://schemas.openxmlformats.org/drawingml/2006/picture">
+                <pic:pic xmlns:pic="http://schemas.openxmlformats.org/drawingml/2006/picture">
+                  <pic:nvPicPr>
+                    <pic:cNvPr id="0" name="Picture 1" descr="C:\LIC\documentație\use case.jpg"/>
+                    <pic:cNvPicPr>
+                      <a:picLocks noChangeAspect="1" noChangeArrowheads="1"/>
+                    </pic:cNvPicPr>
+                  </pic:nvPicPr>
+                  <pic:blipFill>
+                    <a:blip r:embed="rId30"/>
+                    <a:srcRect/>
+                    <a:stretch>
+                      <a:fillRect/>
+                    </a:stretch>
+                  </pic:blipFill>
+                  <pic:spPr bwMode="auto">
+                    <a:xfrm>
+                      <a:off x="0" y="0"/>
+                      <a:ext cx="5486400" cy="5224389"/>
+                    </a:xfrm>
+                    <a:prstGeom prst="rect">
+                      <a:avLst/>
+                    </a:prstGeom>
+                    <a:noFill/>
+                    <a:ln w="9525">
+                      <a:noFill/>
+                      <a:miter lim="800000"/>
+                      <a:headEnd/>
+                      <a:tailEnd/>
+                    </a:ln>
+                  </pic:spPr>
+                </pic:pic>
+              </a:graphicData>
+            </a:graphic>
+          </wp:inline>
+        </w:drawing>
+      </w:r>
+    </w:p>
+    <w:p>
+      <w:pPr>
+        <w:pStyle w:val="Caption"/>
+      </w:pPr>
+      <w:fldSimple w:instr=" STYLEREF 1 \s ">
+        <w:r>
+          <w:rPr>
+            <w:noProof/>
+          </w:rPr>
+          <w:t>4</w:t>
+        </w:r>
+      </w:fldSimple>
+      <w:r>
+        <w:t>.</w:t>
+      </w:r>
+      <w:fldSimple w:instr=" SEQ Figura \* ARABIC \s 1 ">
+        <w:r>
+          <w:rPr>
+            <w:noProof/>
+          </w:rPr>
+          <w:t>4</w:t>
+        </w:r>
+      </w:fldSimple>
+      <w:r>
+        <w:t xml:space="preserve"> Cazuri de utilizare a aplicație</w:t>
+      </w:r>
+    </w:p>
+    <w:p>
+      <w:pPr>
+        <w:rPr>
+          <w:lang w:val="ro-RO" w:eastAsia="ko-KR"/>
+        </w:rPr>
+      </w:pPr>
+    </w:p>
+    <w:p>
+      <w:pPr>
+        <w:rPr>
+          <w:lang w:val="ro-RO" w:eastAsia="ko-KR"/>
+        </w:rPr>
+      </w:pPr>
+      <w:r>
+        <w:rPr>
+          <w:lang w:val="ro-RO" w:eastAsia="ko-KR"/>
+        </w:rPr>
+        <w:t>Observăm în figura 4.4 cazurile de utilizare ce vor fi detaliate ulterior și două roluri:</w:t>
+      </w:r>
+    </w:p>
+    <w:p>
+      <w:pPr>
+        <w:pStyle w:val="ListParagraph"/>
+        <w:numPr>
+          <w:ilvl w:val="0"/>
+          <w:numId w:val="25"/>
+        </w:numPr>
+        <w:rPr>
+          <w:lang w:val="ro-RO" w:eastAsia="ko-KR"/>
+        </w:rPr>
+      </w:pPr>
+      <w:r>
+        <w:rPr>
+          <w:lang w:val="ro-RO" w:eastAsia="ko-KR"/>
+        </w:rPr>
+        <w:t>Utilizator normal – rolul e reprezentativ pentru persoana care dorește să își facă un cont pentru a-și putea crește mai ușor plantele</w:t>
+      </w:r>
+    </w:p>
+    <w:p>
+      <w:pPr>
+        <w:pStyle w:val="ListParagraph"/>
+        <w:numPr>
+          <w:ilvl w:val="0"/>
+          <w:numId w:val="25"/>
+        </w:numPr>
+        <w:rPr>
+          <w:lang w:val="ro-RO" w:eastAsia="ko-KR"/>
+        </w:rPr>
+      </w:pPr>
+      <w:r>
+        <w:rPr>
+          <w:lang w:val="ro-RO" w:eastAsia="ko-KR"/>
+        </w:rPr>
+        <w:t>Administrator – rolul e reprezentat de persoanele care administrază lista globală de plante a aplicației cât și utilizatorii acesteia.</w:t>
+      </w:r>
+    </w:p>
+    <w:p>
+      <w:pPr>
+        <w:rPr>
+          <w:lang w:val="ro-RO" w:eastAsia="ko-KR"/>
+        </w:rPr>
+      </w:pPr>
+    </w:p>
+    <w:p>
+      <w:pPr>
+        <w:pStyle w:val="Heading3"/>
+      </w:pPr>
+      <w:r>
+        <w:lastRenderedPageBreak/>
+        <w:t>Înregistrare</w:t>
+      </w:r>
+    </w:p>
+    <w:p>
+      <w:pPr>
+        <w:rPr>
+          <w:lang w:val="ro-RO" w:eastAsia="ko-KR"/>
+        </w:rPr>
+      </w:pPr>
+      <w:r>
+        <w:rPr>
+          <w:lang w:val="ro-RO" w:eastAsia="ko-KR"/>
+        </w:rPr>
+        <w:t>Cazul de utilizare pentru înregistrarea unui utilizator în aplicație este prezentat în tabelul 4.1. De menționat că aplicația poate fi utilizată și fără un cont, dar crearea și utilizarea unui cont oferă mai multe funcționalități utilizatorului.</w:t>
+      </w:r>
+    </w:p>
+    <w:p>
+      <w:pPr>
+        <w:rPr>
+          <w:lang w:val="ro-RO" w:eastAsia="ko-KR"/>
+        </w:rPr>
+      </w:pPr>
+    </w:p>
+    <w:tbl>
+      <w:tblPr>
+        <w:tblStyle w:val="TableGrid"/>
+        <w:tblW w:w="0" w:type="auto"/>
+        <w:tblLook w:val="04A0"/>
+      </w:tblPr>
+      <w:tblGrid>
+        <w:gridCol w:w="3348"/>
+        <w:gridCol w:w="5508"/>
+      </w:tblGrid>
+      <w:tr>
+        <w:tc>
+          <w:tcPr>
+            <w:tcW w:w="3348" w:type="dxa"/>
+          </w:tcPr>
+          <w:p>
+            <w:pPr>
+              <w:ind w:firstLine="0"/>
+              <w:rPr>
+                <w:b/>
+                <w:lang w:val="ro-RO" w:eastAsia="ko-KR"/>
+              </w:rPr>
+            </w:pPr>
+            <w:r>
+              <w:rPr>
+                <w:b/>
+                <w:lang w:val="ro-RO" w:eastAsia="ko-KR"/>
+              </w:rPr>
+              <w:t>Descrierea cazului de utilizare</w:t>
+            </w:r>
+          </w:p>
+          <w:p>
+            <w:pPr>
+              <w:ind w:firstLine="0"/>
+              <w:rPr>
+                <w:b/>
+                <w:lang w:val="ro-RO" w:eastAsia="ko-KR"/>
+              </w:rPr>
+            </w:pPr>
+          </w:p>
+        </w:tc>
+        <w:tc>
+          <w:tcPr>
+            <w:tcW w:w="5508" w:type="dxa"/>
+          </w:tcPr>
+          <w:p>
+            <w:pPr>
+              <w:ind w:firstLine="0"/>
+              <w:rPr>
+                <w:lang w:val="ro-RO" w:eastAsia="ko-KR"/>
+              </w:rPr>
+            </w:pPr>
+            <w:r>
+              <w:rPr>
+                <w:lang w:val="ro-RO" w:eastAsia="ko-KR"/>
+              </w:rPr>
+              <w:t>Utilizatorul vrea să își facă un cont în cadrul aplicație pentru a beneficia de mai multe funcționalități.</w:t>
+            </w:r>
+          </w:p>
+          <w:p>
+            <w:pPr>
+              <w:ind w:firstLine="0"/>
+              <w:rPr>
+                <w:b/>
+                <w:lang w:val="ro-RO" w:eastAsia="ko-KR"/>
+              </w:rPr>
+            </w:pPr>
+          </w:p>
+        </w:tc>
+      </w:tr>
+      <w:tr>
+        <w:tc>
+          <w:tcPr>
+            <w:tcW w:w="3348" w:type="dxa"/>
+          </w:tcPr>
+          <w:p>
+            <w:pPr>
+              <w:ind w:firstLine="0"/>
+              <w:rPr>
+                <w:b/>
+                <w:lang w:val="ro-RO" w:eastAsia="ko-KR"/>
+              </w:rPr>
+            </w:pPr>
+            <w:r>
+              <w:rPr>
+                <w:b/>
+                <w:lang w:val="ro-RO" w:eastAsia="ko-KR"/>
+              </w:rPr>
+              <w:t>Actori</w:t>
+            </w:r>
+          </w:p>
+          <w:p>
+            <w:pPr>
+              <w:ind w:firstLine="0"/>
+              <w:rPr>
+                <w:b/>
+                <w:lang w:val="ro-RO" w:eastAsia="ko-KR"/>
+              </w:rPr>
+            </w:pPr>
+          </w:p>
+        </w:tc>
+        <w:tc>
+          <w:tcPr>
+            <w:tcW w:w="5508" w:type="dxa"/>
+          </w:tcPr>
+          <w:p>
+            <w:pPr>
+              <w:ind w:firstLine="0"/>
+              <w:rPr>
+                <w:lang w:val="ro-RO" w:eastAsia="ko-KR"/>
+              </w:rPr>
+            </w:pPr>
+            <w:r>
+              <w:rPr>
+                <w:lang w:val="ro-RO" w:eastAsia="ko-KR"/>
+              </w:rPr>
+              <w:t>Utilizator normal</w:t>
+            </w:r>
+          </w:p>
+        </w:tc>
+      </w:tr>
+      <w:tr>
+        <w:tc>
+          <w:tcPr>
+            <w:tcW w:w="3348" w:type="dxa"/>
+          </w:tcPr>
+          <w:p>
+            <w:pPr>
+              <w:ind w:firstLine="0"/>
+              <w:rPr>
+                <w:b/>
+                <w:lang w:val="ro-RO" w:eastAsia="ko-KR"/>
+              </w:rPr>
+            </w:pPr>
+            <w:r>
+              <w:rPr>
+                <w:b/>
+                <w:lang w:val="ro-RO" w:eastAsia="ko-KR"/>
+              </w:rPr>
+              <w:t>Precondiții</w:t>
+            </w:r>
+          </w:p>
+          <w:p>
+            <w:pPr>
+              <w:ind w:firstLine="0"/>
+              <w:rPr>
+                <w:b/>
+                <w:lang w:val="ro-RO" w:eastAsia="ko-KR"/>
+              </w:rPr>
+            </w:pPr>
+          </w:p>
+        </w:tc>
+        <w:tc>
+          <w:tcPr>
+            <w:tcW w:w="5508" w:type="dxa"/>
+          </w:tcPr>
+          <w:p>
+            <w:pPr>
+              <w:ind w:firstLine="0"/>
+              <w:rPr>
+                <w:lang w:val="ro-RO" w:eastAsia="ko-KR"/>
+              </w:rPr>
+            </w:pPr>
+            <w:r>
+              <w:rPr>
+                <w:lang w:val="ro-RO" w:eastAsia="ko-KR"/>
+              </w:rPr>
+              <w:t>Acces la internet</w:t>
+            </w:r>
+          </w:p>
+          <w:p>
+            <w:pPr>
+              <w:ind w:firstLine="0"/>
+              <w:rPr>
+                <w:lang w:val="ro-RO" w:eastAsia="ko-KR"/>
+              </w:rPr>
+            </w:pPr>
+            <w:r>
+              <w:rPr>
+                <w:lang w:val="ro-RO" w:eastAsia="ko-KR"/>
+              </w:rPr>
+              <w:t>Accesare paginii de înregistrare</w:t>
+            </w:r>
+          </w:p>
+          <w:p>
+            <w:pPr>
+              <w:ind w:firstLine="0"/>
+              <w:rPr>
+                <w:lang w:val="ro-RO" w:eastAsia="ko-KR"/>
+              </w:rPr>
+            </w:pPr>
+          </w:p>
+        </w:tc>
+      </w:tr>
+      <w:tr>
+        <w:tc>
+          <w:tcPr>
+            <w:tcW w:w="3348" w:type="dxa"/>
+          </w:tcPr>
+          <w:p>
+            <w:pPr>
+              <w:ind w:firstLine="0"/>
+              <w:rPr>
+                <w:lang w:val="ro-RO" w:eastAsia="ko-KR"/>
+              </w:rPr>
+            </w:pPr>
+            <w:r>
+              <w:rPr>
+                <w:b/>
+                <w:lang w:val="ro-RO" w:eastAsia="ko-KR"/>
+              </w:rPr>
+              <w:t>Postcondiții</w:t>
+            </w:r>
+          </w:p>
+          <w:p>
+            <w:pPr>
+              <w:ind w:firstLine="0"/>
+              <w:rPr>
+                <w:b/>
+                <w:lang w:val="ro-RO" w:eastAsia="ko-KR"/>
+              </w:rPr>
+            </w:pPr>
+          </w:p>
+        </w:tc>
+        <w:tc>
+          <w:tcPr>
+            <w:tcW w:w="5508" w:type="dxa"/>
+          </w:tcPr>
+          <w:p>
+            <w:pPr>
+              <w:ind w:firstLine="0"/>
+              <w:rPr>
+                <w:lang w:val="ro-RO" w:eastAsia="ko-KR"/>
+              </w:rPr>
+            </w:pPr>
+            <w:r>
+              <w:rPr>
+                <w:lang w:val="ro-RO" w:eastAsia="ko-KR"/>
+              </w:rPr>
+              <w:t>Un nou cont a fost creat în aplicație</w:t>
+            </w:r>
+          </w:p>
+          <w:p>
+            <w:pPr>
+              <w:ind w:firstLine="0"/>
+              <w:rPr>
+                <w:lang w:val="ro-RO" w:eastAsia="ko-KR"/>
+              </w:rPr>
+            </w:pPr>
+            <w:r>
+              <w:rPr>
+                <w:lang w:val="ro-RO" w:eastAsia="ko-KR"/>
+              </w:rPr>
+              <w:t>Utilizatorul are acces la aplicație cu numele de utillizator specificat în formular</w:t>
+            </w:r>
+          </w:p>
+          <w:p>
+            <w:pPr>
+              <w:ind w:firstLine="0"/>
+              <w:rPr>
+                <w:lang w:val="ro-RO" w:eastAsia="ko-KR"/>
+              </w:rPr>
+            </w:pPr>
+            <w:r>
+              <w:rPr>
+                <w:lang w:val="ro-RO" w:eastAsia="ko-KR"/>
+              </w:rPr>
+              <w:t>Utilizatorul are acces la aplicație cu parola specificată în formular</w:t>
+            </w:r>
+          </w:p>
+          <w:p>
+            <w:pPr>
+              <w:ind w:firstLine="0"/>
+              <w:rPr>
+                <w:lang w:val="ro-RO" w:eastAsia="ko-KR"/>
+              </w:rPr>
+            </w:pPr>
+          </w:p>
+        </w:tc>
+      </w:tr>
+      <w:tr>
+        <w:tc>
+          <w:tcPr>
+            <w:tcW w:w="3348" w:type="dxa"/>
+          </w:tcPr>
+          <w:p>
+            <w:pPr>
+              <w:ind w:firstLine="0"/>
+              <w:rPr>
+                <w:b/>
+                <w:lang w:val="ro-RO" w:eastAsia="ko-KR"/>
+              </w:rPr>
+            </w:pPr>
+            <w:r>
+              <w:rPr>
+                <w:b/>
+                <w:lang w:val="ro-RO" w:eastAsia="ko-KR"/>
+              </w:rPr>
+              <w:t>Flux principal</w:t>
+            </w:r>
+          </w:p>
+          <w:p>
+            <w:pPr>
+              <w:ind w:firstLine="0"/>
+              <w:rPr>
+                <w:b/>
+                <w:lang w:val="ro-RO" w:eastAsia="ko-KR"/>
+              </w:rPr>
+            </w:pPr>
+          </w:p>
+        </w:tc>
+        <w:tc>
+          <w:tcPr>
+            <w:tcW w:w="5508" w:type="dxa"/>
+          </w:tcPr>
+          <w:p>
+            <w:pPr>
+              <w:ind w:firstLine="0"/>
+              <w:rPr>
+                <w:lang w:val="ro-RO" w:eastAsia="ko-KR"/>
+              </w:rPr>
+            </w:pPr>
+          </w:p>
+        </w:tc>
+      </w:tr>
+      <w:tr>
+        <w:tc>
+          <w:tcPr>
+            <w:tcW w:w="3348" w:type="dxa"/>
+          </w:tcPr>
+          <w:p>
+            <w:pPr>
+              <w:ind w:firstLine="0"/>
+              <w:rPr>
+                <w:b/>
+                <w:lang w:val="ro-RO" w:eastAsia="ko-KR"/>
+              </w:rPr>
+            </w:pPr>
+            <w:r>
+              <w:rPr>
+                <w:b/>
+                <w:lang w:val="ro-RO" w:eastAsia="ko-KR"/>
+              </w:rPr>
+              <w:t>Extensii</w:t>
+            </w:r>
+          </w:p>
+          <w:p>
+            <w:pPr>
+              <w:ind w:firstLine="0"/>
+              <w:rPr>
+                <w:b/>
+                <w:lang w:val="ro-RO" w:eastAsia="ko-KR"/>
+              </w:rPr>
+            </w:pPr>
+          </w:p>
+        </w:tc>
+        <w:tc>
+          <w:tcPr>
+            <w:tcW w:w="5508" w:type="dxa"/>
+          </w:tcPr>
+          <w:p>
+            <w:pPr>
+              <w:ind w:firstLine="0"/>
+              <w:rPr>
+                <w:lang w:val="ro-RO" w:eastAsia="ko-KR"/>
+              </w:rPr>
+            </w:pPr>
+          </w:p>
+        </w:tc>
+      </w:tr>
+    </w:tbl>
+    <w:p>
+      <w:pPr>
+        <w:rPr>
+          <w:b/>
+          <w:lang w:val="ro-RO" w:eastAsia="ko-KR"/>
+        </w:rPr>
+      </w:pPr>
+    </w:p>
+    <w:p>
+      <w:pPr>
+        <w:rPr>
+          <w:lang w:val="ro-RO" w:eastAsia="ko-KR"/>
+        </w:rPr>
+      </w:pPr>
+    </w:p>
+    <w:p>
+      <w:pPr>
+        <w:rPr>
+          <w:lang w:val="ro-RO" w:eastAsia="ko-KR"/>
+        </w:rPr>
+      </w:pPr>
+    </w:p>
+    <w:p>
+      <w:pPr>
+        <w:pStyle w:val="Heading3"/>
+      </w:pPr>
+      <w:r>
+        <w:t>Autentificare</w:t>
+      </w:r>
+    </w:p>
+    <w:p>
+      <w:pPr>
+        <w:rPr>
+          <w:b/>
+          <w:lang w:val="ro-RO" w:eastAsia="ko-KR"/>
+        </w:rPr>
+      </w:pPr>
+      <w:r>
+        <w:rPr>
+          <w:b/>
+          <w:lang w:val="ro-RO" w:eastAsia="ko-KR"/>
+        </w:rPr>
+        <w:t>Descrierea cazului de utilizare</w:t>
+      </w:r>
+    </w:p>
+    <w:p>
+      <w:pPr>
+        <w:rPr>
+          <w:lang w:val="ro-RO" w:eastAsia="ko-KR"/>
+        </w:rPr>
+      </w:pPr>
+    </w:p>
+    <w:p>
+      <w:pPr>
+        <w:rPr>
+          <w:b/>
+          <w:lang w:val="ro-RO" w:eastAsia="ko-KR"/>
+        </w:rPr>
+      </w:pPr>
+      <w:r>
+        <w:rPr>
+          <w:b/>
+          <w:lang w:val="ro-RO" w:eastAsia="ko-KR"/>
+        </w:rPr>
+        <w:t>Actori</w:t>
+      </w:r>
+    </w:p>
+    <w:p>
+      <w:pPr>
+        <w:rPr>
+          <w:lang w:val="ro-RO" w:eastAsia="ko-KR"/>
+        </w:rPr>
+      </w:pPr>
+    </w:p>
+    <w:p>
+      <w:pPr>
+        <w:rPr>
+          <w:b/>
+          <w:lang w:val="ro-RO" w:eastAsia="ko-KR"/>
+        </w:rPr>
+      </w:pPr>
+      <w:r>
+        <w:rPr>
+          <w:b/>
+          <w:lang w:val="ro-RO" w:eastAsia="ko-KR"/>
+        </w:rPr>
+        <w:t>Precondiții</w:t>
+      </w:r>
+    </w:p>
+    <w:p>
+      <w:pPr>
+        <w:rPr>
+          <w:lang w:val="ro-RO" w:eastAsia="ko-KR"/>
+        </w:rPr>
+      </w:pPr>
+    </w:p>
+    <w:p>
+      <w:pPr>
+        <w:rPr>
+          <w:lang w:val="ro-RO" w:eastAsia="ko-KR"/>
+        </w:rPr>
+      </w:pPr>
+      <w:r>
+        <w:rPr>
+          <w:b/>
+          <w:lang w:val="ro-RO" w:eastAsia="ko-KR"/>
+        </w:rPr>
+        <w:t>Postcondiții</w:t>
+      </w:r>
+    </w:p>
+    <w:p>
+      <w:pPr>
+        <w:rPr>
+          <w:lang w:val="ro-RO" w:eastAsia="ko-KR"/>
+        </w:rPr>
+      </w:pPr>
+    </w:p>
+    <w:p>
+      <w:pPr>
+        <w:rPr>
+          <w:b/>
+          <w:lang w:val="ro-RO" w:eastAsia="ko-KR"/>
+        </w:rPr>
+      </w:pPr>
+      <w:r>
+        <w:rPr>
+          <w:b/>
+          <w:lang w:val="ro-RO" w:eastAsia="ko-KR"/>
+        </w:rPr>
+        <w:t>Flux principal</w:t>
+      </w:r>
+    </w:p>
+    <w:p>
+      <w:pPr>
+        <w:rPr>
+          <w:lang w:val="ro-RO" w:eastAsia="ko-KR"/>
+        </w:rPr>
+      </w:pPr>
+    </w:p>
+    <w:p>
+      <w:pPr>
+        <w:rPr>
+          <w:b/>
+          <w:lang w:val="ro-RO" w:eastAsia="ko-KR"/>
+        </w:rPr>
+      </w:pPr>
+      <w:r>
+        <w:rPr>
+          <w:b/>
+          <w:lang w:val="ro-RO" w:eastAsia="ko-KR"/>
+        </w:rPr>
+        <w:t>Extensii</w:t>
+      </w:r>
+    </w:p>
+    <w:p>
+      <w:pPr>
+        <w:rPr>
+          <w:lang w:val="ro-RO" w:eastAsia="ko-KR"/>
+        </w:rPr>
+      </w:pPr>
+    </w:p>
+    <w:p>
+      <w:pPr>
+        <w:pStyle w:val="Heading3"/>
+      </w:pPr>
+      <w:r>
+        <w:t>Vizualizare listă globală de plante</w:t>
+      </w:r>
+    </w:p>
+    <w:p>
+      <w:pPr>
+        <w:rPr>
+          <w:b/>
+          <w:lang w:val="ro-RO" w:eastAsia="ko-KR"/>
+        </w:rPr>
+      </w:pPr>
+      <w:r>
+        <w:rPr>
+          <w:b/>
+          <w:lang w:val="ro-RO" w:eastAsia="ko-KR"/>
+        </w:rPr>
+        <w:t>Descrierea cazului de utilizare</w:t>
+      </w:r>
+    </w:p>
+    <w:p>
+      <w:pPr>
+        <w:rPr>
+          <w:lang w:val="ro-RO" w:eastAsia="ko-KR"/>
+        </w:rPr>
+      </w:pPr>
+    </w:p>
+    <w:p>
+      <w:pPr>
+        <w:rPr>
+          <w:b/>
+          <w:lang w:val="ro-RO" w:eastAsia="ko-KR"/>
+        </w:rPr>
+      </w:pPr>
+      <w:r>
+        <w:rPr>
+          <w:b/>
+          <w:lang w:val="ro-RO" w:eastAsia="ko-KR"/>
+        </w:rPr>
+        <w:t>Actori</w:t>
+      </w:r>
+    </w:p>
+    <w:p>
+      <w:pPr>
+        <w:rPr>
+          <w:lang w:val="ro-RO" w:eastAsia="ko-KR"/>
+        </w:rPr>
+      </w:pPr>
+    </w:p>
+    <w:p>
+      <w:pPr>
+        <w:rPr>
+          <w:b/>
+          <w:lang w:val="ro-RO" w:eastAsia="ko-KR"/>
+        </w:rPr>
+      </w:pPr>
+      <w:r>
+        <w:rPr>
+          <w:b/>
+          <w:lang w:val="ro-RO" w:eastAsia="ko-KR"/>
+        </w:rPr>
+        <w:t>Precondiții</w:t>
+      </w:r>
+    </w:p>
+    <w:p>
+      <w:pPr>
+        <w:rPr>
+          <w:lang w:val="ro-RO" w:eastAsia="ko-KR"/>
+        </w:rPr>
+      </w:pPr>
+    </w:p>
+    <w:p>
+      <w:pPr>
+        <w:rPr>
+          <w:lang w:val="ro-RO" w:eastAsia="ko-KR"/>
+        </w:rPr>
+      </w:pPr>
+      <w:r>
+        <w:rPr>
+          <w:b/>
+          <w:lang w:val="ro-RO" w:eastAsia="ko-KR"/>
+        </w:rPr>
+        <w:t>Postcondiții</w:t>
+      </w:r>
+    </w:p>
+    <w:p>
+      <w:pPr>
+        <w:rPr>
+          <w:lang w:val="ro-RO" w:eastAsia="ko-KR"/>
+        </w:rPr>
+      </w:pPr>
+    </w:p>
+    <w:p>
+      <w:pPr>
+        <w:rPr>
+          <w:b/>
+          <w:lang w:val="ro-RO" w:eastAsia="ko-KR"/>
+        </w:rPr>
+      </w:pPr>
+      <w:r>
+        <w:rPr>
+          <w:b/>
+          <w:lang w:val="ro-RO" w:eastAsia="ko-KR"/>
+        </w:rPr>
+        <w:t>Flux principal</w:t>
+      </w:r>
+    </w:p>
+    <w:p>
+      <w:pPr>
+        <w:rPr>
+          <w:lang w:val="ro-RO" w:eastAsia="ko-KR"/>
+        </w:rPr>
+      </w:pPr>
+    </w:p>
+    <w:p>
+      <w:pPr>
+        <w:rPr>
+          <w:b/>
+          <w:lang w:val="ro-RO" w:eastAsia="ko-KR"/>
+        </w:rPr>
+      </w:pPr>
+      <w:r>
+        <w:rPr>
+          <w:b/>
+          <w:lang w:val="ro-RO" w:eastAsia="ko-KR"/>
+        </w:rPr>
+        <w:t>Extensii</w:t>
+      </w:r>
+    </w:p>
+    <w:p>
+      <w:pPr>
+        <w:rPr>
+          <w:b/>
+          <w:lang w:val="ro-RO" w:eastAsia="ko-KR"/>
+        </w:rPr>
+      </w:pPr>
+    </w:p>
+    <w:p>
+      <w:pPr>
+        <w:pStyle w:val="Heading3"/>
+        <w:numPr>
+          <w:ilvl w:val="2"/>
+          <w:numId w:val="5"/>
+        </w:numPr>
+      </w:pPr>
+      <w:r>
+        <w:t>Adăugare plantă în lista globală</w:t>
+      </w:r>
+    </w:p>
+    <w:p>
+      <w:pPr>
+        <w:rPr>
+          <w:b/>
+          <w:lang w:val="ro-RO" w:eastAsia="ko-KR"/>
+        </w:rPr>
+      </w:pPr>
+      <w:r>
+        <w:rPr>
+          <w:b/>
+          <w:lang w:val="ro-RO" w:eastAsia="ko-KR"/>
+        </w:rPr>
+        <w:t>Descrierea cazului de utilizare</w:t>
+      </w:r>
+    </w:p>
+    <w:p>
+      <w:pPr>
+        <w:rPr>
+          <w:lang w:val="ro-RO" w:eastAsia="ko-KR"/>
+        </w:rPr>
+      </w:pPr>
+    </w:p>
+    <w:p>
+      <w:pPr>
+        <w:rPr>
+          <w:b/>
+          <w:lang w:val="ro-RO" w:eastAsia="ko-KR"/>
+        </w:rPr>
+      </w:pPr>
+      <w:r>
+        <w:rPr>
+          <w:b/>
+          <w:lang w:val="ro-RO" w:eastAsia="ko-KR"/>
+        </w:rPr>
+        <w:t>Actori</w:t>
+      </w:r>
+    </w:p>
+    <w:p>
+      <w:pPr>
+        <w:rPr>
+          <w:lang w:val="ro-RO" w:eastAsia="ko-KR"/>
+        </w:rPr>
+      </w:pPr>
+    </w:p>
+    <w:p>
+      <w:pPr>
+        <w:rPr>
+          <w:b/>
+          <w:lang w:val="ro-RO" w:eastAsia="ko-KR"/>
+        </w:rPr>
+      </w:pPr>
+      <w:r>
+        <w:rPr>
+          <w:b/>
+          <w:lang w:val="ro-RO" w:eastAsia="ko-KR"/>
+        </w:rPr>
+        <w:t>Precondiții</w:t>
+      </w:r>
+    </w:p>
+    <w:p>
+      <w:pPr>
+        <w:rPr>
+          <w:lang w:val="ro-RO" w:eastAsia="ko-KR"/>
+        </w:rPr>
+      </w:pPr>
+    </w:p>
+    <w:p>
+      <w:pPr>
+        <w:rPr>
+          <w:lang w:val="ro-RO" w:eastAsia="ko-KR"/>
+        </w:rPr>
+      </w:pPr>
+      <w:r>
+        <w:rPr>
+          <w:b/>
+          <w:lang w:val="ro-RO" w:eastAsia="ko-KR"/>
+        </w:rPr>
+        <w:t>Postcondiții</w:t>
+      </w:r>
+    </w:p>
+    <w:p>
+      <w:pPr>
+        <w:rPr>
+          <w:lang w:val="ro-RO" w:eastAsia="ko-KR"/>
+        </w:rPr>
+      </w:pPr>
+    </w:p>
+    <w:p>
+      <w:pPr>
+        <w:rPr>
+          <w:b/>
+          <w:lang w:val="ro-RO" w:eastAsia="ko-KR"/>
+        </w:rPr>
+      </w:pPr>
+      <w:r>
+        <w:rPr>
+          <w:b/>
+          <w:lang w:val="ro-RO" w:eastAsia="ko-KR"/>
+        </w:rPr>
+        <w:t>Flux principal</w:t>
+      </w:r>
+    </w:p>
+    <w:p>
+      <w:pPr>
+        <w:rPr>
+          <w:lang w:val="ro-RO" w:eastAsia="ko-KR"/>
+        </w:rPr>
+      </w:pPr>
+    </w:p>
+    <w:p>
+      <w:pPr>
+        <w:rPr>
+          <w:b/>
+          <w:lang w:val="ro-RO" w:eastAsia="ko-KR"/>
+        </w:rPr>
+      </w:pPr>
+      <w:r>
+        <w:rPr>
+          <w:b/>
+          <w:lang w:val="ro-RO" w:eastAsia="ko-KR"/>
+        </w:rPr>
+        <w:t>Extensii</w:t>
+      </w:r>
+    </w:p>
+    <w:p>
+      <w:pPr>
+        <w:rPr>
+          <w:b/>
+          <w:lang w:val="ro-RO" w:eastAsia="ko-KR"/>
+        </w:rPr>
+      </w:pPr>
+    </w:p>
+    <w:p>
+      <w:pPr>
+        <w:pStyle w:val="Heading3"/>
+        <w:numPr>
+          <w:ilvl w:val="2"/>
+          <w:numId w:val="5"/>
+        </w:numPr>
+      </w:pPr>
+      <w:r>
+        <w:t>Vizualizare listă utilizatori</w:t>
+      </w:r>
+    </w:p>
+    <w:p>
+      <w:pPr>
+        <w:rPr>
+          <w:b/>
+          <w:lang w:val="ro-RO" w:eastAsia="ko-KR"/>
+        </w:rPr>
+      </w:pPr>
+      <w:r>
+        <w:rPr>
+          <w:b/>
+          <w:lang w:val="ro-RO" w:eastAsia="ko-KR"/>
+        </w:rPr>
+        <w:t>Descrierea cazului de utilizare</w:t>
+      </w:r>
+    </w:p>
+    <w:p>
+      <w:pPr>
+        <w:rPr>
+          <w:lang w:val="ro-RO" w:eastAsia="ko-KR"/>
+        </w:rPr>
+      </w:pPr>
+    </w:p>
+    <w:p>
+      <w:pPr>
+        <w:rPr>
+          <w:b/>
+          <w:lang w:val="ro-RO" w:eastAsia="ko-KR"/>
+        </w:rPr>
+      </w:pPr>
+      <w:r>
+        <w:rPr>
+          <w:b/>
+          <w:lang w:val="ro-RO" w:eastAsia="ko-KR"/>
+        </w:rPr>
+        <w:t>Actori</w:t>
+      </w:r>
+    </w:p>
+    <w:p>
+      <w:pPr>
+        <w:rPr>
+          <w:lang w:val="ro-RO" w:eastAsia="ko-KR"/>
+        </w:rPr>
+      </w:pPr>
+    </w:p>
+    <w:p>
+      <w:pPr>
+        <w:rPr>
+          <w:b/>
+          <w:lang w:val="ro-RO" w:eastAsia="ko-KR"/>
+        </w:rPr>
+      </w:pPr>
+      <w:r>
+        <w:rPr>
+          <w:b/>
+          <w:lang w:val="ro-RO" w:eastAsia="ko-KR"/>
+        </w:rPr>
+        <w:t>Precondiții</w:t>
+      </w:r>
+    </w:p>
+    <w:p>
+      <w:pPr>
+        <w:rPr>
+          <w:lang w:val="ro-RO" w:eastAsia="ko-KR"/>
+        </w:rPr>
+      </w:pPr>
+    </w:p>
+    <w:p>
+      <w:pPr>
+        <w:rPr>
+          <w:lang w:val="ro-RO" w:eastAsia="ko-KR"/>
+        </w:rPr>
+      </w:pPr>
+      <w:r>
+        <w:rPr>
+          <w:b/>
+          <w:lang w:val="ro-RO" w:eastAsia="ko-KR"/>
+        </w:rPr>
+        <w:t>Postcondiții</w:t>
+      </w:r>
+    </w:p>
+    <w:p>
+      <w:pPr>
+        <w:rPr>
+          <w:lang w:val="ro-RO" w:eastAsia="ko-KR"/>
+        </w:rPr>
+      </w:pPr>
+    </w:p>
+    <w:p>
+      <w:pPr>
+        <w:rPr>
+          <w:b/>
+          <w:lang w:val="ro-RO" w:eastAsia="ko-KR"/>
+        </w:rPr>
+      </w:pPr>
+      <w:r>
+        <w:rPr>
+          <w:b/>
+          <w:lang w:val="ro-RO" w:eastAsia="ko-KR"/>
+        </w:rPr>
+        <w:t>Flux principal</w:t>
+      </w:r>
+    </w:p>
+    <w:p>
+      <w:pPr>
+        <w:rPr>
+          <w:lang w:val="ro-RO" w:eastAsia="ko-KR"/>
+        </w:rPr>
+      </w:pPr>
+    </w:p>
+    <w:p>
+      <w:pPr>
+        <w:rPr>
+          <w:b/>
+          <w:lang w:val="ro-RO" w:eastAsia="ko-KR"/>
+        </w:rPr>
+      </w:pPr>
+      <w:r>
+        <w:rPr>
+          <w:b/>
+          <w:lang w:val="ro-RO" w:eastAsia="ko-KR"/>
+        </w:rPr>
+        <w:t>Extensii</w:t>
+      </w:r>
+    </w:p>
+    <w:p>
+      <w:pPr>
+        <w:rPr>
+          <w:b/>
+          <w:lang w:val="ro-RO" w:eastAsia="ko-KR"/>
+        </w:rPr>
+      </w:pPr>
+    </w:p>
+    <w:p>
+      <w:pPr>
+        <w:pStyle w:val="Heading3"/>
+        <w:numPr>
+          <w:ilvl w:val="2"/>
+          <w:numId w:val="5"/>
+        </w:numPr>
+      </w:pPr>
+      <w:r>
+        <w:t>Resetare parolă utilizator</w:t>
+      </w:r>
+    </w:p>
+    <w:p>
+      <w:pPr>
+        <w:rPr>
+          <w:b/>
+          <w:lang w:val="ro-RO" w:eastAsia="ko-KR"/>
+        </w:rPr>
+      </w:pPr>
+      <w:r>
+        <w:rPr>
+          <w:b/>
+          <w:lang w:val="ro-RO" w:eastAsia="ko-KR"/>
+        </w:rPr>
+        <w:t>Descrierea cazului de utilizare</w:t>
+      </w:r>
+    </w:p>
+    <w:p>
+      <w:pPr>
+        <w:rPr>
+          <w:lang w:val="ro-RO" w:eastAsia="ko-KR"/>
+        </w:rPr>
+      </w:pPr>
+    </w:p>
+    <w:p>
+      <w:pPr>
+        <w:rPr>
+          <w:b/>
+          <w:lang w:val="ro-RO" w:eastAsia="ko-KR"/>
+        </w:rPr>
+      </w:pPr>
+      <w:r>
+        <w:rPr>
+          <w:b/>
+          <w:lang w:val="ro-RO" w:eastAsia="ko-KR"/>
+        </w:rPr>
+        <w:t>Actori</w:t>
+      </w:r>
+    </w:p>
+    <w:p>
+      <w:pPr>
+        <w:rPr>
+          <w:lang w:val="ro-RO" w:eastAsia="ko-KR"/>
+        </w:rPr>
+      </w:pPr>
+    </w:p>
+    <w:p>
+      <w:pPr>
+        <w:rPr>
+          <w:b/>
+          <w:lang w:val="ro-RO" w:eastAsia="ko-KR"/>
+        </w:rPr>
+      </w:pPr>
+      <w:r>
+        <w:rPr>
+          <w:b/>
+          <w:lang w:val="ro-RO" w:eastAsia="ko-KR"/>
+        </w:rPr>
+        <w:t>Precondiții</w:t>
+      </w:r>
+    </w:p>
+    <w:p>
+      <w:pPr>
+        <w:rPr>
+          <w:lang w:val="ro-RO" w:eastAsia="ko-KR"/>
+        </w:rPr>
+      </w:pPr>
+    </w:p>
+    <w:p>
+      <w:pPr>
+        <w:rPr>
+          <w:lang w:val="ro-RO" w:eastAsia="ko-KR"/>
+        </w:rPr>
+      </w:pPr>
+      <w:r>
+        <w:rPr>
+          <w:b/>
+          <w:lang w:val="ro-RO" w:eastAsia="ko-KR"/>
+        </w:rPr>
+        <w:lastRenderedPageBreak/>
+        <w:t>Postcondiții</w:t>
+      </w:r>
+    </w:p>
+    <w:p>
+      <w:pPr>
+        <w:rPr>
+          <w:lang w:val="ro-RO" w:eastAsia="ko-KR"/>
+        </w:rPr>
+      </w:pPr>
+    </w:p>
+    <w:p>
+      <w:pPr>
+        <w:rPr>
+          <w:b/>
+          <w:lang w:val="ro-RO" w:eastAsia="ko-KR"/>
+        </w:rPr>
+      </w:pPr>
+      <w:r>
+        <w:rPr>
+          <w:b/>
+          <w:lang w:val="ro-RO" w:eastAsia="ko-KR"/>
+        </w:rPr>
+        <w:t>Flux principal</w:t>
+      </w:r>
+    </w:p>
+    <w:p>
+      <w:pPr>
+        <w:rPr>
+          <w:lang w:val="ro-RO" w:eastAsia="ko-KR"/>
+        </w:rPr>
+      </w:pPr>
+    </w:p>
+    <w:p>
+      <w:pPr>
+        <w:rPr>
+          <w:b/>
+          <w:lang w:val="ro-RO" w:eastAsia="ko-KR"/>
+        </w:rPr>
+      </w:pPr>
+      <w:r>
+        <w:rPr>
+          <w:b/>
+          <w:lang w:val="ro-RO" w:eastAsia="ko-KR"/>
+        </w:rPr>
+        <w:t>Extensii</w:t>
+      </w:r>
+    </w:p>
+    <w:p>
+      <w:pPr>
+        <w:rPr>
+          <w:b/>
+          <w:lang w:val="ro-RO" w:eastAsia="ko-KR"/>
+        </w:rPr>
+      </w:pPr>
+    </w:p>
+    <w:p>
+      <w:pPr>
+        <w:pStyle w:val="Heading3"/>
+        <w:numPr>
+          <w:ilvl w:val="2"/>
+          <w:numId w:val="5"/>
+        </w:numPr>
+      </w:pPr>
+      <w:r>
+        <w:t>Adăugare plantă în grădina virtuală</w:t>
+      </w:r>
+    </w:p>
+    <w:p>
+      <w:pPr>
+        <w:rPr>
+          <w:b/>
+          <w:lang w:val="ro-RO" w:eastAsia="ko-KR"/>
+        </w:rPr>
+      </w:pPr>
+      <w:r>
+        <w:rPr>
+          <w:b/>
+          <w:lang w:val="ro-RO" w:eastAsia="ko-KR"/>
+        </w:rPr>
+        <w:t>Descrierea cazului de utilizare</w:t>
+      </w:r>
+    </w:p>
+    <w:p>
+      <w:pPr>
+        <w:rPr>
+          <w:lang w:val="ro-RO" w:eastAsia="ko-KR"/>
+        </w:rPr>
+      </w:pPr>
+    </w:p>
+    <w:p>
+      <w:pPr>
+        <w:rPr>
+          <w:b/>
+          <w:lang w:val="ro-RO" w:eastAsia="ko-KR"/>
+        </w:rPr>
+      </w:pPr>
+      <w:r>
+        <w:rPr>
+          <w:b/>
+          <w:lang w:val="ro-RO" w:eastAsia="ko-KR"/>
+        </w:rPr>
+        <w:t>Actori</w:t>
+      </w:r>
+    </w:p>
+    <w:p>
+      <w:pPr>
+        <w:rPr>
+          <w:lang w:val="ro-RO" w:eastAsia="ko-KR"/>
+        </w:rPr>
+      </w:pPr>
+    </w:p>
+    <w:p>
+      <w:pPr>
+        <w:rPr>
+          <w:b/>
+          <w:lang w:val="ro-RO" w:eastAsia="ko-KR"/>
+        </w:rPr>
+      </w:pPr>
+      <w:r>
+        <w:rPr>
+          <w:b/>
+          <w:lang w:val="ro-RO" w:eastAsia="ko-KR"/>
+        </w:rPr>
+        <w:t>Precondiții</w:t>
+      </w:r>
+    </w:p>
+    <w:p>
+      <w:pPr>
+        <w:rPr>
+          <w:lang w:val="ro-RO" w:eastAsia="ko-KR"/>
+        </w:rPr>
+      </w:pPr>
+    </w:p>
+    <w:p>
+      <w:pPr>
+        <w:rPr>
+          <w:lang w:val="ro-RO" w:eastAsia="ko-KR"/>
+        </w:rPr>
+      </w:pPr>
+      <w:r>
+        <w:rPr>
+          <w:b/>
+          <w:lang w:val="ro-RO" w:eastAsia="ko-KR"/>
+        </w:rPr>
+        <w:t>Postcondiții</w:t>
+      </w:r>
+    </w:p>
+    <w:p>
+      <w:pPr>
+        <w:rPr>
+          <w:lang w:val="ro-RO" w:eastAsia="ko-KR"/>
+        </w:rPr>
+      </w:pPr>
+    </w:p>
+    <w:p>
+      <w:pPr>
+        <w:rPr>
+          <w:b/>
+          <w:lang w:val="ro-RO" w:eastAsia="ko-KR"/>
+        </w:rPr>
+      </w:pPr>
+      <w:r>
+        <w:rPr>
+          <w:b/>
+          <w:lang w:val="ro-RO" w:eastAsia="ko-KR"/>
+        </w:rPr>
+        <w:t>Flux principal</w:t>
+      </w:r>
+    </w:p>
+    <w:p>
+      <w:pPr>
+        <w:rPr>
+          <w:lang w:val="ro-RO" w:eastAsia="ko-KR"/>
+        </w:rPr>
+      </w:pPr>
+    </w:p>
+    <w:p>
+      <w:pPr>
+        <w:rPr>
+          <w:b/>
+          <w:lang w:val="ro-RO" w:eastAsia="ko-KR"/>
+        </w:rPr>
+      </w:pPr>
+      <w:r>
+        <w:rPr>
+          <w:b/>
+          <w:lang w:val="ro-RO" w:eastAsia="ko-KR"/>
+        </w:rPr>
+        <w:t>Extensii</w:t>
+      </w:r>
+    </w:p>
+    <w:p>
+      <w:pPr>
+        <w:rPr>
+          <w:b/>
+          <w:lang w:val="ro-RO" w:eastAsia="ko-KR"/>
+        </w:rPr>
+      </w:pPr>
+    </w:p>
+    <w:p>
+      <w:pPr>
+        <w:pStyle w:val="Heading3"/>
+        <w:numPr>
+          <w:ilvl w:val="2"/>
+          <w:numId w:val="5"/>
+        </w:numPr>
+      </w:pPr>
+      <w:r>
+        <w:t>Vizualizare grădina virtuală</w:t>
+      </w:r>
+    </w:p>
+    <w:p>
+      <w:pPr>
+        <w:rPr>
+          <w:b/>
+          <w:lang w:val="ro-RO" w:eastAsia="ko-KR"/>
+        </w:rPr>
+      </w:pPr>
+      <w:r>
+        <w:rPr>
+          <w:b/>
+          <w:lang w:val="ro-RO" w:eastAsia="ko-KR"/>
+        </w:rPr>
+        <w:t>Descrierea cazului de utilizare</w:t>
+      </w:r>
+    </w:p>
+    <w:p>
+      <w:pPr>
+        <w:rPr>
+          <w:lang w:val="ro-RO" w:eastAsia="ko-KR"/>
+        </w:rPr>
+      </w:pPr>
+    </w:p>
+    <w:p>
+      <w:pPr>
+        <w:rPr>
+          <w:b/>
+          <w:lang w:val="ro-RO" w:eastAsia="ko-KR"/>
+        </w:rPr>
+      </w:pPr>
+      <w:r>
+        <w:rPr>
+          <w:b/>
+          <w:lang w:val="ro-RO" w:eastAsia="ko-KR"/>
+        </w:rPr>
+        <w:t>Actori</w:t>
+      </w:r>
+    </w:p>
+    <w:p>
+      <w:pPr>
+        <w:rPr>
+          <w:lang w:val="ro-RO" w:eastAsia="ko-KR"/>
+        </w:rPr>
+      </w:pPr>
+    </w:p>
+    <w:p>
+      <w:pPr>
+        <w:rPr>
+          <w:b/>
+          <w:lang w:val="ro-RO" w:eastAsia="ko-KR"/>
+        </w:rPr>
+      </w:pPr>
+      <w:r>
+        <w:rPr>
+          <w:b/>
+          <w:lang w:val="ro-RO" w:eastAsia="ko-KR"/>
+        </w:rPr>
+        <w:t>Precondiții</w:t>
+      </w:r>
+    </w:p>
+    <w:p>
+      <w:pPr>
+        <w:rPr>
+          <w:lang w:val="ro-RO" w:eastAsia="ko-KR"/>
+        </w:rPr>
+      </w:pPr>
+    </w:p>
+    <w:p>
+      <w:pPr>
+        <w:rPr>
+          <w:lang w:val="ro-RO" w:eastAsia="ko-KR"/>
+        </w:rPr>
+      </w:pPr>
+      <w:r>
+        <w:rPr>
+          <w:b/>
+          <w:lang w:val="ro-RO" w:eastAsia="ko-KR"/>
+        </w:rPr>
+        <w:t>Postcondiții</w:t>
+      </w:r>
+    </w:p>
+    <w:p>
+      <w:pPr>
+        <w:rPr>
+          <w:lang w:val="ro-RO" w:eastAsia="ko-KR"/>
+        </w:rPr>
+      </w:pPr>
+    </w:p>
+    <w:p>
+      <w:pPr>
+        <w:rPr>
+          <w:b/>
+          <w:lang w:val="ro-RO" w:eastAsia="ko-KR"/>
+        </w:rPr>
+      </w:pPr>
+      <w:r>
+        <w:rPr>
+          <w:b/>
+          <w:lang w:val="ro-RO" w:eastAsia="ko-KR"/>
+        </w:rPr>
+        <w:t>Flux principal</w:t>
+      </w:r>
+    </w:p>
+    <w:p>
+      <w:pPr>
+        <w:rPr>
+          <w:lang w:val="ro-RO" w:eastAsia="ko-KR"/>
+        </w:rPr>
+      </w:pPr>
+    </w:p>
+    <w:p>
+      <w:pPr>
+        <w:rPr>
+          <w:b/>
+          <w:lang w:val="ro-RO" w:eastAsia="ko-KR"/>
+        </w:rPr>
+      </w:pPr>
+      <w:r>
+        <w:rPr>
+          <w:b/>
+          <w:lang w:val="ro-RO" w:eastAsia="ko-KR"/>
+        </w:rPr>
+        <w:t>Extensii</w:t>
+      </w:r>
+    </w:p>
+    <w:p>
+      <w:pPr>
+        <w:rPr>
+          <w:b/>
+          <w:lang w:val="ro-RO" w:eastAsia="ko-KR"/>
+        </w:rPr>
+      </w:pPr>
+    </w:p>
+    <w:p>
+      <w:pPr>
+        <w:pStyle w:val="Heading3"/>
+        <w:numPr>
+          <w:ilvl w:val="2"/>
+          <w:numId w:val="5"/>
+        </w:numPr>
+      </w:pPr>
+      <w:r>
+        <w:t>Creare plantă configurată manual</w:t>
+      </w:r>
+    </w:p>
+    <w:p>
+      <w:pPr>
+        <w:rPr>
+          <w:b/>
+          <w:lang w:val="ro-RO" w:eastAsia="ko-KR"/>
+        </w:rPr>
+      </w:pPr>
+      <w:r>
+        <w:rPr>
+          <w:b/>
+          <w:lang w:val="ro-RO" w:eastAsia="ko-KR"/>
+        </w:rPr>
+        <w:t>Descrierea cazului de utilizare</w:t>
+      </w:r>
+    </w:p>
+    <w:p>
+      <w:pPr>
+        <w:rPr>
+          <w:lang w:val="ro-RO" w:eastAsia="ko-KR"/>
+        </w:rPr>
+      </w:pPr>
+    </w:p>
+    <w:p>
+      <w:pPr>
+        <w:rPr>
+          <w:b/>
+          <w:lang w:val="ro-RO" w:eastAsia="ko-KR"/>
+        </w:rPr>
+      </w:pPr>
+      <w:r>
+        <w:rPr>
+          <w:b/>
+          <w:lang w:val="ro-RO" w:eastAsia="ko-KR"/>
+        </w:rPr>
+        <w:t>Actori</w:t>
+      </w:r>
+    </w:p>
+    <w:p>
+      <w:pPr>
+        <w:rPr>
+          <w:lang w:val="ro-RO" w:eastAsia="ko-KR"/>
+        </w:rPr>
+      </w:pPr>
+    </w:p>
+    <w:p>
+      <w:pPr>
+        <w:rPr>
+          <w:b/>
+          <w:lang w:val="ro-RO" w:eastAsia="ko-KR"/>
+        </w:rPr>
+      </w:pPr>
+      <w:r>
+        <w:rPr>
+          <w:b/>
+          <w:lang w:val="ro-RO" w:eastAsia="ko-KR"/>
+        </w:rPr>
+        <w:t>Precondiții</w:t>
+      </w:r>
+    </w:p>
+    <w:p>
+      <w:pPr>
+        <w:rPr>
+          <w:lang w:val="ro-RO" w:eastAsia="ko-KR"/>
+        </w:rPr>
+      </w:pPr>
+    </w:p>
+    <w:p>
+      <w:pPr>
+        <w:rPr>
+          <w:lang w:val="ro-RO" w:eastAsia="ko-KR"/>
+        </w:rPr>
+      </w:pPr>
+      <w:r>
+        <w:rPr>
+          <w:b/>
+          <w:lang w:val="ro-RO" w:eastAsia="ko-KR"/>
+        </w:rPr>
+        <w:t>Postcondiții</w:t>
+      </w:r>
+    </w:p>
+    <w:p>
+      <w:pPr>
+        <w:rPr>
+          <w:lang w:val="ro-RO" w:eastAsia="ko-KR"/>
+        </w:rPr>
+      </w:pPr>
+    </w:p>
+    <w:p>
+      <w:pPr>
+        <w:rPr>
+          <w:b/>
+          <w:lang w:val="ro-RO" w:eastAsia="ko-KR"/>
+        </w:rPr>
+      </w:pPr>
+      <w:r>
+        <w:rPr>
+          <w:b/>
+          <w:lang w:val="ro-RO" w:eastAsia="ko-KR"/>
+        </w:rPr>
+        <w:t>Flux principal</w:t>
+      </w:r>
+    </w:p>
+    <w:p>
+      <w:pPr>
+        <w:rPr>
+          <w:lang w:val="ro-RO" w:eastAsia="ko-KR"/>
+        </w:rPr>
+      </w:pPr>
+    </w:p>
+    <w:p>
+      <w:pPr>
+        <w:rPr>
+          <w:b/>
+          <w:lang w:val="ro-RO" w:eastAsia="ko-KR"/>
+        </w:rPr>
+      </w:pPr>
+      <w:r>
+        <w:rPr>
+          <w:b/>
+          <w:lang w:val="ro-RO" w:eastAsia="ko-KR"/>
+        </w:rPr>
+        <w:t>Extensii</w:t>
+      </w:r>
+    </w:p>
+    <w:p>
+      <w:pPr>
+        <w:rPr>
+          <w:b/>
+          <w:lang w:val="ro-RO" w:eastAsia="ko-KR"/>
+        </w:rPr>
+      </w:pPr>
+    </w:p>
+    <w:p>
+      <w:pPr>
+        <w:pStyle w:val="Heading3"/>
+        <w:numPr>
+          <w:ilvl w:val="2"/>
+          <w:numId w:val="5"/>
+        </w:numPr>
+      </w:pPr>
+      <w:r>
+        <w:t>Vizualizare stare plantă din grădină</w:t>
+      </w:r>
+    </w:p>
+    <w:p>
+      <w:pPr>
+        <w:rPr>
+          <w:b/>
+          <w:lang w:val="ro-RO" w:eastAsia="ko-KR"/>
+        </w:rPr>
+      </w:pPr>
+      <w:r>
+        <w:rPr>
+          <w:b/>
+          <w:lang w:val="ro-RO" w:eastAsia="ko-KR"/>
+        </w:rPr>
+        <w:t>Descrierea cazului de utilizare</w:t>
+      </w:r>
+    </w:p>
+    <w:p>
+      <w:pPr>
+        <w:rPr>
+          <w:lang w:val="ro-RO" w:eastAsia="ko-KR"/>
+        </w:rPr>
+      </w:pPr>
+    </w:p>
+    <w:p>
+      <w:pPr>
+        <w:rPr>
+          <w:b/>
+          <w:lang w:val="ro-RO" w:eastAsia="ko-KR"/>
+        </w:rPr>
+      </w:pPr>
+      <w:r>
+        <w:rPr>
+          <w:b/>
+          <w:lang w:val="ro-RO" w:eastAsia="ko-KR"/>
+        </w:rPr>
+        <w:t>Actori</w:t>
+      </w:r>
+    </w:p>
+    <w:p>
+      <w:pPr>
+        <w:rPr>
+          <w:lang w:val="ro-RO" w:eastAsia="ko-KR"/>
+        </w:rPr>
+      </w:pPr>
+    </w:p>
+    <w:p>
+      <w:pPr>
+        <w:rPr>
+          <w:b/>
+          <w:lang w:val="ro-RO" w:eastAsia="ko-KR"/>
+        </w:rPr>
+      </w:pPr>
+      <w:r>
+        <w:rPr>
+          <w:b/>
+          <w:lang w:val="ro-RO" w:eastAsia="ko-KR"/>
+        </w:rPr>
+        <w:t>Precondiții</w:t>
+      </w:r>
+    </w:p>
+    <w:p>
+      <w:pPr>
+        <w:rPr>
+          <w:lang w:val="ro-RO" w:eastAsia="ko-KR"/>
+        </w:rPr>
+      </w:pPr>
+    </w:p>
+    <w:p>
+      <w:pPr>
+        <w:rPr>
+          <w:lang w:val="ro-RO" w:eastAsia="ko-KR"/>
+        </w:rPr>
+      </w:pPr>
+      <w:r>
+        <w:rPr>
+          <w:b/>
+          <w:lang w:val="ro-RO" w:eastAsia="ko-KR"/>
+        </w:rPr>
+        <w:t>Postcondiții</w:t>
+      </w:r>
+    </w:p>
+    <w:p>
+      <w:pPr>
+        <w:rPr>
+          <w:lang w:val="ro-RO" w:eastAsia="ko-KR"/>
+        </w:rPr>
+      </w:pPr>
+    </w:p>
+    <w:p>
+      <w:pPr>
+        <w:rPr>
+          <w:b/>
+          <w:lang w:val="ro-RO" w:eastAsia="ko-KR"/>
+        </w:rPr>
+      </w:pPr>
+      <w:r>
+        <w:rPr>
+          <w:b/>
+          <w:lang w:val="ro-RO" w:eastAsia="ko-KR"/>
+        </w:rPr>
+        <w:t>Flux principal</w:t>
+      </w:r>
+    </w:p>
+    <w:p>
+      <w:pPr>
+        <w:rPr>
+          <w:lang w:val="ro-RO" w:eastAsia="ko-KR"/>
+        </w:rPr>
+      </w:pPr>
+    </w:p>
+    <w:p>
+      <w:pPr>
+        <w:rPr>
+          <w:b/>
+          <w:lang w:val="ro-RO" w:eastAsia="ko-KR"/>
+        </w:rPr>
+      </w:pPr>
+      <w:r>
+        <w:rPr>
+          <w:b/>
+          <w:lang w:val="ro-RO" w:eastAsia="ko-KR"/>
+        </w:rPr>
+        <w:t>Extensii</w:t>
+      </w:r>
+    </w:p>
+    <w:p>
+      <w:pPr>
+        <w:rPr>
+          <w:b/>
+          <w:lang w:val="ro-RO" w:eastAsia="ko-KR"/>
+        </w:rPr>
+      </w:pPr>
+    </w:p>
+    <w:p>
+      <w:pPr>
+        <w:pStyle w:val="Heading3"/>
+        <w:numPr>
+          <w:ilvl w:val="2"/>
+          <w:numId w:val="5"/>
+        </w:numPr>
+      </w:pPr>
+      <w:r>
+        <w:t>Configurare parte hardware</w:t>
+      </w:r>
+    </w:p>
+    <w:p>
+      <w:pPr>
+        <w:rPr>
+          <w:b/>
+          <w:lang w:val="ro-RO" w:eastAsia="ko-KR"/>
+        </w:rPr>
+      </w:pPr>
+      <w:r>
+        <w:rPr>
+          <w:b/>
+          <w:lang w:val="ro-RO" w:eastAsia="ko-KR"/>
+        </w:rPr>
+        <w:t>Descrierea cazului de utilizare</w:t>
+      </w:r>
+    </w:p>
+    <w:p>
+      <w:pPr>
+        <w:rPr>
+          <w:lang w:val="ro-RO" w:eastAsia="ko-KR"/>
+        </w:rPr>
+      </w:pPr>
+    </w:p>
+    <w:p>
+      <w:pPr>
+        <w:rPr>
+          <w:b/>
+          <w:lang w:val="ro-RO" w:eastAsia="ko-KR"/>
+        </w:rPr>
+      </w:pPr>
+      <w:r>
+        <w:rPr>
+          <w:b/>
+          <w:lang w:val="ro-RO" w:eastAsia="ko-KR"/>
+        </w:rPr>
+        <w:t>Actori</w:t>
+      </w:r>
+    </w:p>
+    <w:p>
+      <w:pPr>
+        <w:rPr>
+          <w:lang w:val="ro-RO" w:eastAsia="ko-KR"/>
+        </w:rPr>
+      </w:pPr>
+    </w:p>
+    <w:p>
+      <w:pPr>
+        <w:rPr>
+          <w:b/>
+          <w:lang w:val="ro-RO" w:eastAsia="ko-KR"/>
+        </w:rPr>
+      </w:pPr>
+      <w:r>
+        <w:rPr>
+          <w:b/>
+          <w:lang w:val="ro-RO" w:eastAsia="ko-KR"/>
+        </w:rPr>
+        <w:t>Precondiții</w:t>
+      </w:r>
+    </w:p>
+    <w:p>
+      <w:pPr>
+        <w:rPr>
+          <w:lang w:val="ro-RO" w:eastAsia="ko-KR"/>
+        </w:rPr>
+      </w:pPr>
+    </w:p>
+    <w:p>
+      <w:pPr>
+        <w:rPr>
+          <w:lang w:val="ro-RO" w:eastAsia="ko-KR"/>
+        </w:rPr>
+      </w:pPr>
+      <w:r>
+        <w:rPr>
+          <w:b/>
+          <w:lang w:val="ro-RO" w:eastAsia="ko-KR"/>
+        </w:rPr>
+        <w:t>Postcondiții</w:t>
+      </w:r>
+    </w:p>
+    <w:p>
+      <w:pPr>
+        <w:rPr>
+          <w:lang w:val="ro-RO" w:eastAsia="ko-KR"/>
+        </w:rPr>
+      </w:pPr>
+    </w:p>
+    <w:p>
+      <w:pPr>
+        <w:rPr>
+          <w:b/>
+          <w:lang w:val="ro-RO" w:eastAsia="ko-KR"/>
+        </w:rPr>
+      </w:pPr>
+      <w:r>
+        <w:rPr>
+          <w:b/>
+          <w:lang w:val="ro-RO" w:eastAsia="ko-KR"/>
+        </w:rPr>
+        <w:t>Flux principal</w:t>
+      </w:r>
+    </w:p>
+    <w:p>
+      <w:pPr>
+        <w:rPr>
+          <w:lang w:val="ro-RO" w:eastAsia="ko-KR"/>
+        </w:rPr>
+      </w:pPr>
+    </w:p>
+    <w:p>
+      <w:pPr>
+        <w:rPr>
+          <w:b/>
+          <w:lang w:val="ro-RO" w:eastAsia="ko-KR"/>
+        </w:rPr>
+      </w:pPr>
+      <w:r>
+        <w:rPr>
+          <w:b/>
+          <w:lang w:val="ro-RO" w:eastAsia="ko-KR"/>
+        </w:rPr>
+        <w:t>Extensii</w:t>
+      </w:r>
+    </w:p>
+    <w:p>
+      <w:pPr>
+        <w:rPr>
+          <w:lang w:val="ro-RO" w:eastAsia="ko-KR"/>
+        </w:rPr>
+      </w:pPr>
+    </w:p>
+    <w:p>
+      <w:pPr>
+        <w:pStyle w:val="Heading3"/>
+      </w:pPr>
+      <w:r>
+        <w:t>Vizualizare date despre mediul plantei</w:t>
+      </w:r>
+    </w:p>
+    <w:p>
+      <w:pPr>
+        <w:rPr>
+          <w:b/>
+          <w:lang w:val="ro-RO" w:eastAsia="ko-KR"/>
+        </w:rPr>
+      </w:pPr>
+      <w:r>
+        <w:rPr>
+          <w:b/>
+          <w:lang w:val="ro-RO" w:eastAsia="ko-KR"/>
+        </w:rPr>
+        <w:t>Descrierea cazului de utilizare</w:t>
+      </w:r>
+    </w:p>
+    <w:p>
+      <w:pPr>
+        <w:rPr>
+          <w:lang w:val="ro-RO" w:eastAsia="ko-KR"/>
+        </w:rPr>
+      </w:pPr>
+    </w:p>
+    <w:p>
+      <w:pPr>
+        <w:rPr>
+          <w:b/>
+          <w:lang w:val="ro-RO" w:eastAsia="ko-KR"/>
+        </w:rPr>
+      </w:pPr>
+      <w:r>
+        <w:rPr>
+          <w:b/>
+          <w:lang w:val="ro-RO" w:eastAsia="ko-KR"/>
+        </w:rPr>
+        <w:t>Actori</w:t>
+      </w:r>
+    </w:p>
+    <w:p>
+      <w:pPr>
+        <w:rPr>
+          <w:lang w:val="ro-RO" w:eastAsia="ko-KR"/>
+        </w:rPr>
+      </w:pPr>
+    </w:p>
+    <w:p>
+      <w:pPr>
+        <w:rPr>
+          <w:b/>
+          <w:lang w:val="ro-RO" w:eastAsia="ko-KR"/>
+        </w:rPr>
+      </w:pPr>
+      <w:r>
+        <w:rPr>
+          <w:b/>
+          <w:lang w:val="ro-RO" w:eastAsia="ko-KR"/>
+        </w:rPr>
+        <w:t>Precondiții</w:t>
+      </w:r>
+    </w:p>
+    <w:p>
+      <w:pPr>
+        <w:rPr>
+          <w:lang w:val="ro-RO" w:eastAsia="ko-KR"/>
+        </w:rPr>
+      </w:pPr>
+    </w:p>
+    <w:p>
+      <w:pPr>
+        <w:rPr>
+          <w:lang w:val="ro-RO" w:eastAsia="ko-KR"/>
+        </w:rPr>
+      </w:pPr>
+      <w:r>
+        <w:rPr>
+          <w:b/>
+          <w:lang w:val="ro-RO" w:eastAsia="ko-KR"/>
+        </w:rPr>
+        <w:t>Postcondiții</w:t>
+      </w:r>
+    </w:p>
+    <w:p>
+      <w:pPr>
+        <w:rPr>
+          <w:lang w:val="ro-RO" w:eastAsia="ko-KR"/>
+        </w:rPr>
+      </w:pPr>
+    </w:p>
+    <w:p>
+      <w:pPr>
+        <w:rPr>
+          <w:b/>
+          <w:lang w:val="ro-RO" w:eastAsia="ko-KR"/>
+        </w:rPr>
+      </w:pPr>
+      <w:r>
+        <w:rPr>
+          <w:b/>
+          <w:lang w:val="ro-RO" w:eastAsia="ko-KR"/>
+        </w:rPr>
+        <w:t>Flux principal</w:t>
+      </w:r>
+    </w:p>
+    <w:p>
+      <w:pPr>
+        <w:rPr>
+          <w:lang w:val="ro-RO" w:eastAsia="ko-KR"/>
+        </w:rPr>
+      </w:pPr>
+    </w:p>
+    <w:p>
+      <w:pPr>
+        <w:rPr>
+          <w:b/>
+          <w:lang w:val="ro-RO" w:eastAsia="ko-KR"/>
+        </w:rPr>
+      </w:pPr>
+      <w:r>
+        <w:rPr>
+          <w:b/>
+          <w:lang w:val="ro-RO" w:eastAsia="ko-KR"/>
+        </w:rPr>
+        <w:t>Extensii</w:t>
+      </w:r>
+    </w:p>
+    <w:p>
+      <w:pPr>
+        <w:rPr>
+          <w:lang w:val="ro-RO" w:eastAsia="ko-KR"/>
+        </w:rPr>
+      </w:pPr>
+    </w:p>
+    <w:p>
+      <w:pPr>
+        <w:rPr>
+          <w:b/>
+          <w:lang w:val="ro-RO" w:eastAsia="ko-KR"/>
+        </w:rPr>
+      </w:pPr>
+    </w:p>
+    <w:p>
+      <w:pPr>
+        <w:rPr>
+          <w:lang w:eastAsia="ko-KR"/>
+        </w:rPr>
+      </w:pPr>
+    </w:p>
+    <w:p>
+      <w:pPr>
+        <w:rPr>
+          <w:lang w:val="ro-RO" w:eastAsia="ko-KR"/>
+        </w:rPr>
+      </w:pPr>
+    </w:p>
+    <w:p>
+      <w:pPr>
+        <w:rPr>
+          <w:lang w:val="ro-RO" w:eastAsia="ko-KR"/>
+        </w:rPr>
+      </w:pPr>
+    </w:p>
+    <w:p>
+      <w:pPr>
+        <w:pStyle w:val="Heading2"/>
+        <w:rPr>
+          <w:lang w:val="ro-RO"/>
+        </w:rPr>
+      </w:pPr>
+      <w:r>
+        <w:rPr>
+          <w:lang w:val="ro-RO"/>
+        </w:rPr>
+        <w:t>Imagine de ansamblu asupra aplicației</w:t>
+      </w:r>
+    </w:p>
+    <w:p>
+      <w:pPr>
+        <w:rPr>
+          <w:lang w:val="ro-RO" w:eastAsia="ko-KR"/>
+        </w:rPr>
+      </w:pPr>
+    </w:p>
+    <w:p>
+      <w:pPr>
+        <w:rPr>
           <w:lang w:val="ro-RO"/>
         </w:rPr>
       </w:pPr>
@@ -8555,7 +11324,7 @@
           <w:lang w:val="ro-RO"/>
         </w:rPr>
         <w:sectPr>
-          <w:headerReference w:type="default" r:id="rId27"/>
+          <w:headerReference w:type="default" r:id="rId31"/>
           <w:pgSz w:w="12240" w:h="15840"/>
           <w:pgMar w:top="1440" w:right="1800" w:bottom="1440" w:left="1800" w:header="709" w:footer="720" w:gutter="0"/>
           <w:cols w:space="720"/>
@@ -8724,7 +11493,7 @@
           <w:lang w:val="ro-RO"/>
         </w:rPr>
         <w:sectPr>
-          <w:headerReference w:type="default" r:id="rId28"/>
+          <w:headerReference w:type="default" r:id="rId32"/>
           <w:pgSz w:w="12240" w:h="15840"/>
           <w:pgMar w:top="1440" w:right="1800" w:bottom="1440" w:left="1800" w:header="709" w:footer="720" w:gutter="0"/>
           <w:cols w:space="720"/>
@@ -8795,7 +11564,7 @@
           <w:lang w:val="ro-RO"/>
         </w:rPr>
         <w:sectPr>
-          <w:headerReference w:type="default" r:id="rId29"/>
+          <w:headerReference w:type="default" r:id="rId33"/>
           <w:pgSz w:w="12240" w:h="15840"/>
           <w:pgMar w:top="1440" w:right="1800" w:bottom="1440" w:left="1800" w:header="709" w:footer="720" w:gutter="0"/>
           <w:cols w:space="720"/>
@@ -8921,7 +11690,7 @@
           <w:lang w:val="ro-RO"/>
         </w:rPr>
         <w:sectPr>
-          <w:headerReference w:type="default" r:id="rId30"/>
+          <w:headerReference w:type="default" r:id="rId34"/>
           <w:pgSz w:w="12240" w:h="15840"/>
           <w:pgMar w:top="1440" w:right="1800" w:bottom="1440" w:left="1800" w:header="709" w:footer="720" w:gutter="0"/>
           <w:cols w:space="720"/>
@@ -9059,7 +11828,7 @@
           <w:lang w:val="ro-RO"/>
         </w:rPr>
         <w:sectPr>
-          <w:headerReference w:type="default" r:id="rId31"/>
+          <w:headerReference w:type="default" r:id="rId35"/>
           <w:pgSz w:w="12240" w:h="15840"/>
           <w:pgMar w:top="1440" w:right="1800" w:bottom="1440" w:left="1800" w:header="709" w:footer="720" w:gutter="0"/>
           <w:cols w:space="720"/>
@@ -9262,7 +12031,7 @@
         <w:tab/>
         <w:t xml:space="preserve">Ajax Tutorial, </w:t>
       </w:r>
-      <w:hyperlink r:id="rId32" w:history="1">
+      <w:hyperlink r:id="rId36" w:history="1">
         <w:r>
           <w:rPr>
             <w:rStyle w:val="Hyperlink"/>
@@ -9544,7 +12313,7 @@
         <w:tab/>
         <w:t xml:space="preserve">fig 1.2 </w:t>
       </w:r>
-      <w:hyperlink r:id="rId33" w:history="1">
+      <w:hyperlink r:id="rId37" w:history="1">
         <w:r>
           <w:rPr>
             <w:rStyle w:val="Hyperlink"/>
@@ -9574,7 +12343,7 @@
         <w:tab/>
         <w:t xml:space="preserve">fig 1.3 </w:t>
       </w:r>
-      <w:hyperlink r:id="rId34" w:history="1">
+      <w:hyperlink r:id="rId38" w:history="1">
         <w:r>
           <w:rPr>
             <w:rStyle w:val="Hyperlink"/>
@@ -9794,7 +12563,7 @@
         </w:rPr>
         <w:t xml:space="preserve">Carența de fier a plantelor </w:t>
       </w:r>
-      <w:hyperlink r:id="rId35" w:history="1">
+      <w:hyperlink r:id="rId39" w:history="1">
         <w:r>
           <w:rPr>
             <w:rStyle w:val="Hyperlink"/>
@@ -9993,7 +12762,7 @@
         <w:tab/>
         <w:t xml:space="preserve">Netduino, Netduino 3 WiWi </w:t>
       </w:r>
-      <w:hyperlink r:id="rId36" w:history="1">
+      <w:hyperlink r:id="rId40" w:history="1">
         <w:r>
           <w:rPr>
             <w:rStyle w:val="Hyperlink"/>
@@ -10023,7 +12792,7 @@
         <w:tab/>
         <w:t xml:space="preserve">Arduino vs Netduino vs Raspberry Pi vs Beaglebone Black </w:t>
       </w:r>
-      <w:hyperlink r:id="rId37" w:history="1">
+      <w:hyperlink r:id="rId41" w:history="1">
         <w:r>
           <w:rPr>
             <w:rStyle w:val="Hyperlink"/>
@@ -10065,7 +12834,7 @@
         </w:rPr>
         <w:t xml:space="preserve">reț de achiziție Arduino Uno </w:t>
       </w:r>
-      <w:hyperlink r:id="rId38" w:history="1">
+      <w:hyperlink r:id="rId42" w:history="1">
         <w:r>
           <w:rPr>
             <w:rStyle w:val="Hyperlink"/>
@@ -10114,7 +12883,7 @@
         </w:rPr>
         <w:t xml:space="preserve"> achiziție Raspberry Pi </w:t>
       </w:r>
-      <w:hyperlink r:id="rId39" w:history="1">
+      <w:hyperlink r:id="rId43" w:history="1">
         <w:r>
           <w:rPr>
             <w:rStyle w:val="Hyperlink"/>
@@ -10162,7 +12931,7 @@
         </w:rPr>
         <w:t xml:space="preserve">reț de achiziție FPGA </w:t>
       </w:r>
-      <w:hyperlink r:id="rId40" w:history="1">
+      <w:hyperlink r:id="rId44" w:history="1">
         <w:r>
           <w:rPr>
             <w:rStyle w:val="Hyperlink"/>
@@ -10210,7 +12979,7 @@
         </w:rPr>
         <w:t xml:space="preserve">reț de achiziție Uno + Wi-Fi R3 </w:t>
       </w:r>
-      <w:hyperlink r:id="rId41" w:history="1">
+      <w:hyperlink r:id="rId45" w:history="1">
         <w:r>
           <w:rPr>
             <w:rStyle w:val="Hyperlink"/>
@@ -10270,7 +13039,7 @@
         </w:rPr>
         <w:t xml:space="preserve"> </w:t>
       </w:r>
-      <w:hyperlink r:id="rId42" w:history="1">
+      <w:hyperlink r:id="rId46" w:history="1">
         <w:r>
           <w:rPr>
             <w:rStyle w:val="Hyperlink"/>
@@ -10300,7 +13069,7 @@
         <w:tab/>
         <w:t xml:space="preserve">Preț de achiziție senzor de temperatură și umiditate </w:t>
       </w:r>
-      <w:hyperlink r:id="rId43" w:history="1">
+      <w:hyperlink r:id="rId47" w:history="1">
         <w:r>
           <w:rPr>
             <w:rStyle w:val="Hyperlink"/>
@@ -10330,7 +13099,7 @@
         <w:tab/>
         <w:t xml:space="preserve">Preț de achiziție senzor de umiditate a solului </w:t>
       </w:r>
-      <w:hyperlink r:id="rId44" w:history="1">
+      <w:hyperlink r:id="rId48" w:history="1">
         <w:r>
           <w:rPr>
             <w:rStyle w:val="Hyperlink"/>
@@ -10360,7 +13129,7 @@
         <w:tab/>
         <w:t xml:space="preserve">Preț de achiziție fotorezistor  </w:t>
       </w:r>
-      <w:hyperlink r:id="rId45" w:history="1">
+      <w:hyperlink r:id="rId49" w:history="1">
         <w:r>
           <w:rPr>
             <w:rStyle w:val="Hyperlink"/>
@@ -10407,7 +13176,7 @@
         </w:rPr>
         <w:t xml:space="preserve">” </w:t>
       </w:r>
-      <w:hyperlink r:id="rId46" w:history="1">
+      <w:hyperlink r:id="rId50" w:history="1">
         <w:r>
           <w:rPr>
             <w:rStyle w:val="Hyperlink"/>
@@ -10472,7 +13241,7 @@
         </w:rPr>
         <w:t xml:space="preserve"> </w:t>
       </w:r>
-      <w:hyperlink r:id="rId47" w:history="1">
+      <w:hyperlink r:id="rId51" w:history="1">
         <w:r>
           <w:rPr>
             <w:rStyle w:val="Hyperlink"/>
@@ -10507,7 +13276,7 @@
         </w:rPr>
         <w:t xml:space="preserve">Aplicație pentru îngrijirea plantelor, „Vera Plant Care App” </w:t>
       </w:r>
-      <w:hyperlink r:id="rId48" w:history="1">
+      <w:hyperlink r:id="rId52" w:history="1">
         <w:r>
           <w:rPr>
             <w:rStyle w:val="Hyperlink"/>
@@ -10575,7 +13344,7 @@
           <w:lang w:val="ro-RO"/>
         </w:rPr>
         <w:sectPr>
-          <w:headerReference w:type="default" r:id="rId49"/>
+          <w:headerReference w:type="default" r:id="rId53"/>
           <w:pgSz w:w="12240" w:h="15840"/>
           <w:pgMar w:top="1440" w:right="1800" w:bottom="1440" w:left="1800" w:header="709" w:footer="720" w:gutter="0"/>
           <w:cols w:space="720"/>
@@ -10710,7 +13479,7 @@
       </w:pPr>
     </w:p>
     <w:sectPr>
-      <w:headerReference w:type="default" r:id="rId50"/>
+      <w:headerReference w:type="default" r:id="rId54"/>
       <w:pgSz w:w="12240" w:h="15840"/>
       <w:pgMar w:top="1440" w:right="1800" w:bottom="1440" w:left="1800" w:header="709" w:footer="720" w:gutter="0"/>
       <w:cols w:space="720"/>
@@ -10777,7 +13546,7 @@
         <w:rPr>
           <w:noProof/>
         </w:rPr>
-        <w:t>16</w:t>
+        <w:t>19</w:t>
       </w:r>
     </w:fldSimple>
   </w:p>
@@ -12005,6 +14774,119 @@
     </w:lvl>
   </w:abstractNum>
   <w:abstractNum w:abstractNumId="8">
+    <w:nsid w:val="34AE2E1E"/>
+    <w:multiLevelType w:val="hybridMultilevel"/>
+    <w:tmpl w:val="E4CC1820"/>
+    <w:lvl w:ilvl="0" w:tplc="04090001">
+      <w:start w:val="1"/>
+      <w:numFmt w:val="bullet"/>
+      <w:lvlText w:val=""/>
+      <w:lvlJc w:val="left"/>
+      <w:pPr>
+        <w:ind w:left="1440" w:hanging="360"/>
+      </w:pPr>
+      <w:rPr>
+        <w:rFonts w:ascii="Symbol" w:hAnsi="Symbol" w:hint="default"/>
+      </w:rPr>
+    </w:lvl>
+    <w:lvl w:ilvl="1" w:tplc="04090003" w:tentative="1">
+      <w:start w:val="1"/>
+      <w:numFmt w:val="bullet"/>
+      <w:lvlText w:val="o"/>
+      <w:lvlJc w:val="left"/>
+      <w:pPr>
+        <w:ind w:left="2160" w:hanging="360"/>
+      </w:pPr>
+      <w:rPr>
+        <w:rFonts w:ascii="Courier New" w:hAnsi="Courier New" w:cs="Courier New" w:hint="default"/>
+      </w:rPr>
+    </w:lvl>
+    <w:lvl w:ilvl="2" w:tplc="04090005" w:tentative="1">
+      <w:start w:val="1"/>
+      <w:numFmt w:val="bullet"/>
+      <w:lvlText w:val=""/>
+      <w:lvlJc w:val="left"/>
+      <w:pPr>
+        <w:ind w:left="2880" w:hanging="360"/>
+      </w:pPr>
+      <w:rPr>
+        <w:rFonts w:ascii="Wingdings" w:hAnsi="Wingdings" w:hint="default"/>
+      </w:rPr>
+    </w:lvl>
+    <w:lvl w:ilvl="3" w:tplc="04090001" w:tentative="1">
+      <w:start w:val="1"/>
+      <w:numFmt w:val="bullet"/>
+      <w:lvlText w:val=""/>
+      <w:lvlJc w:val="left"/>
+      <w:pPr>
+        <w:ind w:left="3600" w:hanging="360"/>
+      </w:pPr>
+      <w:rPr>
+        <w:rFonts w:ascii="Symbol" w:hAnsi="Symbol" w:hint="default"/>
+      </w:rPr>
+    </w:lvl>
+    <w:lvl w:ilvl="4" w:tplc="04090003" w:tentative="1">
+      <w:start w:val="1"/>
+      <w:numFmt w:val="bullet"/>
+      <w:lvlText w:val="o"/>
+      <w:lvlJc w:val="left"/>
+      <w:pPr>
+        <w:ind w:left="4320" w:hanging="360"/>
+      </w:pPr>
+      <w:rPr>
+        <w:rFonts w:ascii="Courier New" w:hAnsi="Courier New" w:cs="Courier New" w:hint="default"/>
+      </w:rPr>
+    </w:lvl>
+    <w:lvl w:ilvl="5" w:tplc="04090005" w:tentative="1">
+      <w:start w:val="1"/>
+      <w:numFmt w:val="bullet"/>
+      <w:lvlText w:val=""/>
+      <w:lvlJc w:val="left"/>
+      <w:pPr>
+        <w:ind w:left="5040" w:hanging="360"/>
+      </w:pPr>
+      <w:rPr>
+        <w:rFonts w:ascii="Wingdings" w:hAnsi="Wingdings" w:hint="default"/>
+      </w:rPr>
+    </w:lvl>
+    <w:lvl w:ilvl="6" w:tplc="04090001" w:tentative="1">
+      <w:start w:val="1"/>
+      <w:numFmt w:val="bullet"/>
+      <w:lvlText w:val=""/>
+      <w:lvlJc w:val="left"/>
+      <w:pPr>
+        <w:ind w:left="5760" w:hanging="360"/>
+      </w:pPr>
+      <w:rPr>
+        <w:rFonts w:ascii="Symbol" w:hAnsi="Symbol" w:hint="default"/>
+      </w:rPr>
+    </w:lvl>
+    <w:lvl w:ilvl="7" w:tplc="04090003" w:tentative="1">
+      <w:start w:val="1"/>
+      <w:numFmt w:val="bullet"/>
+      <w:lvlText w:val="o"/>
+      <w:lvlJc w:val="left"/>
+      <w:pPr>
+        <w:ind w:left="6480" w:hanging="360"/>
+      </w:pPr>
+      <w:rPr>
+        <w:rFonts w:ascii="Courier New" w:hAnsi="Courier New" w:cs="Courier New" w:hint="default"/>
+      </w:rPr>
+    </w:lvl>
+    <w:lvl w:ilvl="8" w:tplc="04090005" w:tentative="1">
+      <w:start w:val="1"/>
+      <w:numFmt w:val="bullet"/>
+      <w:lvlText w:val=""/>
+      <w:lvlJc w:val="left"/>
+      <w:pPr>
+        <w:ind w:left="7200" w:hanging="360"/>
+      </w:pPr>
+      <w:rPr>
+        <w:rFonts w:ascii="Wingdings" w:hAnsi="Wingdings" w:hint="default"/>
+      </w:rPr>
+    </w:lvl>
+  </w:abstractNum>
+  <w:abstractNum w:abstractNumId="9">
     <w:nsid w:val="3E44781E"/>
     <w:multiLevelType w:val="hybridMultilevel"/>
     <w:tmpl w:val="C30E7A5C"/>
@@ -12117,7 +14999,7 @@
       </w:rPr>
     </w:lvl>
   </w:abstractNum>
-  <w:abstractNum w:abstractNumId="9">
+  <w:abstractNum w:abstractNumId="10">
     <w:nsid w:val="4A490B51"/>
     <w:multiLevelType w:val="hybridMultilevel"/>
     <w:tmpl w:val="A22E3058"/>
@@ -12230,7 +15112,7 @@
       </w:rPr>
     </w:lvl>
   </w:abstractNum>
-  <w:abstractNum w:abstractNumId="10">
+  <w:abstractNum w:abstractNumId="11">
     <w:nsid w:val="4FBC25F8"/>
     <w:multiLevelType w:val="hybridMultilevel"/>
     <w:tmpl w:val="C1A0D3BC"/>
@@ -12343,7 +15225,7 @@
       </w:rPr>
     </w:lvl>
   </w:abstractNum>
-  <w:abstractNum w:abstractNumId="11">
+  <w:abstractNum w:abstractNumId="12">
     <w:nsid w:val="5A9722C7"/>
     <w:multiLevelType w:val="hybridMultilevel"/>
     <w:tmpl w:val="AF888C80"/>
@@ -12429,7 +15311,7 @@
       </w:pPr>
     </w:lvl>
   </w:abstractNum>
-  <w:abstractNum w:abstractNumId="12">
+  <w:abstractNum w:abstractNumId="13">
     <w:nsid w:val="5CCA7B03"/>
     <w:multiLevelType w:val="hybridMultilevel"/>
     <w:tmpl w:val="02AA757E"/>
@@ -12542,7 +15424,7 @@
       </w:rPr>
     </w:lvl>
   </w:abstractNum>
-  <w:abstractNum w:abstractNumId="13">
+  <w:abstractNum w:abstractNumId="14">
     <w:nsid w:val="5D025FF4"/>
     <w:multiLevelType w:val="hybridMultilevel"/>
     <w:tmpl w:val="C7848712"/>
@@ -12682,7 +15564,7 @@
       </w:rPr>
     </w:lvl>
   </w:abstractNum>
-  <w:abstractNum w:abstractNumId="14">
+  <w:abstractNum w:abstractNumId="15">
     <w:nsid w:val="644A25B0"/>
     <w:multiLevelType w:val="hybridMultilevel"/>
     <w:tmpl w:val="1D325F00"/>
@@ -12795,7 +15677,7 @@
       </w:rPr>
     </w:lvl>
   </w:abstractNum>
-  <w:abstractNum w:abstractNumId="15">
+  <w:abstractNum w:abstractNumId="16">
     <w:nsid w:val="6C9562D9"/>
     <w:multiLevelType w:val="hybridMultilevel"/>
     <w:tmpl w:val="CFFEBCD0"/>
@@ -12908,7 +15790,7 @@
       </w:rPr>
     </w:lvl>
   </w:abstractNum>
-  <w:abstractNum w:abstractNumId="16">
+  <w:abstractNum w:abstractNumId="17">
     <w:nsid w:val="760B44F9"/>
     <w:multiLevelType w:val="hybridMultilevel"/>
     <w:tmpl w:val="7480BFF0"/>
@@ -13021,7 +15903,7 @@
       </w:rPr>
     </w:lvl>
   </w:abstractNum>
-  <w:abstractNum w:abstractNumId="17">
+  <w:abstractNum w:abstractNumId="18">
     <w:nsid w:val="7B682463"/>
     <w:multiLevelType w:val="hybridMultilevel"/>
     <w:tmpl w:val="233C2A72"/>
@@ -13134,7 +16016,7 @@
       </w:rPr>
     </w:lvl>
   </w:abstractNum>
-  <w:abstractNum w:abstractNumId="18">
+  <w:abstractNum w:abstractNumId="19">
     <w:nsid w:val="7D347731"/>
     <w:multiLevelType w:val="hybridMultilevel"/>
     <w:tmpl w:val="564C1186"/>
@@ -13247,7 +16129,7 @@
       </w:rPr>
     </w:lvl>
   </w:abstractNum>
-  <w:abstractNum w:abstractNumId="19">
+  <w:abstractNum w:abstractNumId="20">
     <w:nsid w:val="7EA316EE"/>
     <w:multiLevelType w:val="hybridMultilevel"/>
     <w:tmpl w:val="951E3282"/>
@@ -13364,7 +16246,7 @@
     <w:abstractNumId w:val="1"/>
   </w:num>
   <w:num w:numId="2">
-    <w:abstractNumId w:val="13"/>
+    <w:abstractNumId w:val="14"/>
   </w:num>
   <w:num w:numId="3">
     <w:abstractNumId w:val="3"/>
@@ -13379,13 +16261,13 @@
     <w:abstractNumId w:val="2"/>
   </w:num>
   <w:num w:numId="7">
+    <w:abstractNumId w:val="16"/>
+  </w:num>
+  <w:num w:numId="8">
     <w:abstractNumId w:val="15"/>
   </w:num>
-  <w:num w:numId="8">
-    <w:abstractNumId w:val="14"/>
-  </w:num>
   <w:num w:numId="9">
-    <w:abstractNumId w:val="10"/>
+    <w:abstractNumId w:val="11"/>
   </w:num>
   <w:num w:numId="10">
     <w:abstractNumId w:val="2"/>
@@ -13478,7 +16360,7 @@
     </w:lvlOverride>
   </w:num>
   <w:num w:numId="13">
-    <w:abstractNumId w:val="11"/>
+    <w:abstractNumId w:val="12"/>
   </w:num>
   <w:num w:numId="14">
     <w:abstractNumId w:val="0"/>
@@ -13487,30 +16369,33 @@
     <w:abstractNumId w:val="6"/>
   </w:num>
   <w:num w:numId="16">
-    <w:abstractNumId w:val="18"/>
+    <w:abstractNumId w:val="19"/>
   </w:num>
   <w:num w:numId="17">
     <w:abstractNumId w:val="4"/>
   </w:num>
   <w:num w:numId="18">
-    <w:abstractNumId w:val="17"/>
+    <w:abstractNumId w:val="18"/>
   </w:num>
   <w:num w:numId="19">
-    <w:abstractNumId w:val="9"/>
+    <w:abstractNumId w:val="10"/>
   </w:num>
   <w:num w:numId="20">
-    <w:abstractNumId w:val="19"/>
+    <w:abstractNumId w:val="20"/>
   </w:num>
   <w:num w:numId="21">
-    <w:abstractNumId w:val="12"/>
+    <w:abstractNumId w:val="13"/>
   </w:num>
   <w:num w:numId="22">
     <w:abstractNumId w:val="7"/>
   </w:num>
   <w:num w:numId="23">
-    <w:abstractNumId w:val="16"/>
+    <w:abstractNumId w:val="17"/>
   </w:num>
   <w:num w:numId="24">
+    <w:abstractNumId w:val="9"/>
+  </w:num>
+  <w:num w:numId="25">
     <w:abstractNumId w:val="8"/>
   </w:num>
 </w:numbering>
@@ -13669,7 +16554,7 @@
   <w:style w:type="paragraph" w:default="1" w:styleId="Normal">
     <w:name w:val="Normal"/>
     <w:qFormat/>
-    <w:rsid w:val="002F5881"/>
+    <w:rsid w:val="001D486E"/>
     <w:pPr>
       <w:suppressAutoHyphens/>
       <w:ind w:firstLine="720"/>
@@ -13804,7 +16689,6 @@
     <w:rPr>
       <w:rFonts w:ascii="Cambria" w:eastAsia="Times New Roman" w:hAnsi="Cambria"/>
       <w:color w:val="243F60"/>
-      <w:lang/>
     </w:rPr>
   </w:style>
   <w:style w:type="paragraph" w:styleId="Heading6">
@@ -13830,7 +16714,6 @@
       <w:i/>
       <w:iCs/>
       <w:color w:val="243F60"/>
-      <w:lang/>
     </w:rPr>
   </w:style>
   <w:style w:type="paragraph" w:styleId="Heading7">
@@ -13856,7 +16739,6 @@
       <w:i/>
       <w:iCs/>
       <w:color w:val="404040"/>
-      <w:lang/>
     </w:rPr>
   </w:style>
   <w:style w:type="paragraph" w:styleId="Heading8">
@@ -13882,7 +16764,6 @@
       <w:color w:val="404040"/>
       <w:sz w:val="20"/>
       <w:szCs w:val="20"/>
-      <w:lang/>
     </w:rPr>
   </w:style>
   <w:style w:type="paragraph" w:styleId="Heading9">
@@ -13910,12 +16791,12 @@
       <w:color w:val="404040"/>
       <w:sz w:val="20"/>
       <w:szCs w:val="20"/>
-      <w:lang/>
     </w:rPr>
   </w:style>
   <w:style w:type="character" w:default="1" w:styleId="DefaultParagraphFont">
     <w:name w:val="Default Paragraph Font"/>
     <w:uiPriority w:val="1"/>
+    <w:semiHidden/>
     <w:unhideWhenUsed/>
   </w:style>
   <w:style w:type="table" w:default="1" w:styleId="TableNormal">
@@ -13923,6 +16804,7 @@
     <w:uiPriority w:val="99"/>
     <w:semiHidden/>
     <w:unhideWhenUsed/>
+    <w:qFormat/>
     <w:tblPr>
       <w:tblInd w:w="0" w:type="dxa"/>
       <w:tblCellMar>
@@ -13993,7 +16875,6 @@
       <w:rFonts w:ascii="Tahoma" w:eastAsia="Calibri" w:hAnsi="Tahoma"/>
       <w:sz w:val="16"/>
       <w:szCs w:val="16"/>
-      <w:lang/>
     </w:rPr>
   </w:style>
   <w:style w:type="character" w:customStyle="1" w:styleId="BalloonTextChar">
@@ -14030,7 +16911,6 @@
     <w:rPr>
       <w:sz w:val="20"/>
       <w:szCs w:val="20"/>
-      <w:lang/>
     </w:rPr>
   </w:style>
   <w:style w:type="character" w:customStyle="1" w:styleId="CommentTextChar">
@@ -14417,6 +17297,42 @@
       <w:contextualSpacing/>
     </w:pPr>
   </w:style>
+  <w:style w:type="paragraph" w:styleId="FootnoteText">
+    <w:name w:val="footnote text"/>
+    <w:basedOn w:val="Normal"/>
+    <w:link w:val="FootnoteTextChar"/>
+    <w:uiPriority w:val="99"/>
+    <w:semiHidden/>
+    <w:unhideWhenUsed/>
+    <w:rsid w:val="001D486E"/>
+    <w:rPr>
+      <w:sz w:val="20"/>
+      <w:szCs w:val="20"/>
+    </w:rPr>
+  </w:style>
+  <w:style w:type="character" w:customStyle="1" w:styleId="FootnoteTextChar">
+    <w:name w:val="Footnote Text Char"/>
+    <w:basedOn w:val="DefaultParagraphFont"/>
+    <w:link w:val="FootnoteText"/>
+    <w:uiPriority w:val="99"/>
+    <w:semiHidden/>
+    <w:rsid w:val="001D486E"/>
+    <w:rPr>
+      <w:rFonts w:ascii="Times New Roman" w:eastAsia="Batang" w:hAnsi="Times New Roman"/>
+      <w:lang w:eastAsia="ar-SA"/>
+    </w:rPr>
+  </w:style>
+  <w:style w:type="character" w:styleId="FootnoteReference">
+    <w:name w:val="footnote reference"/>
+    <w:basedOn w:val="DefaultParagraphFont"/>
+    <w:uiPriority w:val="99"/>
+    <w:semiHidden/>
+    <w:unhideWhenUsed/>
+    <w:rsid w:val="001D486E"/>
+    <w:rPr>
+      <w:vertAlign w:val="superscript"/>
+    </w:rPr>
+  </w:style>
 </w:styles>
 </file>
 
@@ -14708,7 +17624,7 @@
 </file>
 
 <file path=customXml/itemProps1.xml><?xml version="1.0" encoding="utf-8"?>
-<ds:datastoreItem xmlns:ds="http://schemas.openxmlformats.org/officeDocument/2006/customXml" ds:itemID="{CADED42C-7A10-496E-8208-B97B67B6A0C2}">
+<ds:datastoreItem xmlns:ds="http://schemas.openxmlformats.org/officeDocument/2006/customXml" ds:itemID="{273545D9-671D-401B-BBC8-91C6B1216678}">
   <ds:schemaRefs>
     <ds:schemaRef ds:uri="http://schemas.openxmlformats.org/officeDocument/2006/bibliography"/>
   </ds:schemaRefs>

</xml_diff>

<commit_message>
adăugare modulul de identificare a nevoilor unei plante
</commit_message>
<xml_diff>
--- a/Licență (Repaired).docx
+++ b/Licență (Repaired).docx
@@ -8573,7 +8573,19 @@
         <w:rPr>
           <w:lang w:val="ro-RO" w:eastAsia="ko-KR"/>
         </w:rPr>
-        <w:t xml:space="preserve"> Ultimul pas este reprezentat de vizualizare datelor desprea starea plantei. Acestea pot fi date și despre starea mediului plantei în cazul în care utilizatorul beneficiază de parte hardware.</w:t>
+        <w:t xml:space="preserve"> Ultimul pas este reprezentat de vizualizare datelor desprea </w:t>
+      </w:r>
+      <w:r>
+        <w:rPr>
+          <w:lang w:val="ro-RO" w:eastAsia="ko-KR"/>
+        </w:rPr>
+        <w:t>plantă</w:t>
+      </w:r>
+      <w:r>
+        <w:rPr>
+          <w:lang w:val="ro-RO" w:eastAsia="ko-KR"/>
+        </w:rPr>
+        <w:t>. Acestea pot fi date și despre starea mediului plantei în cazul în care utilizatorul beneficiază de parte hardware.</w:t>
       </w:r>
     </w:p>
     <w:p>
@@ -8855,7 +8867,37 @@
         <w:rPr>
           <w:lang w:val="ro-RO" w:eastAsia="ko-KR"/>
         </w:rPr>
-        <w:t xml:space="preserve">Din fluxurile principale ale aplicație am dezvoltat cazuri de utilizare ale aplicației. Spre deosebire de cerințele funcționale absolut necesare prezentate în capitolul 2, în urma unei analize mai în detaliu am decoperit nevoia de anumite cerințe funcționale adjuvante pentru aplicația noastră.  </w:t>
+        <w:t>O privire mai în detaliu asupra aplicației, pe lângă</w:t>
+      </w:r>
+      <w:r>
+        <w:rPr>
+          <w:lang w:val="ro-RO" w:eastAsia="ko-KR"/>
+        </w:rPr>
+        <w:t xml:space="preserve"> fluxurile principale ale </w:t>
+      </w:r>
+      <w:r>
+        <w:rPr>
+          <w:lang w:val="ro-RO" w:eastAsia="ko-KR"/>
+        </w:rPr>
+        <w:t>acesteia o oferă</w:t>
+      </w:r>
+      <w:r>
+        <w:rPr>
+          <w:lang w:val="ro-RO" w:eastAsia="ko-KR"/>
+        </w:rPr>
+        <w:t xml:space="preserve"> cazuri</w:t>
+      </w:r>
+      <w:r>
+        <w:rPr>
+          <w:lang w:val="ro-RO" w:eastAsia="ko-KR"/>
+        </w:rPr>
+        <w:t>le</w:t>
+      </w:r>
+      <w:r>
+        <w:rPr>
+          <w:lang w:val="ro-RO" w:eastAsia="ko-KR"/>
+        </w:rPr>
+        <w:t xml:space="preserve"> de utilizare ale aplicației. Spre deosebire de cerințele funcționale absolut necesare prezentate în capitolul 2, în urma unei analize mai în detaliu am decoperit nevoia de anumite cerințe funcționale adjuvante pentru aplicația noastră.  </w:t>
       </w:r>
     </w:p>
     <w:p>
@@ -15439,7 +15481,1500 @@
         <w:rPr>
           <w:lang w:val="ro-RO"/>
         </w:rPr>
-        <w:t>Imagine de ansamblu asupra aplicației</w:t>
+        <w:t>Module</w:t>
+      </w:r>
+    </w:p>
+    <w:p>
+      <w:pPr>
+        <w:rPr>
+          <w:lang w:val="ro-RO" w:eastAsia="ko-KR"/>
+        </w:rPr>
+      </w:pPr>
+      <w:r>
+        <w:rPr>
+          <w:lang w:val="ro-RO" w:eastAsia="ko-KR"/>
+        </w:rPr>
+        <w:t xml:space="preserve">După prezentarea cazurilor de utilizare ale aplicației și o scurtă analiză a acestora, aplicația poate fi împărțită în </w:t>
+      </w:r>
+      <w:r>
+        <w:rPr>
+          <w:lang w:val="ro-RO" w:eastAsia="ko-KR"/>
+        </w:rPr>
+        <w:t>patru</w:t>
+      </w:r>
+      <w:r>
+        <w:rPr>
+          <w:lang w:val="ro-RO" w:eastAsia="ko-KR"/>
+        </w:rPr>
+        <w:t xml:space="preserve"> module principale:</w:t>
+      </w:r>
+    </w:p>
+    <w:p>
+      <w:pPr>
+        <w:pStyle w:val="ListParagraph"/>
+        <w:numPr>
+          <w:ilvl w:val="0"/>
+          <w:numId w:val="40"/>
+        </w:numPr>
+        <w:rPr>
+          <w:lang w:val="ro-RO" w:eastAsia="ko-KR"/>
+        </w:rPr>
+      </w:pPr>
+      <w:r>
+        <w:rPr>
+          <w:lang w:val="ro-RO" w:eastAsia="ko-KR"/>
+        </w:rPr>
+        <w:t>Modulul de gestionarea a utilizatorilor</w:t>
+      </w:r>
+    </w:p>
+    <w:p>
+      <w:pPr>
+        <w:pStyle w:val="ListParagraph"/>
+        <w:numPr>
+          <w:ilvl w:val="0"/>
+          <w:numId w:val="40"/>
+        </w:numPr>
+        <w:rPr>
+          <w:lang w:val="ro-RO" w:eastAsia="ko-KR"/>
+        </w:rPr>
+      </w:pPr>
+      <w:r>
+        <w:rPr>
+          <w:lang w:val="ro-RO" w:eastAsia="ko-KR"/>
+        </w:rPr>
+        <w:t>Modulul de gestionare a plantelor</w:t>
+      </w:r>
+    </w:p>
+    <w:p>
+      <w:pPr>
+        <w:pStyle w:val="ListParagraph"/>
+        <w:numPr>
+          <w:ilvl w:val="0"/>
+          <w:numId w:val="40"/>
+        </w:numPr>
+        <w:rPr>
+          <w:lang w:val="ro-RO" w:eastAsia="ko-KR"/>
+        </w:rPr>
+      </w:pPr>
+      <w:r>
+        <w:rPr>
+          <w:lang w:val="ro-RO" w:eastAsia="ko-KR"/>
+        </w:rPr>
+        <w:t>Modulul de identificare a</w:t>
+      </w:r>
+      <w:r>
+        <w:rPr>
+          <w:lang w:val="ro-RO" w:eastAsia="ko-KR"/>
+        </w:rPr>
+        <w:t xml:space="preserve"> nevoilor</w:t>
+      </w:r>
+      <w:r>
+        <w:rPr>
+          <w:lang w:val="ro-RO" w:eastAsia="ko-KR"/>
+        </w:rPr>
+        <w:t xml:space="preserve"> plantelor</w:t>
+      </w:r>
+    </w:p>
+    <w:p>
+      <w:pPr>
+        <w:pStyle w:val="ListParagraph"/>
+        <w:numPr>
+          <w:ilvl w:val="0"/>
+          <w:numId w:val="40"/>
+        </w:numPr>
+        <w:rPr>
+          <w:lang w:val="ro-RO" w:eastAsia="ko-KR"/>
+        </w:rPr>
+      </w:pPr>
+      <w:r>
+        <w:rPr>
+          <w:lang w:val="ro-RO" w:eastAsia="ko-KR"/>
+        </w:rPr>
+        <w:t>Modulul de grădinărit semi-automat</w:t>
+      </w:r>
+    </w:p>
+    <w:p>
+      <w:pPr>
+        <w:rPr>
+          <w:lang w:val="ro-RO" w:eastAsia="ko-KR"/>
+        </w:rPr>
+      </w:pPr>
+      <w:r>
+        <w:rPr>
+          <w:lang w:val="ro-RO" w:eastAsia="ko-KR"/>
+        </w:rPr>
+        <w:t xml:space="preserve">Am ales această împărțire deoarece izolează nu doar tipul obiectelor pe care fiecare modul le gestionează, dar și motivele pentru care fiecare modul s-ar putea schimba. Pentru a respecta principul responsabilității unice („Single Responsibility Principle”) [27] luăm în considerare motivele pentru care poate fi nevoie ca un modul să își schimbe funcționalitățile. </w:t>
+      </w:r>
+      <w:r>
+        <w:rPr>
+          <w:lang w:val="ro-RO" w:eastAsia="ko-KR"/>
+        </w:rPr>
+        <w:t xml:space="preserve">Astfel, dacă vom dori o nouă formă de autentificare sau un nou tip de utilizator, va trebui să modificăm logica dintr-un singur modul. </w:t>
+      </w:r>
+    </w:p>
+    <w:p>
+      <w:pPr>
+        <w:rPr>
+          <w:lang w:val="ro-RO" w:eastAsia="ko-KR"/>
+        </w:rPr>
+      </w:pPr>
+      <w:r>
+        <w:rPr>
+          <w:lang w:val="ro-RO" w:eastAsia="ko-KR"/>
+        </w:rPr>
+        <w:t>În continuare vom prezenta responsabilitățile fiecărui modul</w:t>
+      </w:r>
+      <w:r>
+        <w:rPr>
+          <w:lang w:val="ro-RO" w:eastAsia="ko-KR"/>
+        </w:rPr>
+        <w:t xml:space="preserve"> în parte și interacțiunile de care e nevoie între acesta și celelalte module pentru implementarea cazurilor de utilizare specificate anterior.</w:t>
+      </w:r>
+    </w:p>
+    <w:p>
+      <w:pPr>
+        <w:rPr>
+          <w:lang w:val="ro-RO" w:eastAsia="ko-KR"/>
+        </w:rPr>
+      </w:pPr>
+    </w:p>
+    <w:p>
+      <w:pPr>
+        <w:pStyle w:val="Heading3"/>
+      </w:pPr>
+      <w:r>
+        <w:lastRenderedPageBreak/>
+        <w:t>Modulul de gestionare a utilizatorilor</w:t>
+      </w:r>
+    </w:p>
+    <w:p>
+      <w:pPr>
+        <w:rPr>
+          <w:lang w:val="ro-RO" w:eastAsia="ko-KR"/>
+        </w:rPr>
+      </w:pPr>
+      <w:r>
+        <w:rPr>
+          <w:lang w:val="ro-RO" w:eastAsia="ko-KR"/>
+        </w:rPr>
+        <w:t>După cum îi spune și numele acest modul se ocupă cu gestionarea utilizatorilor aplicației. În ca</w:t>
+      </w:r>
+      <w:r>
+        <w:rPr>
+          <w:lang w:val="ro-RO" w:eastAsia="ko-KR"/>
+        </w:rPr>
+        <w:t>zul de față gestionare înseamnă validare, stocare</w:t>
+      </w:r>
+      <w:r>
+        <w:rPr>
+          <w:lang w:val="ro-RO" w:eastAsia="ko-KR"/>
+        </w:rPr>
+        <w:t xml:space="preserve">, accesare și procesare </w:t>
+      </w:r>
+      <w:r>
+        <w:rPr>
+          <w:lang w:val="ro-RO" w:eastAsia="ko-KR"/>
+        </w:rPr>
+        <w:t>de date</w:t>
+      </w:r>
+      <w:r>
+        <w:rPr>
+          <w:lang w:val="ro-RO" w:eastAsia="ko-KR"/>
+        </w:rPr>
+        <w:t xml:space="preserve"> despre utilizatori</w:t>
+      </w:r>
+      <w:r>
+        <w:rPr>
+          <w:lang w:val="ro-RO" w:eastAsia="ko-KR"/>
+        </w:rPr>
+        <w:t xml:space="preserve">. </w:t>
+      </w:r>
+      <w:r>
+        <w:rPr>
+          <w:lang w:val="ro-RO" w:eastAsia="ko-KR"/>
+        </w:rPr>
+        <w:t>Principalele responsabilități ale acestui modul sunt:</w:t>
+      </w:r>
+    </w:p>
+    <w:p>
+      <w:pPr>
+        <w:pStyle w:val="ListParagraph"/>
+        <w:numPr>
+          <w:ilvl w:val="0"/>
+          <w:numId w:val="41"/>
+        </w:numPr>
+        <w:rPr>
+          <w:lang w:val="ro-RO" w:eastAsia="ko-KR"/>
+        </w:rPr>
+      </w:pPr>
+      <w:r>
+        <w:rPr>
+          <w:lang w:val="ro-RO" w:eastAsia="ko-KR"/>
+        </w:rPr>
+        <w:t>Înregistrarea unui utilizator nou</w:t>
+      </w:r>
+    </w:p>
+    <w:p>
+      <w:pPr>
+        <w:pStyle w:val="ListParagraph"/>
+        <w:numPr>
+          <w:ilvl w:val="0"/>
+          <w:numId w:val="41"/>
+        </w:numPr>
+        <w:rPr>
+          <w:lang w:val="ro-RO" w:eastAsia="ko-KR"/>
+        </w:rPr>
+      </w:pPr>
+      <w:r>
+        <w:rPr>
+          <w:lang w:val="ro-RO" w:eastAsia="ko-KR"/>
+        </w:rPr>
+        <w:t>Autentificarea unui utilizator existent</w:t>
+      </w:r>
+    </w:p>
+    <w:p>
+      <w:pPr>
+        <w:pStyle w:val="ListParagraph"/>
+        <w:numPr>
+          <w:ilvl w:val="0"/>
+          <w:numId w:val="41"/>
+        </w:numPr>
+        <w:rPr>
+          <w:lang w:val="ro-RO" w:eastAsia="ko-KR"/>
+        </w:rPr>
+      </w:pPr>
+      <w:r>
+        <w:rPr>
+          <w:lang w:val="ro-RO" w:eastAsia="ko-KR"/>
+        </w:rPr>
+        <w:t>Resetarea parolei pentru un utilizator existent</w:t>
+      </w:r>
+    </w:p>
+    <w:p>
+      <w:pPr>
+        <w:pStyle w:val="ListParagraph"/>
+        <w:numPr>
+          <w:ilvl w:val="0"/>
+          <w:numId w:val="41"/>
+        </w:numPr>
+        <w:rPr>
+          <w:lang w:val="ro-RO" w:eastAsia="ko-KR"/>
+        </w:rPr>
+      </w:pPr>
+      <w:r>
+        <w:rPr>
+          <w:lang w:val="ro-RO" w:eastAsia="ko-KR"/>
+        </w:rPr>
+        <w:t>Verificarea permisiunilor de acces a unui utilizartor existent asupra unei anumite resurse</w:t>
+      </w:r>
+    </w:p>
+    <w:p>
+      <w:pPr>
+        <w:rPr>
+          <w:lang w:val="ro-RO" w:eastAsia="ko-KR"/>
+        </w:rPr>
+      </w:pPr>
+      <w:r>
+        <w:rPr>
+          <w:lang w:val="ro-RO" w:eastAsia="ko-KR"/>
+        </w:rPr>
+        <w:t>Acest modul are o interfață directă către utilizator, deci va avea nevoie de pagini și formulare web sugestive, care oferă feedback rapid și sunt ușor de utlizat. De exemplu pentru validarea datelor, în cazu</w:t>
+      </w:r>
+      <w:r>
+        <w:rPr>
+          <w:lang w:val="ro-RO" w:eastAsia="ko-KR"/>
+        </w:rPr>
+        <w:t>rile posibile, pentru un feedback rapid către utilizator, validarea ar trebui făcută instantaneu în front-end.</w:t>
+      </w:r>
+    </w:p>
+    <w:p>
+      <w:pPr>
+        <w:rPr>
+          <w:lang w:val="ro-RO" w:eastAsia="ko-KR"/>
+        </w:rPr>
+      </w:pPr>
+      <w:r>
+        <w:rPr>
+          <w:lang w:val="ro-RO" w:eastAsia="ko-KR"/>
+        </w:rPr>
+        <w:t>Acest modul este de sine stătător și poate funcționa fără interacțiunea cu alte module. De menționat că pentru implementarea funcționalităților discutate, alte module au nevoie de a interacționa cu modulu de gestionare a utilizatorilor.</w:t>
+      </w:r>
+    </w:p>
+    <w:p>
+      <w:pPr>
+        <w:rPr>
+          <w:lang w:val="ro-RO" w:eastAsia="ko-KR"/>
+        </w:rPr>
+      </w:pPr>
+    </w:p>
+    <w:p>
+      <w:pPr>
+        <w:pStyle w:val="Heading3"/>
+      </w:pPr>
+      <w:r>
+        <w:t>Modulul de gestionare a plantelor</w:t>
+      </w:r>
+      <w:r>
+        <w:t xml:space="preserve"> </w:t>
+      </w:r>
+    </w:p>
+    <w:p>
+      <w:pPr>
+        <w:rPr>
+          <w:lang w:val="ro-RO" w:eastAsia="ko-KR"/>
+        </w:rPr>
+      </w:pPr>
+      <w:r>
+        <w:rPr>
+          <w:lang w:val="ro-RO" w:eastAsia="ko-KR"/>
+        </w:rPr>
+        <w:t>Acest modul se ocupă de două mari domenii: cel</w:t>
+      </w:r>
+      <w:r>
+        <w:rPr>
+          <w:lang w:val="ro-RO" w:eastAsia="ko-KR"/>
+        </w:rPr>
+        <w:t xml:space="preserve"> de gestionarea </w:t>
+      </w:r>
+      <w:r>
+        <w:rPr>
+          <w:lang w:val="ro-RO" w:eastAsia="ko-KR"/>
+        </w:rPr>
+        <w:t xml:space="preserve">a tipurilor de plante </w:t>
+      </w:r>
+      <w:r>
+        <w:rPr>
+          <w:lang w:val="ro-RO" w:eastAsia="ko-KR"/>
+        </w:rPr>
+        <w:t>și cel de gestionare</w:t>
+      </w:r>
+      <w:r>
+        <w:rPr>
+          <w:lang w:val="ro-RO" w:eastAsia="ko-KR"/>
+        </w:rPr>
+        <w:t xml:space="preserve"> </w:t>
+      </w:r>
+      <w:r>
+        <w:rPr>
+          <w:lang w:val="ro-RO" w:eastAsia="ko-KR"/>
+        </w:rPr>
+        <w:t>a plantelor ca exemplare</w:t>
+      </w:r>
+      <w:r>
+        <w:rPr>
+          <w:lang w:val="ro-RO" w:eastAsia="ko-KR"/>
+        </w:rPr>
+        <w:t xml:space="preserve">. </w:t>
+      </w:r>
+      <w:r>
+        <w:rPr>
+          <w:lang w:val="ro-RO" w:eastAsia="ko-KR"/>
+        </w:rPr>
+        <w:t xml:space="preserve">Motivul pentru care am păstrat ambele domenii într-un singur modul este că nu am întrevăzut un tip de schimbare asupra funcționalităților existente </w:t>
+      </w:r>
+      <w:r>
+        <w:rPr>
+          <w:lang w:val="ro-RO" w:eastAsia="ko-KR"/>
+        </w:rPr>
+        <w:t xml:space="preserve">în </w:t>
+      </w:r>
+      <w:r>
+        <w:rPr>
+          <w:lang w:val="ro-RO" w:eastAsia="ko-KR"/>
+        </w:rPr>
+        <w:t xml:space="preserve">cadrul tipurilor de plante care să nu aducă </w:t>
+      </w:r>
+      <w:r>
+        <w:rPr>
+          <w:lang w:val="ro-RO" w:eastAsia="ko-KR"/>
+        </w:rPr>
+        <w:t>după ea</w:t>
+      </w:r>
+      <w:r>
+        <w:rPr>
+          <w:lang w:val="ro-RO" w:eastAsia="ko-KR"/>
+        </w:rPr>
+        <w:t xml:space="preserve"> nevoia unei modificari în cadrul exemplarelor de plante și vice versa.</w:t>
+      </w:r>
+    </w:p>
+    <w:p>
+      <w:pPr>
+        <w:rPr>
+          <w:lang w:val="ro-RO" w:eastAsia="ko-KR"/>
+        </w:rPr>
+      </w:pPr>
+      <w:r>
+        <w:rPr>
+          <w:lang w:val="ro-RO" w:eastAsia="ko-KR"/>
+        </w:rPr>
+        <w:t>Modulul de gestionarea a plante</w:t>
+      </w:r>
+      <w:r>
+        <w:rPr>
+          <w:lang w:val="ro-RO" w:eastAsia="ko-KR"/>
+        </w:rPr>
+        <w:t>lor</w:t>
+      </w:r>
+      <w:r>
+        <w:rPr>
+          <w:lang w:val="ro-RO" w:eastAsia="ko-KR"/>
+        </w:rPr>
+        <w:t xml:space="preserve"> este format din functionalitățile de </w:t>
+      </w:r>
+    </w:p>
+    <w:p>
+      <w:pPr>
+        <w:pStyle w:val="ListParagraph"/>
+        <w:numPr>
+          <w:ilvl w:val="0"/>
+          <w:numId w:val="42"/>
+        </w:numPr>
+        <w:rPr>
+          <w:lang w:val="ro-RO" w:eastAsia="ko-KR"/>
+        </w:rPr>
+      </w:pPr>
+      <w:r>
+        <w:rPr>
+          <w:lang w:val="ro-RO" w:eastAsia="ko-KR"/>
+        </w:rPr>
+        <w:t>Vizualizare a tipurilor de plante existente</w:t>
+      </w:r>
+    </w:p>
+    <w:p>
+      <w:pPr>
+        <w:pStyle w:val="ListParagraph"/>
+        <w:numPr>
+          <w:ilvl w:val="0"/>
+          <w:numId w:val="42"/>
+        </w:numPr>
+        <w:rPr>
+          <w:lang w:val="ro-RO" w:eastAsia="ko-KR"/>
+        </w:rPr>
+      </w:pPr>
+      <w:r>
+        <w:rPr>
+          <w:lang w:val="ro-RO" w:eastAsia="ko-KR"/>
+        </w:rPr>
+        <w:t xml:space="preserve">Adăugarea unui nou tip de plantă </w:t>
+      </w:r>
+    </w:p>
+    <w:p>
+      <w:pPr>
+        <w:pStyle w:val="ListParagraph"/>
+        <w:numPr>
+          <w:ilvl w:val="0"/>
+          <w:numId w:val="42"/>
+        </w:numPr>
+        <w:rPr>
+          <w:lang w:val="ro-RO" w:eastAsia="ko-KR"/>
+        </w:rPr>
+      </w:pPr>
+      <w:r>
+        <w:rPr>
+          <w:lang w:val="ro-RO" w:eastAsia="ko-KR"/>
+        </w:rPr>
+        <w:t xml:space="preserve">Validarea </w:t>
+      </w:r>
+      <w:r>
+        <w:rPr>
+          <w:lang w:val="ro-RO" w:eastAsia="ko-KR"/>
+        </w:rPr>
+        <w:t xml:space="preserve">deplinătății </w:t>
+      </w:r>
+      <w:r>
+        <w:rPr>
+          <w:lang w:val="ro-RO" w:eastAsia="ko-KR"/>
+        </w:rPr>
+        <w:t>infoma</w:t>
+      </w:r>
+      <w:r>
+        <w:rPr>
+          <w:lang w:val="ro-RO" w:eastAsia="ko-KR"/>
+        </w:rPr>
+        <w:t xml:space="preserve">țiilor </w:t>
+      </w:r>
+      <w:r>
+        <w:rPr>
+          <w:lang w:val="ro-RO" w:eastAsia="ko-KR"/>
+        </w:rPr>
+        <w:t>tipului de plantă</w:t>
+      </w:r>
+    </w:p>
+    <w:p>
+      <w:pPr>
+        <w:pStyle w:val="ListParagraph"/>
+        <w:numPr>
+          <w:ilvl w:val="0"/>
+          <w:numId w:val="42"/>
+        </w:numPr>
+        <w:rPr>
+          <w:lang w:val="ro-RO" w:eastAsia="ko-KR"/>
+        </w:rPr>
+      </w:pPr>
+      <w:r>
+        <w:rPr>
+          <w:lang w:val="ro-RO" w:eastAsia="ko-KR"/>
+        </w:rPr>
+        <w:t>Vizualizarea exemplarelor de plante din grădina unui utilizator</w:t>
+      </w:r>
+    </w:p>
+    <w:p>
+      <w:pPr>
+        <w:pStyle w:val="ListParagraph"/>
+        <w:numPr>
+          <w:ilvl w:val="0"/>
+          <w:numId w:val="42"/>
+        </w:numPr>
+        <w:rPr>
+          <w:lang w:val="ro-RO" w:eastAsia="ko-KR"/>
+        </w:rPr>
+      </w:pPr>
+      <w:r>
+        <w:rPr>
+          <w:lang w:val="ro-RO" w:eastAsia="ko-KR"/>
+        </w:rPr>
+        <w:t>Adăugarea unui nou exemplar în grădină</w:t>
+      </w:r>
+    </w:p>
+    <w:p>
+      <w:pPr>
+        <w:pStyle w:val="ListParagraph"/>
+        <w:numPr>
+          <w:ilvl w:val="0"/>
+          <w:numId w:val="42"/>
+        </w:numPr>
+        <w:rPr>
+          <w:lang w:val="ro-RO" w:eastAsia="ko-KR"/>
+        </w:rPr>
+      </w:pPr>
+      <w:r>
+        <w:rPr>
+          <w:lang w:val="ro-RO" w:eastAsia="ko-KR"/>
+        </w:rPr>
+        <w:t>Vizualizarea informațiilor despre un exemplar din grădină (a nu se confunda cu vizualizarea datelor colectate de echipamentul hardware)</w:t>
+      </w:r>
+    </w:p>
+    <w:p>
+      <w:pPr>
+        <w:rPr>
+          <w:lang w:val="ro-RO" w:eastAsia="ko-KR"/>
+        </w:rPr>
+      </w:pPr>
+      <w:r>
+        <w:rPr>
+          <w:lang w:val="ro-RO" w:eastAsia="ko-KR"/>
+        </w:rPr>
+        <w:t>Și acest modul are o interfață directă către utilizator, deci va avea nevoie de pagini și formulare web sugestive, care oferă feedback rapid și sunt ușor de utlizat. De asemenea, acest modul va avea nevoie de un design atratctiv, acesta fiind modulul cu care vor interacționa cel mai des majoritatea utilizatorilor.</w:t>
+      </w:r>
+    </w:p>
+    <w:p>
+      <w:pPr>
+        <w:rPr>
+          <w:lang w:val="ro-RO" w:eastAsia="ko-KR"/>
+        </w:rPr>
+      </w:pPr>
+      <w:r>
+        <w:rPr>
+          <w:lang w:val="ro-RO" w:eastAsia="ko-KR"/>
+        </w:rPr>
+        <w:t>Acest modul interacționează</w:t>
+      </w:r>
+      <w:r>
+        <w:rPr>
+          <w:lang w:val="ro-RO" w:eastAsia="ko-KR"/>
+        </w:rPr>
+        <w:t xml:space="preserve"> cu (și depinde de)</w:t>
+      </w:r>
+      <w:r>
+        <w:rPr>
+          <w:lang w:val="ro-RO" w:eastAsia="ko-KR"/>
+        </w:rPr>
+        <w:t xml:space="preserve"> modulul de gestionare a utilizatorilor p</w:t>
+      </w:r>
+      <w:r>
+        <w:rPr>
+          <w:lang w:val="ro-RO" w:eastAsia="ko-KR"/>
+        </w:rPr>
+        <w:t>entru:</w:t>
+      </w:r>
+    </w:p>
+    <w:p>
+      <w:pPr>
+        <w:pStyle w:val="ListParagraph"/>
+        <w:numPr>
+          <w:ilvl w:val="0"/>
+          <w:numId w:val="43"/>
+        </w:numPr>
+        <w:rPr>
+          <w:lang w:val="ro-RO" w:eastAsia="ko-KR"/>
+        </w:rPr>
+      </w:pPr>
+      <w:r>
+        <w:rPr>
+          <w:lang w:val="ro-RO" w:eastAsia="ko-KR"/>
+        </w:rPr>
+        <w:t>Identificarea utlizatorului curent în cazul afișării informațiilor despre grădina acestuia sau a exemplarelor din ea</w:t>
+      </w:r>
+    </w:p>
+    <w:p>
+      <w:pPr>
+        <w:pStyle w:val="ListParagraph"/>
+        <w:numPr>
+          <w:ilvl w:val="0"/>
+          <w:numId w:val="43"/>
+        </w:numPr>
+        <w:rPr>
+          <w:lang w:val="ro-RO" w:eastAsia="ko-KR"/>
+        </w:rPr>
+      </w:pPr>
+      <w:r>
+        <w:rPr>
+          <w:lang w:val="ro-RO" w:eastAsia="ko-KR"/>
+        </w:rPr>
+        <w:t>Identificarea rolului utilizatorului curent în cazul adăugării de noi tipuri de plante in lista globală</w:t>
+      </w:r>
+    </w:p>
+    <w:p>
+      <w:pPr>
+        <w:rPr>
+          <w:lang w:val="ro-RO" w:eastAsia="ko-KR"/>
+        </w:rPr>
+      </w:pPr>
+      <w:r>
+        <w:rPr>
+          <w:lang w:val="ro-RO" w:eastAsia="ko-KR"/>
+        </w:rPr>
+        <w:t>Modulul interacționează și cu (și are nevoie de) modulul de identificarea a plantelor pentru cazul în care utilizatorul nu cunoaște tipul plantei pe care vrea să o adauge în grădina sa virtuală.</w:t>
+      </w:r>
+    </w:p>
+    <w:p>
+      <w:pPr>
+        <w:pStyle w:val="Heading3"/>
+      </w:pPr>
+      <w:r>
+        <w:lastRenderedPageBreak/>
+        <w:t xml:space="preserve">Modulul de identificare a </w:t>
+      </w:r>
+      <w:r>
+        <w:t xml:space="preserve">nevoilor </w:t>
+      </w:r>
+      <w:r>
+        <w:t>plantelor</w:t>
+      </w:r>
+    </w:p>
+    <w:p>
+      <w:pPr>
+        <w:rPr>
+          <w:lang w:val="ro-RO" w:eastAsia="ko-KR"/>
+        </w:rPr>
+      </w:pPr>
+      <w:r>
+        <w:rPr>
+          <w:lang w:val="ro-RO" w:eastAsia="ko-KR"/>
+        </w:rPr>
+        <w:t>Pentru a rezolva problema identificării nevoilor unei plante</w:t>
+      </w:r>
+      <w:r>
+        <w:rPr>
+          <w:lang w:val="ro-RO" w:eastAsia="ko-KR"/>
+        </w:rPr>
+        <w:t xml:space="preserve"> vom avea nevoie să urmăm doi pași </w:t>
+      </w:r>
+    </w:p>
+    <w:p>
+      <w:pPr>
+        <w:pStyle w:val="ListParagraph"/>
+        <w:numPr>
+          <w:ilvl w:val="0"/>
+          <w:numId w:val="45"/>
+        </w:numPr>
+        <w:rPr>
+          <w:lang w:val="ro-RO" w:eastAsia="ko-KR"/>
+        </w:rPr>
+      </w:pPr>
+      <w:r>
+        <w:rPr>
+          <w:lang w:val="ro-RO" w:eastAsia="ko-KR"/>
+        </w:rPr>
+        <w:t>Identificarea plantei</w:t>
+      </w:r>
+    </w:p>
+    <w:p>
+      <w:pPr>
+        <w:pStyle w:val="ListParagraph"/>
+        <w:numPr>
+          <w:ilvl w:val="0"/>
+          <w:numId w:val="45"/>
+        </w:numPr>
+        <w:rPr>
+          <w:lang w:val="ro-RO" w:eastAsia="ko-KR"/>
+        </w:rPr>
+      </w:pPr>
+      <w:r>
+        <w:rPr>
+          <w:lang w:val="ro-RO" w:eastAsia="ko-KR"/>
+        </w:rPr>
+        <w:t>Corelarea plantei cu nevoile ei</w:t>
+      </w:r>
+    </w:p>
+    <w:p>
+      <w:pPr>
+        <w:rPr>
+          <w:lang w:val="ro-RO" w:eastAsia="ko-KR"/>
+        </w:rPr>
+      </w:pPr>
+      <w:r>
+        <w:rPr>
+          <w:lang w:val="ro-RO" w:eastAsia="ko-KR"/>
+        </w:rPr>
+        <w:t>Pentru primul pas</w:t>
+      </w:r>
+      <w:r>
+        <w:rPr>
+          <w:lang w:val="ro-RO" w:eastAsia="ko-KR"/>
+        </w:rPr>
+        <w:t xml:space="preserve"> există mai multe abordări. În lucrarea „</w:t>
+      </w:r>
+      <w:r>
+        <w:rPr>
+          <w:lang w:val="ro-RO" w:eastAsia="ko-KR"/>
+        </w:rPr>
+        <w:t>Automatic Recognition System Using Preferential</w:t>
+      </w:r>
+      <w:r>
+        <w:rPr>
+          <w:lang w:val="ro-RO" w:eastAsia="ko-KR"/>
+        </w:rPr>
+        <w:t xml:space="preserve"> </w:t>
+      </w:r>
+      <w:r>
+        <w:rPr>
+          <w:lang w:val="ro-RO" w:eastAsia="ko-KR"/>
+        </w:rPr>
+        <w:t>Image Segmentation For Leaf And Flower Images</w:t>
+      </w:r>
+      <w:r>
+        <w:rPr>
+          <w:lang w:val="ro-RO" w:eastAsia="ko-KR"/>
+        </w:rPr>
+        <w:t>” [28] autorii folosesc algoritmi de procesare de imagini pe frunzele sau florile plantelor pentru a identifica cu exactitate tipul plantei.</w:t>
+      </w:r>
+      <w:r>
+        <w:rPr>
+          <w:lang w:val="ro-RO" w:eastAsia="ko-KR"/>
+        </w:rPr>
+        <w:t xml:space="preserve"> </w:t>
+      </w:r>
+    </w:p>
+    <w:p>
+      <w:pPr>
+        <w:rPr>
+          <w:lang w:val="ro-RO" w:eastAsia="ko-KR"/>
+        </w:rPr>
+      </w:pPr>
+      <w:r>
+        <w:rPr>
+          <w:lang w:val="ro-RO" w:eastAsia="ko-KR"/>
+        </w:rPr>
+        <w:t>Totuși, în cazul de față nu este nevoie de identificarea plantei în sine</w:t>
+      </w:r>
+      <w:r>
+        <w:rPr>
+          <w:lang w:val="ro-RO" w:eastAsia="ko-KR"/>
+        </w:rPr>
+        <w:t>, ci de identificarea nevoilor de creștere ale acesteia.</w:t>
+      </w:r>
+      <w:r>
+        <w:rPr>
+          <w:lang w:val="ro-RO" w:eastAsia="ko-KR"/>
+        </w:rPr>
+        <w:t xml:space="preserve"> Majoritatea plantelor care au trăsături comune, împărtășesc și aceleași nevoi. Astfel, problema se reduce la identificarea trăsăturilor plantei. Mai exact, încadrarea plantei într-o anumită categorie care are un set predefinit de nevoi.</w:t>
+      </w:r>
+    </w:p>
+    <w:p>
+      <w:pPr>
+        <w:rPr>
+          <w:lang w:val="ro-RO" w:eastAsia="ko-KR"/>
+        </w:rPr>
+      </w:pPr>
+      <w:r>
+        <w:rPr>
+          <w:lang w:val="ro-RO" w:eastAsia="ko-KR"/>
+        </w:rPr>
+        <w:t>Pentru a identifica trăsăturile plantei, putem evita folosirea unui algoritm de procesare de imagini și putem recurge la o metodă mult mai simplă, bazându-ne pe observațiile utilizatorului. Prin întrebări cheie despre trăsăturile plantei putem identifica profilul acesteia în materie de nevoi de creștere. Aceste întrebări vor fi puse utilizatorului de către aplicație iar acesta va trebui să aleagă una dintre variantele de răspuns disponibile.</w:t>
+      </w:r>
+    </w:p>
+    <w:p>
+      <w:pPr>
+        <w:rPr>
+          <w:lang w:val="ro-RO" w:eastAsia="ko-KR"/>
+        </w:rPr>
+      </w:pPr>
+      <w:r>
+        <w:rPr>
+          <w:lang w:val="ro-RO" w:eastAsia="ko-KR"/>
+        </w:rPr>
+        <w:t>Trăsăturile pe care aplicația dorește să le identifice pentru încadrarea plantei într-o categorie cu nevoi prestabilite sunt:</w:t>
+      </w:r>
+    </w:p>
+    <w:p>
+      <w:pPr>
+        <w:pStyle w:val="ListParagraph"/>
+        <w:numPr>
+          <w:ilvl w:val="0"/>
+          <w:numId w:val="47"/>
+        </w:numPr>
+        <w:rPr>
+          <w:lang w:val="ro-RO" w:eastAsia="ko-KR"/>
+        </w:rPr>
+      </w:pPr>
+      <w:r>
+        <w:rPr>
+          <w:lang w:val="ro-RO" w:eastAsia="ko-KR"/>
+        </w:rPr>
+        <w:t>Modul de izvorâre a frunzelor – de pe tulpină sau de la baza plantei (când planta nu are o tulpină evidentă)</w:t>
+      </w:r>
+    </w:p>
+    <w:p>
+      <w:pPr>
+        <w:pStyle w:val="ListParagraph"/>
+        <w:numPr>
+          <w:ilvl w:val="0"/>
+          <w:numId w:val="46"/>
+        </w:numPr>
+        <w:rPr>
+          <w:lang w:val="ro-RO" w:eastAsia="ko-KR"/>
+        </w:rPr>
+      </w:pPr>
+      <w:r>
+        <w:rPr>
+          <w:lang w:val="ro-RO" w:eastAsia="ko-KR"/>
+        </w:rPr>
+        <w:t>Tipul tulpinii – aceasta poate fi lemnoasă, ierboasă</w:t>
+      </w:r>
+    </w:p>
+    <w:p>
+      <w:pPr>
+        <w:pStyle w:val="ListParagraph"/>
+        <w:numPr>
+          <w:ilvl w:val="0"/>
+          <w:numId w:val="46"/>
+        </w:numPr>
+        <w:rPr>
+          <w:lang w:val="ro-RO" w:eastAsia="ko-KR"/>
+        </w:rPr>
+      </w:pPr>
+      <w:r>
+        <w:rPr>
+          <w:lang w:val="ro-RO" w:eastAsia="ko-KR"/>
+        </w:rPr>
+        <w:t xml:space="preserve">Tipul frunzelor – acestea pot fi de exemplu transformate în ace </w:t>
+      </w:r>
+    </w:p>
+    <w:p>
+      <w:pPr>
+        <w:pStyle w:val="ListParagraph"/>
+        <w:numPr>
+          <w:ilvl w:val="0"/>
+          <w:numId w:val="46"/>
+        </w:numPr>
+        <w:rPr>
+          <w:lang w:val="ro-RO" w:eastAsia="ko-KR"/>
+        </w:rPr>
+      </w:pPr>
+      <w:r>
+        <w:rPr>
+          <w:lang w:val="ro-RO" w:eastAsia="ko-KR"/>
+        </w:rPr>
+        <w:t>Modul de dispunere a frunzelor</w:t>
+      </w:r>
+      <w:r>
+        <w:rPr>
+          <w:lang w:val="ro-RO" w:eastAsia="ko-KR"/>
+        </w:rPr>
+        <w:t xml:space="preserve"> – face referire la modul de dispunere pe tulpină/creangă</w:t>
+      </w:r>
+    </w:p>
+    <w:p>
+      <w:pPr>
+        <w:pStyle w:val="ListParagraph"/>
+        <w:numPr>
+          <w:ilvl w:val="0"/>
+          <w:numId w:val="46"/>
+        </w:numPr>
+        <w:rPr>
+          <w:lang w:val="ro-RO" w:eastAsia="ko-KR"/>
+        </w:rPr>
+      </w:pPr>
+      <w:r>
+        <w:rPr>
+          <w:lang w:val="ro-RO" w:eastAsia="ko-KR"/>
+        </w:rPr>
+        <w:t>Consistența frunzelor – se referă la cât de cărnoase sunt frunzele</w:t>
+      </w:r>
+    </w:p>
+    <w:p>
+      <w:pPr>
+        <w:pStyle w:val="ListParagraph"/>
+        <w:numPr>
+          <w:ilvl w:val="0"/>
+          <w:numId w:val="46"/>
+        </w:numPr>
+        <w:rPr>
+          <w:lang w:val="ro-RO" w:eastAsia="ko-KR"/>
+        </w:rPr>
+      </w:pPr>
+      <w:r>
+        <w:rPr>
+          <w:lang w:val="ro-RO" w:eastAsia="ko-KR"/>
+        </w:rPr>
+        <w:t>Textura frunzelor – aceasta poate fi lucioasă, păroasă, aspră, etc.</w:t>
+      </w:r>
+    </w:p>
+    <w:p>
+      <w:pPr>
+        <w:pStyle w:val="ListParagraph"/>
+        <w:numPr>
+          <w:ilvl w:val="0"/>
+          <w:numId w:val="46"/>
+        </w:numPr>
+        <w:rPr>
+          <w:lang w:val="ro-RO" w:eastAsia="ko-KR"/>
+        </w:rPr>
+      </w:pPr>
+      <w:r>
+        <w:rPr>
+          <w:lang w:val="ro-RO" w:eastAsia="ko-KR"/>
+        </w:rPr>
+        <w:t>Modul de dispunere a nervurilor</w:t>
+      </w:r>
+      <w:r>
+        <w:rPr>
+          <w:lang w:val="ro-RO" w:eastAsia="ko-KR"/>
+        </w:rPr>
+        <w:t xml:space="preserve"> – de exempul </w:t>
+      </w:r>
+      <w:r>
+        <w:rPr>
+          <w:lang w:val="ro-RO" w:eastAsia="ko-KR"/>
+        </w:rPr>
+        <w:t>palmatinerve</w:t>
+      </w:r>
+      <w:r>
+        <w:rPr>
+          <w:lang w:val="ro-RO" w:eastAsia="ko-KR"/>
+        </w:rPr>
+        <w:t xml:space="preserve">, </w:t>
+      </w:r>
+      <w:r>
+        <w:rPr>
+          <w:lang w:val="ro-RO" w:eastAsia="ko-KR"/>
+        </w:rPr>
+        <w:t>penatinerve</w:t>
+      </w:r>
+      <w:r>
+        <w:rPr>
+          <w:lang w:val="ro-RO" w:eastAsia="ko-KR"/>
+        </w:rPr>
+        <w:t>, uninerve, etc</w:t>
+      </w:r>
+    </w:p>
+    <w:p>
+      <w:pPr>
+        <w:pStyle w:val="ListParagraph"/>
+        <w:numPr>
+          <w:ilvl w:val="0"/>
+          <w:numId w:val="46"/>
+        </w:numPr>
+        <w:rPr>
+          <w:lang w:val="ro-RO" w:eastAsia="ko-KR"/>
+        </w:rPr>
+      </w:pPr>
+      <w:r>
+        <w:rPr>
+          <w:lang w:val="ro-RO" w:eastAsia="ko-KR"/>
+        </w:rPr>
+        <w:t>Prezența florilor</w:t>
+      </w:r>
+      <w:r>
+        <w:rPr>
+          <w:lang w:val="ro-RO" w:eastAsia="ko-KR"/>
+        </w:rPr>
+        <w:t xml:space="preserve"> – dacă planta face sau nu flori</w:t>
+      </w:r>
+    </w:p>
+    <w:p>
+      <w:pPr>
+        <w:pStyle w:val="ListParagraph"/>
+        <w:numPr>
+          <w:ilvl w:val="0"/>
+          <w:numId w:val="46"/>
+        </w:numPr>
+        <w:rPr>
+          <w:lang w:val="ro-RO" w:eastAsia="ko-KR"/>
+        </w:rPr>
+      </w:pPr>
+      <w:r>
+        <w:rPr>
+          <w:lang w:val="ro-RO" w:eastAsia="ko-KR"/>
+        </w:rPr>
+        <w:t>Dimensiunea florilor</w:t>
+      </w:r>
+      <w:r>
+        <w:rPr>
+          <w:lang w:val="ro-RO" w:eastAsia="ko-KR"/>
+        </w:rPr>
+        <w:t xml:space="preserve"> – în raport cu planta</w:t>
+      </w:r>
+    </w:p>
+    <w:p>
+      <w:pPr>
+        <w:pStyle w:val="ListParagraph"/>
+        <w:numPr>
+          <w:ilvl w:val="0"/>
+          <w:numId w:val="46"/>
+        </w:numPr>
+        <w:rPr>
+          <w:lang w:val="ro-RO" w:eastAsia="ko-KR"/>
+        </w:rPr>
+      </w:pPr>
+      <w:r>
+        <w:rPr>
+          <w:lang w:val="ro-RO" w:eastAsia="ko-KR"/>
+        </w:rPr>
+        <w:t>Tipul florilor</w:t>
+      </w:r>
+      <w:r>
+        <w:rPr>
+          <w:lang w:val="ro-RO" w:eastAsia="ko-KR"/>
+        </w:rPr>
+        <w:t xml:space="preserve"> – regulat, iregulat, cu una sau mai multe petale, etc.</w:t>
+      </w:r>
+    </w:p>
+    <w:p>
+      <w:pPr>
+        <w:pStyle w:val="ListParagraph"/>
+        <w:numPr>
+          <w:ilvl w:val="0"/>
+          <w:numId w:val="46"/>
+        </w:numPr>
+        <w:rPr>
+          <w:lang w:val="ro-RO" w:eastAsia="ko-KR"/>
+        </w:rPr>
+      </w:pPr>
+      <w:r>
+        <w:rPr>
+          <w:lang w:val="ro-RO" w:eastAsia="ko-KR"/>
+        </w:rPr>
+        <w:t>Prezența parfumului</w:t>
+      </w:r>
+      <w:r>
+        <w:rPr>
+          <w:lang w:val="ro-RO" w:eastAsia="ko-KR"/>
+        </w:rPr>
+        <w:t xml:space="preserve"> – dacă florile sunt parfumate</w:t>
+      </w:r>
+    </w:p>
+    <w:p>
+      <w:pPr>
+        <w:pStyle w:val="ListParagraph"/>
+        <w:numPr>
+          <w:ilvl w:val="0"/>
+          <w:numId w:val="46"/>
+        </w:numPr>
+        <w:rPr>
+          <w:lang w:val="ro-RO" w:eastAsia="ko-KR"/>
+        </w:rPr>
+      </w:pPr>
+      <w:r>
+        <w:rPr>
+          <w:lang w:val="ro-RO" w:eastAsia="ko-KR"/>
+        </w:rPr>
+        <w:t>Altele</w:t>
+      </w:r>
+    </w:p>
+    <w:p>
+      <w:pPr>
+        <w:rPr>
+          <w:lang w:val="ro-RO" w:eastAsia="ko-KR"/>
+        </w:rPr>
+      </w:pPr>
+      <w:r>
+        <w:rPr>
+          <w:lang w:val="ro-RO" w:eastAsia="ko-KR"/>
+        </w:rPr>
+        <w:t xml:space="preserve">O dată ce </w:t>
+      </w:r>
+      <w:r>
+        <w:rPr>
+          <w:lang w:val="ro-RO" w:eastAsia="ko-KR"/>
+        </w:rPr>
+        <w:t xml:space="preserve">utilizazatorul răspunde la aceste întrebări, aplicația </w:t>
+      </w:r>
+      <w:r>
+        <w:rPr>
+          <w:lang w:val="ro-RO" w:eastAsia="ko-KR"/>
+        </w:rPr>
+        <w:t>poate să încadre</w:t>
+      </w:r>
+      <w:r>
+        <w:rPr>
+          <w:lang w:val="ro-RO" w:eastAsia="ko-KR"/>
+        </w:rPr>
+        <w:t>ză planta într-un tip stabilit</w:t>
+      </w:r>
+      <w:r>
+        <w:rPr>
+          <w:lang w:val="ro-RO" w:eastAsia="ko-KR"/>
+        </w:rPr>
+        <w:t>, care are definite anumite nevoi de creștere. Nevoile de creștere ale unei plante sunt variate dar în cazul de față noi vom lua în considerare doar câteva dintre ele. Cele luate în considerare sunt</w:t>
+      </w:r>
+      <w:r>
+        <w:rPr>
+          <w:lang w:val="ro-RO" w:eastAsia="ko-KR"/>
+        </w:rPr>
+        <w:t>:</w:t>
+      </w:r>
+    </w:p>
+    <w:p>
+      <w:pPr>
+        <w:pStyle w:val="ListParagraph"/>
+        <w:numPr>
+          <w:ilvl w:val="0"/>
+          <w:numId w:val="44"/>
+        </w:numPr>
+        <w:rPr>
+          <w:lang w:val="ro-RO" w:eastAsia="ko-KR"/>
+        </w:rPr>
+      </w:pPr>
+      <w:r>
+        <w:rPr>
+          <w:lang w:val="ro-RO" w:eastAsia="ko-KR"/>
+        </w:rPr>
+        <w:t>Tipul solului de care planta are nevoie – acesta poate fi un sol cu drenaj puternic, un sol care reține apa, un sol fibros, etc.</w:t>
+      </w:r>
+    </w:p>
+    <w:p>
+      <w:pPr>
+        <w:pStyle w:val="ListParagraph"/>
+        <w:numPr>
+          <w:ilvl w:val="0"/>
+          <w:numId w:val="44"/>
+        </w:numPr>
+        <w:rPr>
+          <w:lang w:val="ro-RO" w:eastAsia="ko-KR"/>
+        </w:rPr>
+      </w:pPr>
+      <w:r>
+        <w:rPr>
+          <w:lang w:val="ro-RO" w:eastAsia="ko-KR"/>
+        </w:rPr>
+        <w:t>Cantitatea de sol de care planta are nevoie – aceasta este o valoare procentuală ce va fi calculată efectiv în raport cu dimensiunea plantei</w:t>
+      </w:r>
+    </w:p>
+    <w:p>
+      <w:pPr>
+        <w:pStyle w:val="ListParagraph"/>
+        <w:numPr>
+          <w:ilvl w:val="0"/>
+          <w:numId w:val="44"/>
+        </w:numPr>
+        <w:rPr>
+          <w:lang w:val="ro-RO" w:eastAsia="ko-KR"/>
+        </w:rPr>
+      </w:pPr>
+      <w:r>
+        <w:rPr>
+          <w:lang w:val="ro-RO" w:eastAsia="ko-KR"/>
+        </w:rPr>
+        <w:lastRenderedPageBreak/>
+        <w:t xml:space="preserve">Nivelul de umididate al solului – acesta este </w:t>
+      </w:r>
+      <w:r>
+        <w:rPr>
+          <w:lang w:val="ro-RO" w:eastAsia="ko-KR"/>
+        </w:rPr>
+        <w:t>reprezentat de două intervale valorice, valorile efective depinzând de anotimpul actual</w:t>
+      </w:r>
+    </w:p>
+    <w:p>
+      <w:pPr>
+        <w:pStyle w:val="ListParagraph"/>
+        <w:numPr>
+          <w:ilvl w:val="0"/>
+          <w:numId w:val="44"/>
+        </w:numPr>
+        <w:rPr>
+          <w:lang w:val="ro-RO" w:eastAsia="ko-KR"/>
+        </w:rPr>
+      </w:pPr>
+      <w:r>
+        <w:rPr>
+          <w:lang w:val="ro-RO" w:eastAsia="ko-KR"/>
+        </w:rPr>
+        <w:t>Nivelul de umididate al aerului –</w:t>
+      </w:r>
+      <w:r>
+        <w:rPr>
+          <w:lang w:val="ro-RO" w:eastAsia="ko-KR"/>
+        </w:rPr>
+        <w:t xml:space="preserve"> ace</w:t>
+      </w:r>
+      <w:r>
+        <w:rPr>
+          <w:lang w:val="ro-RO" w:eastAsia="ko-KR"/>
+        </w:rPr>
+        <w:t xml:space="preserve">sta este </w:t>
+      </w:r>
+      <w:r>
+        <w:rPr>
+          <w:lang w:val="ro-RO" w:eastAsia="ko-KR"/>
+        </w:rPr>
+        <w:t>un interval</w:t>
+      </w:r>
+      <w:r>
+        <w:rPr>
+          <w:lang w:val="ro-RO" w:eastAsia="ko-KR"/>
+        </w:rPr>
+        <w:t xml:space="preserve"> valoric</w:t>
+      </w:r>
+      <w:r>
+        <w:rPr>
+          <w:lang w:val="ro-RO" w:eastAsia="ko-KR"/>
+        </w:rPr>
+        <w:t xml:space="preserve"> </w:t>
+      </w:r>
+    </w:p>
+    <w:p>
+      <w:pPr>
+        <w:pStyle w:val="ListParagraph"/>
+        <w:numPr>
+          <w:ilvl w:val="0"/>
+          <w:numId w:val="44"/>
+        </w:numPr>
+        <w:rPr>
+          <w:lang w:val="ro-RO" w:eastAsia="ko-KR"/>
+        </w:rPr>
+      </w:pPr>
+      <w:r>
+        <w:rPr>
+          <w:lang w:val="ro-RO" w:eastAsia="ko-KR"/>
+        </w:rPr>
+        <w:t xml:space="preserve">Temperatura aerului – aceasta </w:t>
+      </w:r>
+      <w:r>
+        <w:rPr>
+          <w:lang w:val="ro-RO" w:eastAsia="ko-KR"/>
+        </w:rPr>
+        <w:t>este reprezentată de două intervale valorice; valorile efective depinzând de anotimpul actual</w:t>
+      </w:r>
+    </w:p>
+    <w:p>
+      <w:pPr>
+        <w:pStyle w:val="ListParagraph"/>
+        <w:numPr>
+          <w:ilvl w:val="0"/>
+          <w:numId w:val="44"/>
+        </w:numPr>
+        <w:rPr>
+          <w:lang w:val="ro-RO" w:eastAsia="ko-KR"/>
+        </w:rPr>
+      </w:pPr>
+      <w:r>
+        <w:rPr>
+          <w:lang w:val="ro-RO" w:eastAsia="ko-KR"/>
+        </w:rPr>
+        <w:t xml:space="preserve">Nivelul de intensitate luminoasă – </w:t>
+      </w:r>
+      <w:r>
+        <w:rPr>
+          <w:lang w:val="ro-RO" w:eastAsia="ko-KR"/>
+        </w:rPr>
+        <w:t>acesta este reprezentat de două intervale valorice, valorile efective depinzând de anotimpul actual</w:t>
+      </w:r>
+    </w:p>
+    <w:p>
+      <w:pPr>
+        <w:rPr>
+          <w:lang w:val="ro-RO" w:eastAsia="ko-KR"/>
+        </w:rPr>
+      </w:pPr>
+      <w:r>
+        <w:rPr>
+          <w:lang w:val="ro-RO" w:eastAsia="ko-KR"/>
+        </w:rPr>
+        <w:t xml:space="preserve">Pentru a putea corela o categorie de plante cu o configurație de nevoi de creștere vom crea o bază de date cu categoriile de plante pe care le putem identifica și nevoile acestora. </w:t>
+      </w:r>
+    </w:p>
+    <w:p>
+      <w:pPr>
+        <w:rPr>
+          <w:lang w:val="ro-RO" w:eastAsia="ko-KR"/>
+        </w:rPr>
+      </w:pPr>
+      <w:r>
+        <w:rPr>
+          <w:lang w:val="ro-RO" w:eastAsia="ko-KR"/>
+        </w:rPr>
+        <w:t xml:space="preserve">În concluzie, modulul de identificare a nevoilor plantei se compune din </w:t>
+      </w:r>
+      <w:r>
+        <w:rPr>
+          <w:lang w:val="ro-RO" w:eastAsia="ko-KR"/>
+        </w:rPr>
+        <w:t>două părți de bază</w:t>
+      </w:r>
+      <w:r>
+        <w:rPr>
+          <w:lang w:val="ro-RO" w:eastAsia="ko-KR"/>
+        </w:rPr>
+        <w:t>:</w:t>
+      </w:r>
+    </w:p>
+    <w:p>
+      <w:pPr>
+        <w:pStyle w:val="ListParagraph"/>
+        <w:numPr>
+          <w:ilvl w:val="0"/>
+          <w:numId w:val="48"/>
+        </w:numPr>
+        <w:rPr>
+          <w:lang w:val="ro-RO" w:eastAsia="ko-KR"/>
+        </w:rPr>
+      </w:pPr>
+      <w:r>
+        <w:rPr>
+          <w:lang w:val="ro-RO" w:eastAsia="ko-KR"/>
+        </w:rPr>
+        <w:t>Trăsături fizice ale plantei</w:t>
+      </w:r>
+    </w:p>
+    <w:p>
+      <w:pPr>
+        <w:pStyle w:val="ListParagraph"/>
+        <w:numPr>
+          <w:ilvl w:val="0"/>
+          <w:numId w:val="48"/>
+        </w:numPr>
+        <w:rPr>
+          <w:lang w:val="ro-RO" w:eastAsia="ko-KR"/>
+        </w:rPr>
+      </w:pPr>
+      <w:r>
+        <w:rPr>
+          <w:lang w:val="ro-RO" w:eastAsia="ko-KR"/>
+        </w:rPr>
+        <w:t>Nevoi de creștere ale unei plante</w:t>
+      </w:r>
+    </w:p>
+    <w:p>
+      <w:pPr>
+        <w:ind w:firstLine="0"/>
+        <w:rPr>
+          <w:lang w:val="ro-RO" w:eastAsia="ko-KR"/>
+        </w:rPr>
+      </w:pPr>
+      <w:r>
+        <w:rPr>
+          <w:lang w:val="ro-RO" w:eastAsia="ko-KR"/>
+        </w:rPr>
+        <w:t>și două părți secundare, derivate din părțile de bază:</w:t>
+      </w:r>
+    </w:p>
+    <w:p>
+      <w:pPr>
+        <w:pStyle w:val="ListParagraph"/>
+        <w:numPr>
+          <w:ilvl w:val="0"/>
+          <w:numId w:val="48"/>
+        </w:numPr>
+        <w:rPr>
+          <w:lang w:val="ro-RO" w:eastAsia="ko-KR"/>
+        </w:rPr>
+      </w:pPr>
+      <w:r>
+        <w:rPr>
+          <w:lang w:val="ro-RO" w:eastAsia="ko-KR"/>
+        </w:rPr>
+        <w:t xml:space="preserve">Categorii de plante – Sunt definite de o combinație de trăsături și definesc o configurație de nevoi </w:t>
+      </w:r>
+    </w:p>
+    <w:p>
+      <w:pPr>
+        <w:pStyle w:val="ListParagraph"/>
+        <w:numPr>
+          <w:ilvl w:val="0"/>
+          <w:numId w:val="48"/>
+        </w:numPr>
+        <w:rPr>
+          <w:lang w:val="ro-RO" w:eastAsia="ko-KR"/>
+        </w:rPr>
+      </w:pPr>
+      <w:r>
+        <w:rPr>
+          <w:lang w:val="ro-RO" w:eastAsia="ko-KR"/>
+        </w:rPr>
+        <w:t xml:space="preserve">Set de întrebări și răspunsuri pentru identificarea trăsăturilor fizice ale </w:t>
+      </w:r>
+      <w:r>
+        <w:rPr>
+          <w:lang w:val="ro-RO" w:eastAsia="ko-KR"/>
+        </w:rPr>
+        <w:t xml:space="preserve">unei </w:t>
+      </w:r>
+      <w:r>
+        <w:rPr>
+          <w:lang w:val="ro-RO" w:eastAsia="ko-KR"/>
+        </w:rPr>
+        <w:t>plantei</w:t>
+      </w:r>
+    </w:p>
+    <w:p>
+      <w:pPr>
+        <w:rPr>
+          <w:lang w:val="ro-RO" w:eastAsia="ko-KR"/>
+        </w:rPr>
+      </w:pPr>
+      <w:r>
+        <w:rPr>
+          <w:lang w:val="ro-RO" w:eastAsia="ko-KR"/>
+        </w:rPr>
+        <w:t xml:space="preserve">Modulul de identificare a nevoilor unei plante este de sine stătător și poate funcționa independent de alte module. De menționat că modulul de gestionare a plantelor utilizează acest modul pentru identificarea </w:t>
+      </w:r>
+      <w:r>
+        <w:rPr>
+          <w:lang w:val="ro-RO" w:eastAsia="ko-KR"/>
+        </w:rPr>
+        <w:t>tipului unei plante și/sau crearea unui nou tip de plantă.</w:t>
+      </w:r>
+    </w:p>
+    <w:p>
+      <w:pPr>
+        <w:rPr>
+          <w:lang w:val="ro-RO" w:eastAsia="ko-KR"/>
+        </w:rPr>
+      </w:pPr>
+    </w:p>
+    <w:p>
+      <w:pPr>
+        <w:pStyle w:val="Heading3"/>
+      </w:pPr>
+      <w:r>
+        <w:t>Modulul de grădinărit semi-automat</w:t>
+      </w:r>
+    </w:p>
+    <w:p>
+      <w:pPr>
+        <w:pStyle w:val="Heading2"/>
+        <w:rPr>
+          <w:lang w:val="ro-RO"/>
+        </w:rPr>
+      </w:pPr>
+      <w:r>
+        <w:rPr>
+          <w:lang w:val="ro-RO"/>
+        </w:rPr>
+        <w:t>Analiză și fundamentare teoretică</w:t>
       </w:r>
     </w:p>
     <w:p>
@@ -16995,40 +18530,26 @@
         <w:rPr>
           <w:lang w:val="ro-RO"/>
         </w:rPr>
-        <w:t>, „</w:t>
-      </w:r>
-      <w:r>
-        <w:rPr>
-          <w:lang w:val="ro-RO"/>
-        </w:rPr>
-        <w:t>IOT Based Smart Greenhouse</w:t>
-      </w:r>
-      <w:r>
-        <w:rPr>
-          <w:lang w:val="ro-RO"/>
-        </w:rPr>
-        <w:t xml:space="preserve">”, in </w:t>
+        <w:t xml:space="preserve">, </w:t>
       </w:r>
       <w:r>
         <w:rPr>
           <w:i/>
           <w:lang w:val="ro-RO"/>
         </w:rPr>
-        <w:t>International Journal of Innovative Research in Science,</w:t>
-      </w:r>
-      <w:r>
-        <w:rPr>
-          <w:i/>
-          <w:lang w:val="ro-RO"/>
-        </w:rPr>
-        <w:t xml:space="preserve"> </w:t>
-      </w:r>
-      <w:r>
-        <w:rPr>
-          <w:i/>
-          <w:lang w:val="ro-RO"/>
-        </w:rPr>
-        <w:t>Engineering and Technology</w:t>
+        <w:t>„IOT Based Smart Greenhouse”,</w:t>
+      </w:r>
+      <w:r>
+        <w:rPr>
+          <w:lang w:val="ro-RO"/>
+        </w:rPr>
+        <w:t xml:space="preserve"> in </w:t>
+      </w:r>
+      <w:r>
+        <w:rPr>
+          <w:lang w:val="ro-RO"/>
+        </w:rPr>
+        <w:t>International Journal of Innovative Research in Science, Engineering and Technology</w:t>
       </w:r>
       <w:r>
         <w:rPr>
@@ -17556,9 +19077,6 @@
     <w:p>
       <w:pPr>
         <w:ind w:left="709" w:hanging="709"/>
-        <w:rPr>
-          <w:lang w:val="ro-RO"/>
-        </w:rPr>
       </w:pPr>
       <w:r>
         <w:rPr>
@@ -17595,6 +19113,114 @@
           <w:lang w:val="ro-RO"/>
         </w:rPr>
       </w:pPr>
+      <w:r>
+        <w:t>[27]</w:t>
+      </w:r>
+      <w:r>
+        <w:tab/>
+      </w:r>
+      <w:r>
+        <w:t>Robert C. Martin, Clean Code: A Handbook of Agile Software Craftsmanship. Upper Saddle River, NJ: Prentice Hall, 2009.</w:t>
+      </w:r>
+    </w:p>
+    <w:p>
+      <w:pPr>
+        <w:ind w:left="709" w:hanging="709"/>
+        <w:rPr>
+          <w:lang w:val="ro-RO"/>
+        </w:rPr>
+      </w:pPr>
+      <w:r>
+        <w:rPr>
+          <w:lang w:val="ro-RO"/>
+        </w:rPr>
+        <w:t>[28]</w:t>
+      </w:r>
+      <w:r>
+        <w:rPr>
+          <w:lang w:val="ro-RO"/>
+        </w:rPr>
+        <w:tab/>
+        <w:t xml:space="preserve">N.Valliammal, </w:t>
+      </w:r>
+      <w:r>
+        <w:rPr>
+          <w:lang w:val="ro-RO"/>
+        </w:rPr>
+        <w:t>S.N.Geethalakshmi</w:t>
+      </w:r>
+      <w:r>
+        <w:rPr>
+          <w:lang w:val="ro-RO"/>
+        </w:rPr>
+        <w:t>,</w:t>
+      </w:r>
+      <w:r>
+        <w:rPr>
+          <w:i/>
+          <w:lang w:val="ro-RO"/>
+        </w:rPr>
+        <w:t xml:space="preserve"> „</w:t>
+      </w:r>
+      <w:r>
+        <w:rPr>
+          <w:i/>
+          <w:lang w:val="ro-RO"/>
+        </w:rPr>
+        <w:t>Automatic Recognition System Using Preferential</w:t>
+      </w:r>
+      <w:r>
+        <w:rPr>
+          <w:i/>
+          <w:lang w:val="ro-RO"/>
+        </w:rPr>
+        <w:t xml:space="preserve"> </w:t>
+      </w:r>
+      <w:r>
+        <w:rPr>
+          <w:i/>
+          <w:lang w:val="ro-RO"/>
+        </w:rPr>
+        <w:t>Image Segmentation For Leaf And Flower Images</w:t>
+      </w:r>
+      <w:r>
+        <w:rPr>
+          <w:i/>
+          <w:lang w:val="ro-RO"/>
+        </w:rPr>
+        <w:t>”</w:t>
+      </w:r>
+      <w:r>
+        <w:rPr>
+          <w:i/>
+          <w:lang w:val="ro-RO"/>
+        </w:rPr>
+        <w:t xml:space="preserve">, </w:t>
+      </w:r>
+      <w:r>
+        <w:rPr>
+          <w:lang w:val="ro-RO"/>
+        </w:rPr>
+        <w:t xml:space="preserve">in </w:t>
+      </w:r>
+      <w:r>
+        <w:rPr>
+          <w:lang w:val="ro-RO"/>
+        </w:rPr>
+        <w:t xml:space="preserve">Computer Science &amp; Engineering: An International Journal (CSEIJ), Vol.1, No.4, </w:t>
+      </w:r>
+      <w:r>
+        <w:rPr>
+          <w:lang w:val="ro-RO"/>
+        </w:rPr>
+        <w:t xml:space="preserve">pp. 13 – 25, </w:t>
+      </w:r>
+      <w:r>
+        <w:rPr>
+          <w:lang w:val="ro-RO"/>
+        </w:rPr>
+        <w:t>2011</w:t>
+      </w:r>
     </w:p>
     <w:p>
       <w:pPr>
@@ -17878,7 +19504,7 @@
         <w:rPr>
           <w:noProof/>
         </w:rPr>
-        <w:t>30</w:t>
+        <w:t>32</w:t>
       </w:r>
     </w:fldSimple>
   </w:p>
@@ -18759,6 +20385,119 @@
     </w:lvl>
   </w:abstractNum>
   <w:abstractNum w:abstractNumId="5">
+    <w:nsid w:val="095F2669"/>
+    <w:multiLevelType w:val="hybridMultilevel"/>
+    <w:tmpl w:val="94340F44"/>
+    <w:lvl w:ilvl="0" w:tplc="04090001">
+      <w:start w:val="1"/>
+      <w:numFmt w:val="bullet"/>
+      <w:lvlText w:val=""/>
+      <w:lvlJc w:val="left"/>
+      <w:pPr>
+        <w:ind w:left="1440" w:hanging="360"/>
+      </w:pPr>
+      <w:rPr>
+        <w:rFonts w:ascii="Symbol" w:hAnsi="Symbol" w:hint="default"/>
+      </w:rPr>
+    </w:lvl>
+    <w:lvl w:ilvl="1" w:tplc="04090003" w:tentative="1">
+      <w:start w:val="1"/>
+      <w:numFmt w:val="bullet"/>
+      <w:lvlText w:val="o"/>
+      <w:lvlJc w:val="left"/>
+      <w:pPr>
+        <w:ind w:left="2160" w:hanging="360"/>
+      </w:pPr>
+      <w:rPr>
+        <w:rFonts w:ascii="Courier New" w:hAnsi="Courier New" w:cs="Courier New" w:hint="default"/>
+      </w:rPr>
+    </w:lvl>
+    <w:lvl w:ilvl="2" w:tplc="04090005" w:tentative="1">
+      <w:start w:val="1"/>
+      <w:numFmt w:val="bullet"/>
+      <w:lvlText w:val=""/>
+      <w:lvlJc w:val="left"/>
+      <w:pPr>
+        <w:ind w:left="2880" w:hanging="360"/>
+      </w:pPr>
+      <w:rPr>
+        <w:rFonts w:ascii="Wingdings" w:hAnsi="Wingdings" w:hint="default"/>
+      </w:rPr>
+    </w:lvl>
+    <w:lvl w:ilvl="3" w:tplc="04090001" w:tentative="1">
+      <w:start w:val="1"/>
+      <w:numFmt w:val="bullet"/>
+      <w:lvlText w:val=""/>
+      <w:lvlJc w:val="left"/>
+      <w:pPr>
+        <w:ind w:left="3600" w:hanging="360"/>
+      </w:pPr>
+      <w:rPr>
+        <w:rFonts w:ascii="Symbol" w:hAnsi="Symbol" w:hint="default"/>
+      </w:rPr>
+    </w:lvl>
+    <w:lvl w:ilvl="4" w:tplc="04090003" w:tentative="1">
+      <w:start w:val="1"/>
+      <w:numFmt w:val="bullet"/>
+      <w:lvlText w:val="o"/>
+      <w:lvlJc w:val="left"/>
+      <w:pPr>
+        <w:ind w:left="4320" w:hanging="360"/>
+      </w:pPr>
+      <w:rPr>
+        <w:rFonts w:ascii="Courier New" w:hAnsi="Courier New" w:cs="Courier New" w:hint="default"/>
+      </w:rPr>
+    </w:lvl>
+    <w:lvl w:ilvl="5" w:tplc="04090005" w:tentative="1">
+      <w:start w:val="1"/>
+      <w:numFmt w:val="bullet"/>
+      <w:lvlText w:val=""/>
+      <w:lvlJc w:val="left"/>
+      <w:pPr>
+        <w:ind w:left="5040" w:hanging="360"/>
+      </w:pPr>
+      <w:rPr>
+        <w:rFonts w:ascii="Wingdings" w:hAnsi="Wingdings" w:hint="default"/>
+      </w:rPr>
+    </w:lvl>
+    <w:lvl w:ilvl="6" w:tplc="04090001" w:tentative="1">
+      <w:start w:val="1"/>
+      <w:numFmt w:val="bullet"/>
+      <w:lvlText w:val=""/>
+      <w:lvlJc w:val="left"/>
+      <w:pPr>
+        <w:ind w:left="5760" w:hanging="360"/>
+      </w:pPr>
+      <w:rPr>
+        <w:rFonts w:ascii="Symbol" w:hAnsi="Symbol" w:hint="default"/>
+      </w:rPr>
+    </w:lvl>
+    <w:lvl w:ilvl="7" w:tplc="04090003" w:tentative="1">
+      <w:start w:val="1"/>
+      <w:numFmt w:val="bullet"/>
+      <w:lvlText w:val="o"/>
+      <w:lvlJc w:val="left"/>
+      <w:pPr>
+        <w:ind w:left="6480" w:hanging="360"/>
+      </w:pPr>
+      <w:rPr>
+        <w:rFonts w:ascii="Courier New" w:hAnsi="Courier New" w:cs="Courier New" w:hint="default"/>
+      </w:rPr>
+    </w:lvl>
+    <w:lvl w:ilvl="8" w:tplc="04090005" w:tentative="1">
+      <w:start w:val="1"/>
+      <w:numFmt w:val="bullet"/>
+      <w:lvlText w:val=""/>
+      <w:lvlJc w:val="left"/>
+      <w:pPr>
+        <w:ind w:left="7200" w:hanging="360"/>
+      </w:pPr>
+      <w:rPr>
+        <w:rFonts w:ascii="Wingdings" w:hAnsi="Wingdings" w:hint="default"/>
+      </w:rPr>
+    </w:lvl>
+  </w:abstractNum>
+  <w:abstractNum w:abstractNumId="6">
     <w:nsid w:val="0D2E47F4"/>
     <w:multiLevelType w:val="hybridMultilevel"/>
     <w:tmpl w:val="0CEE6466"/>
@@ -18847,7 +20586,7 @@
       </w:pPr>
     </w:lvl>
   </w:abstractNum>
-  <w:abstractNum w:abstractNumId="6">
+  <w:abstractNum w:abstractNumId="7">
     <w:nsid w:val="0E620742"/>
     <w:multiLevelType w:val="hybridMultilevel"/>
     <w:tmpl w:val="6F1E33E8"/>
@@ -18936,7 +20675,7 @@
       </w:pPr>
     </w:lvl>
   </w:abstractNum>
-  <w:abstractNum w:abstractNumId="7">
+  <w:abstractNum w:abstractNumId="8">
     <w:nsid w:val="0F9F6857"/>
     <w:multiLevelType w:val="multilevel"/>
     <w:tmpl w:val="3F180F46"/>
@@ -19059,7 +20798,7 @@
       </w:rPr>
     </w:lvl>
   </w:abstractNum>
-  <w:abstractNum w:abstractNumId="8">
+  <w:abstractNum w:abstractNumId="9">
     <w:nsid w:val="10460504"/>
     <w:multiLevelType w:val="hybridMultilevel"/>
     <w:tmpl w:val="4F2A7900"/>
@@ -19148,7 +20887,7 @@
       </w:pPr>
     </w:lvl>
   </w:abstractNum>
-  <w:abstractNum w:abstractNumId="9">
+  <w:abstractNum w:abstractNumId="10">
     <w:nsid w:val="125E5E72"/>
     <w:multiLevelType w:val="hybridMultilevel"/>
     <w:tmpl w:val="EC3E9F08"/>
@@ -19234,7 +20973,7 @@
       </w:pPr>
     </w:lvl>
   </w:abstractNum>
-  <w:abstractNum w:abstractNumId="10">
+  <w:abstractNum w:abstractNumId="11">
     <w:nsid w:val="19191BA6"/>
     <w:multiLevelType w:val="hybridMultilevel"/>
     <w:tmpl w:val="C4FC9D98"/>
@@ -19347,7 +21086,7 @@
       </w:rPr>
     </w:lvl>
   </w:abstractNum>
-  <w:abstractNum w:abstractNumId="11">
+  <w:abstractNum w:abstractNumId="12">
     <w:nsid w:val="198C33D8"/>
     <w:multiLevelType w:val="multilevel"/>
     <w:tmpl w:val="4094F244"/>
@@ -19433,7 +21172,7 @@
       </w:pPr>
     </w:lvl>
   </w:abstractNum>
-  <w:abstractNum w:abstractNumId="12">
+  <w:abstractNum w:abstractNumId="13">
     <w:nsid w:val="22240552"/>
     <w:multiLevelType w:val="hybridMultilevel"/>
     <w:tmpl w:val="769C991C"/>
@@ -19546,7 +21285,120 @@
       </w:rPr>
     </w:lvl>
   </w:abstractNum>
-  <w:abstractNum w:abstractNumId="13">
+  <w:abstractNum w:abstractNumId="14">
+    <w:nsid w:val="22C91F3B"/>
+    <w:multiLevelType w:val="hybridMultilevel"/>
+    <w:tmpl w:val="AE52FD28"/>
+    <w:lvl w:ilvl="0" w:tplc="04090001">
+      <w:start w:val="1"/>
+      <w:numFmt w:val="bullet"/>
+      <w:lvlText w:val=""/>
+      <w:lvlJc w:val="left"/>
+      <w:pPr>
+        <w:ind w:left="1440" w:hanging="360"/>
+      </w:pPr>
+      <w:rPr>
+        <w:rFonts w:ascii="Symbol" w:hAnsi="Symbol" w:hint="default"/>
+      </w:rPr>
+    </w:lvl>
+    <w:lvl w:ilvl="1" w:tplc="04090003" w:tentative="1">
+      <w:start w:val="1"/>
+      <w:numFmt w:val="bullet"/>
+      <w:lvlText w:val="o"/>
+      <w:lvlJc w:val="left"/>
+      <w:pPr>
+        <w:ind w:left="2160" w:hanging="360"/>
+      </w:pPr>
+      <w:rPr>
+        <w:rFonts w:ascii="Courier New" w:hAnsi="Courier New" w:cs="Courier New" w:hint="default"/>
+      </w:rPr>
+    </w:lvl>
+    <w:lvl w:ilvl="2" w:tplc="04090005" w:tentative="1">
+      <w:start w:val="1"/>
+      <w:numFmt w:val="bullet"/>
+      <w:lvlText w:val=""/>
+      <w:lvlJc w:val="left"/>
+      <w:pPr>
+        <w:ind w:left="2880" w:hanging="360"/>
+      </w:pPr>
+      <w:rPr>
+        <w:rFonts w:ascii="Wingdings" w:hAnsi="Wingdings" w:hint="default"/>
+      </w:rPr>
+    </w:lvl>
+    <w:lvl w:ilvl="3" w:tplc="04090001" w:tentative="1">
+      <w:start w:val="1"/>
+      <w:numFmt w:val="bullet"/>
+      <w:lvlText w:val=""/>
+      <w:lvlJc w:val="left"/>
+      <w:pPr>
+        <w:ind w:left="3600" w:hanging="360"/>
+      </w:pPr>
+      <w:rPr>
+        <w:rFonts w:ascii="Symbol" w:hAnsi="Symbol" w:hint="default"/>
+      </w:rPr>
+    </w:lvl>
+    <w:lvl w:ilvl="4" w:tplc="04090003" w:tentative="1">
+      <w:start w:val="1"/>
+      <w:numFmt w:val="bullet"/>
+      <w:lvlText w:val="o"/>
+      <w:lvlJc w:val="left"/>
+      <w:pPr>
+        <w:ind w:left="4320" w:hanging="360"/>
+      </w:pPr>
+      <w:rPr>
+        <w:rFonts w:ascii="Courier New" w:hAnsi="Courier New" w:cs="Courier New" w:hint="default"/>
+      </w:rPr>
+    </w:lvl>
+    <w:lvl w:ilvl="5" w:tplc="04090005" w:tentative="1">
+      <w:start w:val="1"/>
+      <w:numFmt w:val="bullet"/>
+      <w:lvlText w:val=""/>
+      <w:lvlJc w:val="left"/>
+      <w:pPr>
+        <w:ind w:left="5040" w:hanging="360"/>
+      </w:pPr>
+      <w:rPr>
+        <w:rFonts w:ascii="Wingdings" w:hAnsi="Wingdings" w:hint="default"/>
+      </w:rPr>
+    </w:lvl>
+    <w:lvl w:ilvl="6" w:tplc="04090001" w:tentative="1">
+      <w:start w:val="1"/>
+      <w:numFmt w:val="bullet"/>
+      <w:lvlText w:val=""/>
+      <w:lvlJc w:val="left"/>
+      <w:pPr>
+        <w:ind w:left="5760" w:hanging="360"/>
+      </w:pPr>
+      <w:rPr>
+        <w:rFonts w:ascii="Symbol" w:hAnsi="Symbol" w:hint="default"/>
+      </w:rPr>
+    </w:lvl>
+    <w:lvl w:ilvl="7" w:tplc="04090003" w:tentative="1">
+      <w:start w:val="1"/>
+      <w:numFmt w:val="bullet"/>
+      <w:lvlText w:val="o"/>
+      <w:lvlJc w:val="left"/>
+      <w:pPr>
+        <w:ind w:left="6480" w:hanging="360"/>
+      </w:pPr>
+      <w:rPr>
+        <w:rFonts w:ascii="Courier New" w:hAnsi="Courier New" w:cs="Courier New" w:hint="default"/>
+      </w:rPr>
+    </w:lvl>
+    <w:lvl w:ilvl="8" w:tplc="04090005" w:tentative="1">
+      <w:start w:val="1"/>
+      <w:numFmt w:val="bullet"/>
+      <w:lvlText w:val=""/>
+      <w:lvlJc w:val="left"/>
+      <w:pPr>
+        <w:ind w:left="7200" w:hanging="360"/>
+      </w:pPr>
+      <w:rPr>
+        <w:rFonts w:ascii="Wingdings" w:hAnsi="Wingdings" w:hint="default"/>
+      </w:rPr>
+    </w:lvl>
+  </w:abstractNum>
+  <w:abstractNum w:abstractNumId="15">
     <w:nsid w:val="24D23FE8"/>
     <w:multiLevelType w:val="hybridMultilevel"/>
     <w:tmpl w:val="E7D43202"/>
@@ -19659,7 +21511,7 @@
       </w:rPr>
     </w:lvl>
   </w:abstractNum>
-  <w:abstractNum w:abstractNumId="14">
+  <w:abstractNum w:abstractNumId="16">
     <w:nsid w:val="2AA36E53"/>
     <w:multiLevelType w:val="hybridMultilevel"/>
     <w:tmpl w:val="4F947400"/>
@@ -19772,7 +21624,120 @@
       </w:rPr>
     </w:lvl>
   </w:abstractNum>
-  <w:abstractNum w:abstractNumId="15">
+  <w:abstractNum w:abstractNumId="17">
+    <w:nsid w:val="2DA95AA6"/>
+    <w:multiLevelType w:val="hybridMultilevel"/>
+    <w:tmpl w:val="B6289A92"/>
+    <w:lvl w:ilvl="0" w:tplc="04090001">
+      <w:start w:val="1"/>
+      <w:numFmt w:val="bullet"/>
+      <w:lvlText w:val=""/>
+      <w:lvlJc w:val="left"/>
+      <w:pPr>
+        <w:ind w:left="1440" w:hanging="360"/>
+      </w:pPr>
+      <w:rPr>
+        <w:rFonts w:ascii="Symbol" w:hAnsi="Symbol" w:hint="default"/>
+      </w:rPr>
+    </w:lvl>
+    <w:lvl w:ilvl="1" w:tplc="04090003" w:tentative="1">
+      <w:start w:val="1"/>
+      <w:numFmt w:val="bullet"/>
+      <w:lvlText w:val="o"/>
+      <w:lvlJc w:val="left"/>
+      <w:pPr>
+        <w:ind w:left="2160" w:hanging="360"/>
+      </w:pPr>
+      <w:rPr>
+        <w:rFonts w:ascii="Courier New" w:hAnsi="Courier New" w:cs="Courier New" w:hint="default"/>
+      </w:rPr>
+    </w:lvl>
+    <w:lvl w:ilvl="2" w:tplc="04090005" w:tentative="1">
+      <w:start w:val="1"/>
+      <w:numFmt w:val="bullet"/>
+      <w:lvlText w:val=""/>
+      <w:lvlJc w:val="left"/>
+      <w:pPr>
+        <w:ind w:left="2880" w:hanging="360"/>
+      </w:pPr>
+      <w:rPr>
+        <w:rFonts w:ascii="Wingdings" w:hAnsi="Wingdings" w:hint="default"/>
+      </w:rPr>
+    </w:lvl>
+    <w:lvl w:ilvl="3" w:tplc="04090001" w:tentative="1">
+      <w:start w:val="1"/>
+      <w:numFmt w:val="bullet"/>
+      <w:lvlText w:val=""/>
+      <w:lvlJc w:val="left"/>
+      <w:pPr>
+        <w:ind w:left="3600" w:hanging="360"/>
+      </w:pPr>
+      <w:rPr>
+        <w:rFonts w:ascii="Symbol" w:hAnsi="Symbol" w:hint="default"/>
+      </w:rPr>
+    </w:lvl>
+    <w:lvl w:ilvl="4" w:tplc="04090003" w:tentative="1">
+      <w:start w:val="1"/>
+      <w:numFmt w:val="bullet"/>
+      <w:lvlText w:val="o"/>
+      <w:lvlJc w:val="left"/>
+      <w:pPr>
+        <w:ind w:left="4320" w:hanging="360"/>
+      </w:pPr>
+      <w:rPr>
+        <w:rFonts w:ascii="Courier New" w:hAnsi="Courier New" w:cs="Courier New" w:hint="default"/>
+      </w:rPr>
+    </w:lvl>
+    <w:lvl w:ilvl="5" w:tplc="04090005" w:tentative="1">
+      <w:start w:val="1"/>
+      <w:numFmt w:val="bullet"/>
+      <w:lvlText w:val=""/>
+      <w:lvlJc w:val="left"/>
+      <w:pPr>
+        <w:ind w:left="5040" w:hanging="360"/>
+      </w:pPr>
+      <w:rPr>
+        <w:rFonts w:ascii="Wingdings" w:hAnsi="Wingdings" w:hint="default"/>
+      </w:rPr>
+    </w:lvl>
+    <w:lvl w:ilvl="6" w:tplc="04090001" w:tentative="1">
+      <w:start w:val="1"/>
+      <w:numFmt w:val="bullet"/>
+      <w:lvlText w:val=""/>
+      <w:lvlJc w:val="left"/>
+      <w:pPr>
+        <w:ind w:left="5760" w:hanging="360"/>
+      </w:pPr>
+      <w:rPr>
+        <w:rFonts w:ascii="Symbol" w:hAnsi="Symbol" w:hint="default"/>
+      </w:rPr>
+    </w:lvl>
+    <w:lvl w:ilvl="7" w:tplc="04090003" w:tentative="1">
+      <w:start w:val="1"/>
+      <w:numFmt w:val="bullet"/>
+      <w:lvlText w:val="o"/>
+      <w:lvlJc w:val="left"/>
+      <w:pPr>
+        <w:ind w:left="6480" w:hanging="360"/>
+      </w:pPr>
+      <w:rPr>
+        <w:rFonts w:ascii="Courier New" w:hAnsi="Courier New" w:cs="Courier New" w:hint="default"/>
+      </w:rPr>
+    </w:lvl>
+    <w:lvl w:ilvl="8" w:tplc="04090005" w:tentative="1">
+      <w:start w:val="1"/>
+      <w:numFmt w:val="bullet"/>
+      <w:lvlText w:val=""/>
+      <w:lvlJc w:val="left"/>
+      <w:pPr>
+        <w:ind w:left="7200" w:hanging="360"/>
+      </w:pPr>
+      <w:rPr>
+        <w:rFonts w:ascii="Wingdings" w:hAnsi="Wingdings" w:hint="default"/>
+      </w:rPr>
+    </w:lvl>
+  </w:abstractNum>
+  <w:abstractNum w:abstractNumId="18">
     <w:nsid w:val="34AE2E1E"/>
     <w:multiLevelType w:val="hybridMultilevel"/>
     <w:tmpl w:val="E4CC1820"/>
@@ -19885,7 +21850,120 @@
       </w:rPr>
     </w:lvl>
   </w:abstractNum>
-  <w:abstractNum w:abstractNumId="16">
+  <w:abstractNum w:abstractNumId="19">
+    <w:nsid w:val="36D419D1"/>
+    <w:multiLevelType w:val="hybridMultilevel"/>
+    <w:tmpl w:val="1C16D278"/>
+    <w:lvl w:ilvl="0" w:tplc="04090001">
+      <w:start w:val="1"/>
+      <w:numFmt w:val="bullet"/>
+      <w:lvlText w:val=""/>
+      <w:lvlJc w:val="left"/>
+      <w:pPr>
+        <w:ind w:left="1440" w:hanging="360"/>
+      </w:pPr>
+      <w:rPr>
+        <w:rFonts w:ascii="Symbol" w:hAnsi="Symbol" w:hint="default"/>
+      </w:rPr>
+    </w:lvl>
+    <w:lvl w:ilvl="1" w:tplc="04090003" w:tentative="1">
+      <w:start w:val="1"/>
+      <w:numFmt w:val="bullet"/>
+      <w:lvlText w:val="o"/>
+      <w:lvlJc w:val="left"/>
+      <w:pPr>
+        <w:ind w:left="2160" w:hanging="360"/>
+      </w:pPr>
+      <w:rPr>
+        <w:rFonts w:ascii="Courier New" w:hAnsi="Courier New" w:cs="Courier New" w:hint="default"/>
+      </w:rPr>
+    </w:lvl>
+    <w:lvl w:ilvl="2" w:tplc="04090005" w:tentative="1">
+      <w:start w:val="1"/>
+      <w:numFmt w:val="bullet"/>
+      <w:lvlText w:val=""/>
+      <w:lvlJc w:val="left"/>
+      <w:pPr>
+        <w:ind w:left="2880" w:hanging="360"/>
+      </w:pPr>
+      <w:rPr>
+        <w:rFonts w:ascii="Wingdings" w:hAnsi="Wingdings" w:hint="default"/>
+      </w:rPr>
+    </w:lvl>
+    <w:lvl w:ilvl="3" w:tplc="04090001" w:tentative="1">
+      <w:start w:val="1"/>
+      <w:numFmt w:val="bullet"/>
+      <w:lvlText w:val=""/>
+      <w:lvlJc w:val="left"/>
+      <w:pPr>
+        <w:ind w:left="3600" w:hanging="360"/>
+      </w:pPr>
+      <w:rPr>
+        <w:rFonts w:ascii="Symbol" w:hAnsi="Symbol" w:hint="default"/>
+      </w:rPr>
+    </w:lvl>
+    <w:lvl w:ilvl="4" w:tplc="04090003" w:tentative="1">
+      <w:start w:val="1"/>
+      <w:numFmt w:val="bullet"/>
+      <w:lvlText w:val="o"/>
+      <w:lvlJc w:val="left"/>
+      <w:pPr>
+        <w:ind w:left="4320" w:hanging="360"/>
+      </w:pPr>
+      <w:rPr>
+        <w:rFonts w:ascii="Courier New" w:hAnsi="Courier New" w:cs="Courier New" w:hint="default"/>
+      </w:rPr>
+    </w:lvl>
+    <w:lvl w:ilvl="5" w:tplc="04090005" w:tentative="1">
+      <w:start w:val="1"/>
+      <w:numFmt w:val="bullet"/>
+      <w:lvlText w:val=""/>
+      <w:lvlJc w:val="left"/>
+      <w:pPr>
+        <w:ind w:left="5040" w:hanging="360"/>
+      </w:pPr>
+      <w:rPr>
+        <w:rFonts w:ascii="Wingdings" w:hAnsi="Wingdings" w:hint="default"/>
+      </w:rPr>
+    </w:lvl>
+    <w:lvl w:ilvl="6" w:tplc="04090001" w:tentative="1">
+      <w:start w:val="1"/>
+      <w:numFmt w:val="bullet"/>
+      <w:lvlText w:val=""/>
+      <w:lvlJc w:val="left"/>
+      <w:pPr>
+        <w:ind w:left="5760" w:hanging="360"/>
+      </w:pPr>
+      <w:rPr>
+        <w:rFonts w:ascii="Symbol" w:hAnsi="Symbol" w:hint="default"/>
+      </w:rPr>
+    </w:lvl>
+    <w:lvl w:ilvl="7" w:tplc="04090003" w:tentative="1">
+      <w:start w:val="1"/>
+      <w:numFmt w:val="bullet"/>
+      <w:lvlText w:val="o"/>
+      <w:lvlJc w:val="left"/>
+      <w:pPr>
+        <w:ind w:left="6480" w:hanging="360"/>
+      </w:pPr>
+      <w:rPr>
+        <w:rFonts w:ascii="Courier New" w:hAnsi="Courier New" w:cs="Courier New" w:hint="default"/>
+      </w:rPr>
+    </w:lvl>
+    <w:lvl w:ilvl="8" w:tplc="04090005" w:tentative="1">
+      <w:start w:val="1"/>
+      <w:numFmt w:val="bullet"/>
+      <w:lvlText w:val=""/>
+      <w:lvlJc w:val="left"/>
+      <w:pPr>
+        <w:ind w:left="7200" w:hanging="360"/>
+      </w:pPr>
+      <w:rPr>
+        <w:rFonts w:ascii="Wingdings" w:hAnsi="Wingdings" w:hint="default"/>
+      </w:rPr>
+    </w:lvl>
+  </w:abstractNum>
+  <w:abstractNum w:abstractNumId="20">
     <w:nsid w:val="39EB2209"/>
     <w:multiLevelType w:val="multilevel"/>
     <w:tmpl w:val="0409001D"/>
@@ -19971,7 +22049,7 @@
       </w:pPr>
     </w:lvl>
   </w:abstractNum>
-  <w:abstractNum w:abstractNumId="17">
+  <w:abstractNum w:abstractNumId="21">
     <w:nsid w:val="3E44781E"/>
     <w:multiLevelType w:val="hybridMultilevel"/>
     <w:tmpl w:val="C30E7A5C"/>
@@ -20084,7 +22162,7 @@
       </w:rPr>
     </w:lvl>
   </w:abstractNum>
-  <w:abstractNum w:abstractNumId="18">
+  <w:abstractNum w:abstractNumId="22">
     <w:nsid w:val="40A660C6"/>
     <w:multiLevelType w:val="hybridMultilevel"/>
     <w:tmpl w:val="2AB4BA1A"/>
@@ -20173,7 +22251,233 @@
       </w:pPr>
     </w:lvl>
   </w:abstractNum>
-  <w:abstractNum w:abstractNumId="19">
+  <w:abstractNum w:abstractNumId="23">
+    <w:nsid w:val="44C1611D"/>
+    <w:multiLevelType w:val="hybridMultilevel"/>
+    <w:tmpl w:val="C72A5472"/>
+    <w:lvl w:ilvl="0" w:tplc="04090001">
+      <w:start w:val="1"/>
+      <w:numFmt w:val="bullet"/>
+      <w:lvlText w:val=""/>
+      <w:lvlJc w:val="left"/>
+      <w:pPr>
+        <w:ind w:left="1440" w:hanging="360"/>
+      </w:pPr>
+      <w:rPr>
+        <w:rFonts w:ascii="Symbol" w:hAnsi="Symbol" w:hint="default"/>
+      </w:rPr>
+    </w:lvl>
+    <w:lvl w:ilvl="1" w:tplc="04090003" w:tentative="1">
+      <w:start w:val="1"/>
+      <w:numFmt w:val="bullet"/>
+      <w:lvlText w:val="o"/>
+      <w:lvlJc w:val="left"/>
+      <w:pPr>
+        <w:ind w:left="2160" w:hanging="360"/>
+      </w:pPr>
+      <w:rPr>
+        <w:rFonts w:ascii="Courier New" w:hAnsi="Courier New" w:cs="Courier New" w:hint="default"/>
+      </w:rPr>
+    </w:lvl>
+    <w:lvl w:ilvl="2" w:tplc="04090005" w:tentative="1">
+      <w:start w:val="1"/>
+      <w:numFmt w:val="bullet"/>
+      <w:lvlText w:val=""/>
+      <w:lvlJc w:val="left"/>
+      <w:pPr>
+        <w:ind w:left="2880" w:hanging="360"/>
+      </w:pPr>
+      <w:rPr>
+        <w:rFonts w:ascii="Wingdings" w:hAnsi="Wingdings" w:hint="default"/>
+      </w:rPr>
+    </w:lvl>
+    <w:lvl w:ilvl="3" w:tplc="04090001" w:tentative="1">
+      <w:start w:val="1"/>
+      <w:numFmt w:val="bullet"/>
+      <w:lvlText w:val=""/>
+      <w:lvlJc w:val="left"/>
+      <w:pPr>
+        <w:ind w:left="3600" w:hanging="360"/>
+      </w:pPr>
+      <w:rPr>
+        <w:rFonts w:ascii="Symbol" w:hAnsi="Symbol" w:hint="default"/>
+      </w:rPr>
+    </w:lvl>
+    <w:lvl w:ilvl="4" w:tplc="04090003" w:tentative="1">
+      <w:start w:val="1"/>
+      <w:numFmt w:val="bullet"/>
+      <w:lvlText w:val="o"/>
+      <w:lvlJc w:val="left"/>
+      <w:pPr>
+        <w:ind w:left="4320" w:hanging="360"/>
+      </w:pPr>
+      <w:rPr>
+        <w:rFonts w:ascii="Courier New" w:hAnsi="Courier New" w:cs="Courier New" w:hint="default"/>
+      </w:rPr>
+    </w:lvl>
+    <w:lvl w:ilvl="5" w:tplc="04090005" w:tentative="1">
+      <w:start w:val="1"/>
+      <w:numFmt w:val="bullet"/>
+      <w:lvlText w:val=""/>
+      <w:lvlJc w:val="left"/>
+      <w:pPr>
+        <w:ind w:left="5040" w:hanging="360"/>
+      </w:pPr>
+      <w:rPr>
+        <w:rFonts w:ascii="Wingdings" w:hAnsi="Wingdings" w:hint="default"/>
+      </w:rPr>
+    </w:lvl>
+    <w:lvl w:ilvl="6" w:tplc="04090001" w:tentative="1">
+      <w:start w:val="1"/>
+      <w:numFmt w:val="bullet"/>
+      <w:lvlText w:val=""/>
+      <w:lvlJc w:val="left"/>
+      <w:pPr>
+        <w:ind w:left="5760" w:hanging="360"/>
+      </w:pPr>
+      <w:rPr>
+        <w:rFonts w:ascii="Symbol" w:hAnsi="Symbol" w:hint="default"/>
+      </w:rPr>
+    </w:lvl>
+    <w:lvl w:ilvl="7" w:tplc="04090003" w:tentative="1">
+      <w:start w:val="1"/>
+      <w:numFmt w:val="bullet"/>
+      <w:lvlText w:val="o"/>
+      <w:lvlJc w:val="left"/>
+      <w:pPr>
+        <w:ind w:left="6480" w:hanging="360"/>
+      </w:pPr>
+      <w:rPr>
+        <w:rFonts w:ascii="Courier New" w:hAnsi="Courier New" w:cs="Courier New" w:hint="default"/>
+      </w:rPr>
+    </w:lvl>
+    <w:lvl w:ilvl="8" w:tplc="04090005" w:tentative="1">
+      <w:start w:val="1"/>
+      <w:numFmt w:val="bullet"/>
+      <w:lvlText w:val=""/>
+      <w:lvlJc w:val="left"/>
+      <w:pPr>
+        <w:ind w:left="7200" w:hanging="360"/>
+      </w:pPr>
+      <w:rPr>
+        <w:rFonts w:ascii="Wingdings" w:hAnsi="Wingdings" w:hint="default"/>
+      </w:rPr>
+    </w:lvl>
+  </w:abstractNum>
+  <w:abstractNum w:abstractNumId="24">
+    <w:nsid w:val="465A343E"/>
+    <w:multiLevelType w:val="hybridMultilevel"/>
+    <w:tmpl w:val="DCAE9054"/>
+    <w:lvl w:ilvl="0" w:tplc="04090001">
+      <w:start w:val="1"/>
+      <w:numFmt w:val="bullet"/>
+      <w:lvlText w:val=""/>
+      <w:lvlJc w:val="left"/>
+      <w:pPr>
+        <w:ind w:left="1440" w:hanging="360"/>
+      </w:pPr>
+      <w:rPr>
+        <w:rFonts w:ascii="Symbol" w:hAnsi="Symbol" w:hint="default"/>
+      </w:rPr>
+    </w:lvl>
+    <w:lvl w:ilvl="1" w:tplc="04090003" w:tentative="1">
+      <w:start w:val="1"/>
+      <w:numFmt w:val="bullet"/>
+      <w:lvlText w:val="o"/>
+      <w:lvlJc w:val="left"/>
+      <w:pPr>
+        <w:ind w:left="2160" w:hanging="360"/>
+      </w:pPr>
+      <w:rPr>
+        <w:rFonts w:ascii="Courier New" w:hAnsi="Courier New" w:cs="Courier New" w:hint="default"/>
+      </w:rPr>
+    </w:lvl>
+    <w:lvl w:ilvl="2" w:tplc="04090005" w:tentative="1">
+      <w:start w:val="1"/>
+      <w:numFmt w:val="bullet"/>
+      <w:lvlText w:val=""/>
+      <w:lvlJc w:val="left"/>
+      <w:pPr>
+        <w:ind w:left="2880" w:hanging="360"/>
+      </w:pPr>
+      <w:rPr>
+        <w:rFonts w:ascii="Wingdings" w:hAnsi="Wingdings" w:hint="default"/>
+      </w:rPr>
+    </w:lvl>
+    <w:lvl w:ilvl="3" w:tplc="04090001" w:tentative="1">
+      <w:start w:val="1"/>
+      <w:numFmt w:val="bullet"/>
+      <w:lvlText w:val=""/>
+      <w:lvlJc w:val="left"/>
+      <w:pPr>
+        <w:ind w:left="3600" w:hanging="360"/>
+      </w:pPr>
+      <w:rPr>
+        <w:rFonts w:ascii="Symbol" w:hAnsi="Symbol" w:hint="default"/>
+      </w:rPr>
+    </w:lvl>
+    <w:lvl w:ilvl="4" w:tplc="04090003" w:tentative="1">
+      <w:start w:val="1"/>
+      <w:numFmt w:val="bullet"/>
+      <w:lvlText w:val="o"/>
+      <w:lvlJc w:val="left"/>
+      <w:pPr>
+        <w:ind w:left="4320" w:hanging="360"/>
+      </w:pPr>
+      <w:rPr>
+        <w:rFonts w:ascii="Courier New" w:hAnsi="Courier New" w:cs="Courier New" w:hint="default"/>
+      </w:rPr>
+    </w:lvl>
+    <w:lvl w:ilvl="5" w:tplc="04090005" w:tentative="1">
+      <w:start w:val="1"/>
+      <w:numFmt w:val="bullet"/>
+      <w:lvlText w:val=""/>
+      <w:lvlJc w:val="left"/>
+      <w:pPr>
+        <w:ind w:left="5040" w:hanging="360"/>
+      </w:pPr>
+      <w:rPr>
+        <w:rFonts w:ascii="Wingdings" w:hAnsi="Wingdings" w:hint="default"/>
+      </w:rPr>
+    </w:lvl>
+    <w:lvl w:ilvl="6" w:tplc="04090001" w:tentative="1">
+      <w:start w:val="1"/>
+      <w:numFmt w:val="bullet"/>
+      <w:lvlText w:val=""/>
+      <w:lvlJc w:val="left"/>
+      <w:pPr>
+        <w:ind w:left="5760" w:hanging="360"/>
+      </w:pPr>
+      <w:rPr>
+        <w:rFonts w:ascii="Symbol" w:hAnsi="Symbol" w:hint="default"/>
+      </w:rPr>
+    </w:lvl>
+    <w:lvl w:ilvl="7" w:tplc="04090003" w:tentative="1">
+      <w:start w:val="1"/>
+      <w:numFmt w:val="bullet"/>
+      <w:lvlText w:val="o"/>
+      <w:lvlJc w:val="left"/>
+      <w:pPr>
+        <w:ind w:left="6480" w:hanging="360"/>
+      </w:pPr>
+      <w:rPr>
+        <w:rFonts w:ascii="Courier New" w:hAnsi="Courier New" w:cs="Courier New" w:hint="default"/>
+      </w:rPr>
+    </w:lvl>
+    <w:lvl w:ilvl="8" w:tplc="04090005" w:tentative="1">
+      <w:start w:val="1"/>
+      <w:numFmt w:val="bullet"/>
+      <w:lvlText w:val=""/>
+      <w:lvlJc w:val="left"/>
+      <w:pPr>
+        <w:ind w:left="7200" w:hanging="360"/>
+      </w:pPr>
+      <w:rPr>
+        <w:rFonts w:ascii="Wingdings" w:hAnsi="Wingdings" w:hint="default"/>
+      </w:rPr>
+    </w:lvl>
+  </w:abstractNum>
+  <w:abstractNum w:abstractNumId="25">
     <w:nsid w:val="4A490B51"/>
     <w:multiLevelType w:val="hybridMultilevel"/>
     <w:tmpl w:val="A22E3058"/>
@@ -20286,7 +22590,7 @@
       </w:rPr>
     </w:lvl>
   </w:abstractNum>
-  <w:abstractNum w:abstractNumId="20">
+  <w:abstractNum w:abstractNumId="26">
     <w:nsid w:val="4F1340A0"/>
     <w:multiLevelType w:val="hybridMultilevel"/>
     <w:tmpl w:val="1F4ADA14"/>
@@ -20375,7 +22679,7 @@
       </w:pPr>
     </w:lvl>
   </w:abstractNum>
-  <w:abstractNum w:abstractNumId="21">
+  <w:abstractNum w:abstractNumId="27">
     <w:nsid w:val="4FBC25F8"/>
     <w:multiLevelType w:val="hybridMultilevel"/>
     <w:tmpl w:val="C1A0D3BC"/>
@@ -20488,7 +22792,7 @@
       </w:rPr>
     </w:lvl>
   </w:abstractNum>
-  <w:abstractNum w:abstractNumId="22">
+  <w:abstractNum w:abstractNumId="28">
     <w:nsid w:val="567060B7"/>
     <w:multiLevelType w:val="hybridMultilevel"/>
     <w:tmpl w:val="6396E96E"/>
@@ -20577,7 +22881,7 @@
       </w:pPr>
     </w:lvl>
   </w:abstractNum>
-  <w:abstractNum w:abstractNumId="23">
+  <w:abstractNum w:abstractNumId="29">
     <w:nsid w:val="5A9722C7"/>
     <w:multiLevelType w:val="hybridMultilevel"/>
     <w:tmpl w:val="AF888C80"/>
@@ -20663,7 +22967,7 @@
       </w:pPr>
     </w:lvl>
   </w:abstractNum>
-  <w:abstractNum w:abstractNumId="24">
+  <w:abstractNum w:abstractNumId="30">
     <w:nsid w:val="5CCA7B03"/>
     <w:multiLevelType w:val="hybridMultilevel"/>
     <w:tmpl w:val="02AA757E"/>
@@ -20776,7 +23080,7 @@
       </w:rPr>
     </w:lvl>
   </w:abstractNum>
-  <w:abstractNum w:abstractNumId="25">
+  <w:abstractNum w:abstractNumId="31">
     <w:nsid w:val="5D025FF4"/>
     <w:multiLevelType w:val="hybridMultilevel"/>
     <w:tmpl w:val="C7848712"/>
@@ -20916,7 +23220,7 @@
       </w:rPr>
     </w:lvl>
   </w:abstractNum>
-  <w:abstractNum w:abstractNumId="26">
+  <w:abstractNum w:abstractNumId="32">
     <w:nsid w:val="63D3725B"/>
     <w:multiLevelType w:val="hybridMultilevel"/>
     <w:tmpl w:val="C20484C6"/>
@@ -21005,7 +23309,7 @@
       </w:pPr>
     </w:lvl>
   </w:abstractNum>
-  <w:abstractNum w:abstractNumId="27">
+  <w:abstractNum w:abstractNumId="33">
     <w:nsid w:val="644A25B0"/>
     <w:multiLevelType w:val="hybridMultilevel"/>
     <w:tmpl w:val="1D325F00"/>
@@ -21118,7 +23422,120 @@
       </w:rPr>
     </w:lvl>
   </w:abstractNum>
-  <w:abstractNum w:abstractNumId="28">
+  <w:abstractNum w:abstractNumId="34">
+    <w:nsid w:val="64F8559E"/>
+    <w:multiLevelType w:val="hybridMultilevel"/>
+    <w:tmpl w:val="A69AF5BC"/>
+    <w:lvl w:ilvl="0" w:tplc="04090001">
+      <w:start w:val="1"/>
+      <w:numFmt w:val="bullet"/>
+      <w:lvlText w:val=""/>
+      <w:lvlJc w:val="left"/>
+      <w:pPr>
+        <w:ind w:left="1440" w:hanging="360"/>
+      </w:pPr>
+      <w:rPr>
+        <w:rFonts w:ascii="Symbol" w:hAnsi="Symbol" w:hint="default"/>
+      </w:rPr>
+    </w:lvl>
+    <w:lvl w:ilvl="1" w:tplc="04090003" w:tentative="1">
+      <w:start w:val="1"/>
+      <w:numFmt w:val="bullet"/>
+      <w:lvlText w:val="o"/>
+      <w:lvlJc w:val="left"/>
+      <w:pPr>
+        <w:ind w:left="2160" w:hanging="360"/>
+      </w:pPr>
+      <w:rPr>
+        <w:rFonts w:ascii="Courier New" w:hAnsi="Courier New" w:cs="Courier New" w:hint="default"/>
+      </w:rPr>
+    </w:lvl>
+    <w:lvl w:ilvl="2" w:tplc="04090005" w:tentative="1">
+      <w:start w:val="1"/>
+      <w:numFmt w:val="bullet"/>
+      <w:lvlText w:val=""/>
+      <w:lvlJc w:val="left"/>
+      <w:pPr>
+        <w:ind w:left="2880" w:hanging="360"/>
+      </w:pPr>
+      <w:rPr>
+        <w:rFonts w:ascii="Wingdings" w:hAnsi="Wingdings" w:hint="default"/>
+      </w:rPr>
+    </w:lvl>
+    <w:lvl w:ilvl="3" w:tplc="04090001" w:tentative="1">
+      <w:start w:val="1"/>
+      <w:numFmt w:val="bullet"/>
+      <w:lvlText w:val=""/>
+      <w:lvlJc w:val="left"/>
+      <w:pPr>
+        <w:ind w:left="3600" w:hanging="360"/>
+      </w:pPr>
+      <w:rPr>
+        <w:rFonts w:ascii="Symbol" w:hAnsi="Symbol" w:hint="default"/>
+      </w:rPr>
+    </w:lvl>
+    <w:lvl w:ilvl="4" w:tplc="04090003" w:tentative="1">
+      <w:start w:val="1"/>
+      <w:numFmt w:val="bullet"/>
+      <w:lvlText w:val="o"/>
+      <w:lvlJc w:val="left"/>
+      <w:pPr>
+        <w:ind w:left="4320" w:hanging="360"/>
+      </w:pPr>
+      <w:rPr>
+        <w:rFonts w:ascii="Courier New" w:hAnsi="Courier New" w:cs="Courier New" w:hint="default"/>
+      </w:rPr>
+    </w:lvl>
+    <w:lvl w:ilvl="5" w:tplc="04090005" w:tentative="1">
+      <w:start w:val="1"/>
+      <w:numFmt w:val="bullet"/>
+      <w:lvlText w:val=""/>
+      <w:lvlJc w:val="left"/>
+      <w:pPr>
+        <w:ind w:left="5040" w:hanging="360"/>
+      </w:pPr>
+      <w:rPr>
+        <w:rFonts w:ascii="Wingdings" w:hAnsi="Wingdings" w:hint="default"/>
+      </w:rPr>
+    </w:lvl>
+    <w:lvl w:ilvl="6" w:tplc="04090001" w:tentative="1">
+      <w:start w:val="1"/>
+      <w:numFmt w:val="bullet"/>
+      <w:lvlText w:val=""/>
+      <w:lvlJc w:val="left"/>
+      <w:pPr>
+        <w:ind w:left="5760" w:hanging="360"/>
+      </w:pPr>
+      <w:rPr>
+        <w:rFonts w:ascii="Symbol" w:hAnsi="Symbol" w:hint="default"/>
+      </w:rPr>
+    </w:lvl>
+    <w:lvl w:ilvl="7" w:tplc="04090003" w:tentative="1">
+      <w:start w:val="1"/>
+      <w:numFmt w:val="bullet"/>
+      <w:lvlText w:val="o"/>
+      <w:lvlJc w:val="left"/>
+      <w:pPr>
+        <w:ind w:left="6480" w:hanging="360"/>
+      </w:pPr>
+      <w:rPr>
+        <w:rFonts w:ascii="Courier New" w:hAnsi="Courier New" w:cs="Courier New" w:hint="default"/>
+      </w:rPr>
+    </w:lvl>
+    <w:lvl w:ilvl="8" w:tplc="04090005" w:tentative="1">
+      <w:start w:val="1"/>
+      <w:numFmt w:val="bullet"/>
+      <w:lvlText w:val=""/>
+      <w:lvlJc w:val="left"/>
+      <w:pPr>
+        <w:ind w:left="7200" w:hanging="360"/>
+      </w:pPr>
+      <w:rPr>
+        <w:rFonts w:ascii="Wingdings" w:hAnsi="Wingdings" w:hint="default"/>
+      </w:rPr>
+    </w:lvl>
+  </w:abstractNum>
+  <w:abstractNum w:abstractNumId="35">
     <w:nsid w:val="6B6D7919"/>
     <w:multiLevelType w:val="hybridMultilevel"/>
     <w:tmpl w:val="121C2368"/>
@@ -21207,7 +23624,7 @@
       </w:pPr>
     </w:lvl>
   </w:abstractNum>
-  <w:abstractNum w:abstractNumId="29">
+  <w:abstractNum w:abstractNumId="36">
     <w:nsid w:val="6C9562D9"/>
     <w:multiLevelType w:val="hybridMultilevel"/>
     <w:tmpl w:val="CFFEBCD0"/>
@@ -21320,7 +23737,7 @@
       </w:rPr>
     </w:lvl>
   </w:abstractNum>
-  <w:abstractNum w:abstractNumId="30">
+  <w:abstractNum w:abstractNumId="37">
     <w:nsid w:val="6EEF2629"/>
     <w:multiLevelType w:val="hybridMultilevel"/>
     <w:tmpl w:val="D68C4010"/>
@@ -21409,7 +23826,7 @@
       </w:pPr>
     </w:lvl>
   </w:abstractNum>
-  <w:abstractNum w:abstractNumId="31">
+  <w:abstractNum w:abstractNumId="38">
     <w:nsid w:val="760B44F9"/>
     <w:multiLevelType w:val="hybridMultilevel"/>
     <w:tmpl w:val="7480BFF0"/>
@@ -21522,7 +23939,120 @@
       </w:rPr>
     </w:lvl>
   </w:abstractNum>
-  <w:abstractNum w:abstractNumId="32">
+  <w:abstractNum w:abstractNumId="39">
+    <w:nsid w:val="78C3107B"/>
+    <w:multiLevelType w:val="hybridMultilevel"/>
+    <w:tmpl w:val="C86A3334"/>
+    <w:lvl w:ilvl="0" w:tplc="04090001">
+      <w:start w:val="1"/>
+      <w:numFmt w:val="bullet"/>
+      <w:lvlText w:val=""/>
+      <w:lvlJc w:val="left"/>
+      <w:pPr>
+        <w:ind w:left="1440" w:hanging="360"/>
+      </w:pPr>
+      <w:rPr>
+        <w:rFonts w:ascii="Symbol" w:hAnsi="Symbol" w:hint="default"/>
+      </w:rPr>
+    </w:lvl>
+    <w:lvl w:ilvl="1" w:tplc="04090003" w:tentative="1">
+      <w:start w:val="1"/>
+      <w:numFmt w:val="bullet"/>
+      <w:lvlText w:val="o"/>
+      <w:lvlJc w:val="left"/>
+      <w:pPr>
+        <w:ind w:left="2160" w:hanging="360"/>
+      </w:pPr>
+      <w:rPr>
+        <w:rFonts w:ascii="Courier New" w:hAnsi="Courier New" w:cs="Courier New" w:hint="default"/>
+      </w:rPr>
+    </w:lvl>
+    <w:lvl w:ilvl="2" w:tplc="04090005" w:tentative="1">
+      <w:start w:val="1"/>
+      <w:numFmt w:val="bullet"/>
+      <w:lvlText w:val=""/>
+      <w:lvlJc w:val="left"/>
+      <w:pPr>
+        <w:ind w:left="2880" w:hanging="360"/>
+      </w:pPr>
+      <w:rPr>
+        <w:rFonts w:ascii="Wingdings" w:hAnsi="Wingdings" w:hint="default"/>
+      </w:rPr>
+    </w:lvl>
+    <w:lvl w:ilvl="3" w:tplc="04090001" w:tentative="1">
+      <w:start w:val="1"/>
+      <w:numFmt w:val="bullet"/>
+      <w:lvlText w:val=""/>
+      <w:lvlJc w:val="left"/>
+      <w:pPr>
+        <w:ind w:left="3600" w:hanging="360"/>
+      </w:pPr>
+      <w:rPr>
+        <w:rFonts w:ascii="Symbol" w:hAnsi="Symbol" w:hint="default"/>
+      </w:rPr>
+    </w:lvl>
+    <w:lvl w:ilvl="4" w:tplc="04090003" w:tentative="1">
+      <w:start w:val="1"/>
+      <w:numFmt w:val="bullet"/>
+      <w:lvlText w:val="o"/>
+      <w:lvlJc w:val="left"/>
+      <w:pPr>
+        <w:ind w:left="4320" w:hanging="360"/>
+      </w:pPr>
+      <w:rPr>
+        <w:rFonts w:ascii="Courier New" w:hAnsi="Courier New" w:cs="Courier New" w:hint="default"/>
+      </w:rPr>
+    </w:lvl>
+    <w:lvl w:ilvl="5" w:tplc="04090005" w:tentative="1">
+      <w:start w:val="1"/>
+      <w:numFmt w:val="bullet"/>
+      <w:lvlText w:val=""/>
+      <w:lvlJc w:val="left"/>
+      <w:pPr>
+        <w:ind w:left="5040" w:hanging="360"/>
+      </w:pPr>
+      <w:rPr>
+        <w:rFonts w:ascii="Wingdings" w:hAnsi="Wingdings" w:hint="default"/>
+      </w:rPr>
+    </w:lvl>
+    <w:lvl w:ilvl="6" w:tplc="04090001" w:tentative="1">
+      <w:start w:val="1"/>
+      <w:numFmt w:val="bullet"/>
+      <w:lvlText w:val=""/>
+      <w:lvlJc w:val="left"/>
+      <w:pPr>
+        <w:ind w:left="5760" w:hanging="360"/>
+      </w:pPr>
+      <w:rPr>
+        <w:rFonts w:ascii="Symbol" w:hAnsi="Symbol" w:hint="default"/>
+      </w:rPr>
+    </w:lvl>
+    <w:lvl w:ilvl="7" w:tplc="04090003" w:tentative="1">
+      <w:start w:val="1"/>
+      <w:numFmt w:val="bullet"/>
+      <w:lvlText w:val="o"/>
+      <w:lvlJc w:val="left"/>
+      <w:pPr>
+        <w:ind w:left="6480" w:hanging="360"/>
+      </w:pPr>
+      <w:rPr>
+        <w:rFonts w:ascii="Courier New" w:hAnsi="Courier New" w:cs="Courier New" w:hint="default"/>
+      </w:rPr>
+    </w:lvl>
+    <w:lvl w:ilvl="8" w:tplc="04090005" w:tentative="1">
+      <w:start w:val="1"/>
+      <w:numFmt w:val="bullet"/>
+      <w:lvlText w:val=""/>
+      <w:lvlJc w:val="left"/>
+      <w:pPr>
+        <w:ind w:left="7200" w:hanging="360"/>
+      </w:pPr>
+      <w:rPr>
+        <w:rFonts w:ascii="Wingdings" w:hAnsi="Wingdings" w:hint="default"/>
+      </w:rPr>
+    </w:lvl>
+  </w:abstractNum>
+  <w:abstractNum w:abstractNumId="40">
     <w:nsid w:val="7B682463"/>
     <w:multiLevelType w:val="hybridMultilevel"/>
     <w:tmpl w:val="233C2A72"/>
@@ -21635,7 +24165,120 @@
       </w:rPr>
     </w:lvl>
   </w:abstractNum>
-  <w:abstractNum w:abstractNumId="33">
+  <w:abstractNum w:abstractNumId="41">
+    <w:nsid w:val="7C837590"/>
+    <w:multiLevelType w:val="hybridMultilevel"/>
+    <w:tmpl w:val="D6507916"/>
+    <w:lvl w:ilvl="0" w:tplc="04090001">
+      <w:start w:val="1"/>
+      <w:numFmt w:val="bullet"/>
+      <w:lvlText w:val=""/>
+      <w:lvlJc w:val="left"/>
+      <w:pPr>
+        <w:ind w:left="1440" w:hanging="360"/>
+      </w:pPr>
+      <w:rPr>
+        <w:rFonts w:ascii="Symbol" w:hAnsi="Symbol" w:hint="default"/>
+      </w:rPr>
+    </w:lvl>
+    <w:lvl w:ilvl="1" w:tplc="04090003" w:tentative="1">
+      <w:start w:val="1"/>
+      <w:numFmt w:val="bullet"/>
+      <w:lvlText w:val="o"/>
+      <w:lvlJc w:val="left"/>
+      <w:pPr>
+        <w:ind w:left="2160" w:hanging="360"/>
+      </w:pPr>
+      <w:rPr>
+        <w:rFonts w:ascii="Courier New" w:hAnsi="Courier New" w:cs="Courier New" w:hint="default"/>
+      </w:rPr>
+    </w:lvl>
+    <w:lvl w:ilvl="2" w:tplc="04090005" w:tentative="1">
+      <w:start w:val="1"/>
+      <w:numFmt w:val="bullet"/>
+      <w:lvlText w:val=""/>
+      <w:lvlJc w:val="left"/>
+      <w:pPr>
+        <w:ind w:left="2880" w:hanging="360"/>
+      </w:pPr>
+      <w:rPr>
+        <w:rFonts w:ascii="Wingdings" w:hAnsi="Wingdings" w:hint="default"/>
+      </w:rPr>
+    </w:lvl>
+    <w:lvl w:ilvl="3" w:tplc="04090001" w:tentative="1">
+      <w:start w:val="1"/>
+      <w:numFmt w:val="bullet"/>
+      <w:lvlText w:val=""/>
+      <w:lvlJc w:val="left"/>
+      <w:pPr>
+        <w:ind w:left="3600" w:hanging="360"/>
+      </w:pPr>
+      <w:rPr>
+        <w:rFonts w:ascii="Symbol" w:hAnsi="Symbol" w:hint="default"/>
+      </w:rPr>
+    </w:lvl>
+    <w:lvl w:ilvl="4" w:tplc="04090003" w:tentative="1">
+      <w:start w:val="1"/>
+      <w:numFmt w:val="bullet"/>
+      <w:lvlText w:val="o"/>
+      <w:lvlJc w:val="left"/>
+      <w:pPr>
+        <w:ind w:left="4320" w:hanging="360"/>
+      </w:pPr>
+      <w:rPr>
+        <w:rFonts w:ascii="Courier New" w:hAnsi="Courier New" w:cs="Courier New" w:hint="default"/>
+      </w:rPr>
+    </w:lvl>
+    <w:lvl w:ilvl="5" w:tplc="04090005" w:tentative="1">
+      <w:start w:val="1"/>
+      <w:numFmt w:val="bullet"/>
+      <w:lvlText w:val=""/>
+      <w:lvlJc w:val="left"/>
+      <w:pPr>
+        <w:ind w:left="5040" w:hanging="360"/>
+      </w:pPr>
+      <w:rPr>
+        <w:rFonts w:ascii="Wingdings" w:hAnsi="Wingdings" w:hint="default"/>
+      </w:rPr>
+    </w:lvl>
+    <w:lvl w:ilvl="6" w:tplc="04090001" w:tentative="1">
+      <w:start w:val="1"/>
+      <w:numFmt w:val="bullet"/>
+      <w:lvlText w:val=""/>
+      <w:lvlJc w:val="left"/>
+      <w:pPr>
+        <w:ind w:left="5760" w:hanging="360"/>
+      </w:pPr>
+      <w:rPr>
+        <w:rFonts w:ascii="Symbol" w:hAnsi="Symbol" w:hint="default"/>
+      </w:rPr>
+    </w:lvl>
+    <w:lvl w:ilvl="7" w:tplc="04090003" w:tentative="1">
+      <w:start w:val="1"/>
+      <w:numFmt w:val="bullet"/>
+      <w:lvlText w:val="o"/>
+      <w:lvlJc w:val="left"/>
+      <w:pPr>
+        <w:ind w:left="6480" w:hanging="360"/>
+      </w:pPr>
+      <w:rPr>
+        <w:rFonts w:ascii="Courier New" w:hAnsi="Courier New" w:cs="Courier New" w:hint="default"/>
+      </w:rPr>
+    </w:lvl>
+    <w:lvl w:ilvl="8" w:tplc="04090005" w:tentative="1">
+      <w:start w:val="1"/>
+      <w:numFmt w:val="bullet"/>
+      <w:lvlText w:val=""/>
+      <w:lvlJc w:val="left"/>
+      <w:pPr>
+        <w:ind w:left="7200" w:hanging="360"/>
+      </w:pPr>
+      <w:rPr>
+        <w:rFonts w:ascii="Wingdings" w:hAnsi="Wingdings" w:hint="default"/>
+      </w:rPr>
+    </w:lvl>
+  </w:abstractNum>
+  <w:abstractNum w:abstractNumId="42">
     <w:nsid w:val="7D347731"/>
     <w:multiLevelType w:val="hybridMultilevel"/>
     <w:tmpl w:val="564C1186"/>
@@ -21748,7 +24391,7 @@
       </w:rPr>
     </w:lvl>
   </w:abstractNum>
-  <w:abstractNum w:abstractNumId="34">
+  <w:abstractNum w:abstractNumId="43">
     <w:nsid w:val="7EA316EE"/>
     <w:multiLevelType w:val="hybridMultilevel"/>
     <w:tmpl w:val="951E3282"/>
@@ -21865,31 +24508,31 @@
     <w:abstractNumId w:val="1"/>
   </w:num>
   <w:num w:numId="2">
-    <w:abstractNumId w:val="25"/>
+    <w:abstractNumId w:val="31"/>
   </w:num>
   <w:num w:numId="3">
-    <w:abstractNumId w:val="9"/>
+    <w:abstractNumId w:val="10"/>
   </w:num>
   <w:num w:numId="4">
-    <w:abstractNumId w:val="11"/>
+    <w:abstractNumId w:val="12"/>
   </w:num>
   <w:num w:numId="5">
-    <w:abstractNumId w:val="7"/>
+    <w:abstractNumId w:val="8"/>
   </w:num>
   <w:num w:numId="6">
-    <w:abstractNumId w:val="7"/>
+    <w:abstractNumId w:val="8"/>
   </w:num>
   <w:num w:numId="7">
-    <w:abstractNumId w:val="29"/>
+    <w:abstractNumId w:val="36"/>
   </w:num>
   <w:num w:numId="8">
+    <w:abstractNumId w:val="33"/>
+  </w:num>
+  <w:num w:numId="9">
     <w:abstractNumId w:val="27"/>
   </w:num>
-  <w:num w:numId="9">
-    <w:abstractNumId w:val="21"/>
-  </w:num>
   <w:num w:numId="10">
-    <w:abstractNumId w:val="7"/>
+    <w:abstractNumId w:val="8"/>
     <w:lvlOverride w:ilvl="0">
       <w:startOverride w:val="1"/>
     </w:lvlOverride>
@@ -21919,7 +24562,7 @@
     </w:lvlOverride>
   </w:num>
   <w:num w:numId="11">
-    <w:abstractNumId w:val="7"/>
+    <w:abstractNumId w:val="8"/>
     <w:lvlOverride w:ilvl="0">
       <w:startOverride w:val="1"/>
     </w:lvlOverride>
@@ -21949,7 +24592,7 @@
     </w:lvlOverride>
   </w:num>
   <w:num w:numId="12">
-    <w:abstractNumId w:val="7"/>
+    <w:abstractNumId w:val="8"/>
     <w:lvlOverride w:ilvl="0">
       <w:startOverride w:val="1"/>
     </w:lvlOverride>
@@ -21979,85 +24622,112 @@
     </w:lvlOverride>
   </w:num>
   <w:num w:numId="13">
-    <w:abstractNumId w:val="23"/>
+    <w:abstractNumId w:val="29"/>
   </w:num>
   <w:num w:numId="14">
     <w:abstractNumId w:val="0"/>
   </w:num>
   <w:num w:numId="15">
-    <w:abstractNumId w:val="13"/>
+    <w:abstractNumId w:val="15"/>
   </w:num>
   <w:num w:numId="16">
-    <w:abstractNumId w:val="33"/>
+    <w:abstractNumId w:val="42"/>
   </w:num>
   <w:num w:numId="17">
-    <w:abstractNumId w:val="10"/>
+    <w:abstractNumId w:val="11"/>
   </w:num>
   <w:num w:numId="18">
-    <w:abstractNumId w:val="32"/>
+    <w:abstractNumId w:val="40"/>
   </w:num>
   <w:num w:numId="19">
-    <w:abstractNumId w:val="19"/>
+    <w:abstractNumId w:val="25"/>
   </w:num>
   <w:num w:numId="20">
-    <w:abstractNumId w:val="34"/>
+    <w:abstractNumId w:val="43"/>
   </w:num>
   <w:num w:numId="21">
-    <w:abstractNumId w:val="24"/>
+    <w:abstractNumId w:val="30"/>
   </w:num>
   <w:num w:numId="22">
-    <w:abstractNumId w:val="14"/>
+    <w:abstractNumId w:val="16"/>
   </w:num>
   <w:num w:numId="23">
-    <w:abstractNumId w:val="31"/>
+    <w:abstractNumId w:val="38"/>
   </w:num>
   <w:num w:numId="24">
-    <w:abstractNumId w:val="17"/>
+    <w:abstractNumId w:val="21"/>
   </w:num>
   <w:num w:numId="25">
-    <w:abstractNumId w:val="15"/>
+    <w:abstractNumId w:val="18"/>
   </w:num>
   <w:num w:numId="26">
-    <w:abstractNumId w:val="8"/>
+    <w:abstractNumId w:val="9"/>
   </w:num>
   <w:num w:numId="27">
-    <w:abstractNumId w:val="16"/>
+    <w:abstractNumId w:val="20"/>
   </w:num>
   <w:num w:numId="28">
-    <w:abstractNumId w:val="26"/>
+    <w:abstractNumId w:val="32"/>
   </w:num>
   <w:num w:numId="29">
     <w:abstractNumId w:val="3"/>
   </w:num>
   <w:num w:numId="30">
-    <w:abstractNumId w:val="12"/>
+    <w:abstractNumId w:val="13"/>
   </w:num>
   <w:num w:numId="31">
-    <w:abstractNumId w:val="6"/>
+    <w:abstractNumId w:val="7"/>
   </w:num>
   <w:num w:numId="32">
     <w:abstractNumId w:val="2"/>
   </w:num>
   <w:num w:numId="33">
-    <w:abstractNumId w:val="22"/>
+    <w:abstractNumId w:val="28"/>
   </w:num>
   <w:num w:numId="34">
-    <w:abstractNumId w:val="5"/>
+    <w:abstractNumId w:val="6"/>
   </w:num>
   <w:num w:numId="35">
-    <w:abstractNumId w:val="28"/>
+    <w:abstractNumId w:val="35"/>
   </w:num>
   <w:num w:numId="36">
-    <w:abstractNumId w:val="30"/>
+    <w:abstractNumId w:val="37"/>
   </w:num>
   <w:num w:numId="37">
-    <w:abstractNumId w:val="18"/>
+    <w:abstractNumId w:val="22"/>
   </w:num>
   <w:num w:numId="38">
     <w:abstractNumId w:val="4"/>
   </w:num>
   <w:num w:numId="39">
-    <w:abstractNumId w:val="20"/>
+    <w:abstractNumId w:val="26"/>
+  </w:num>
+  <w:num w:numId="40">
+    <w:abstractNumId w:val="34"/>
+  </w:num>
+  <w:num w:numId="41">
+    <w:abstractNumId w:val="14"/>
+  </w:num>
+  <w:num w:numId="42">
+    <w:abstractNumId w:val="24"/>
+  </w:num>
+  <w:num w:numId="43">
+    <w:abstractNumId w:val="39"/>
+  </w:num>
+  <w:num w:numId="44">
+    <w:abstractNumId w:val="19"/>
+  </w:num>
+  <w:num w:numId="45">
+    <w:abstractNumId w:val="5"/>
+  </w:num>
+  <w:num w:numId="46">
+    <w:abstractNumId w:val="23"/>
+  </w:num>
+  <w:num w:numId="47">
+    <w:abstractNumId w:val="41"/>
+  </w:num>
+  <w:num w:numId="48">
+    <w:abstractNumId w:val="17"/>
   </w:num>
 </w:numbering>
 </file>

</xml_diff>

<commit_message>
început 5.1- aplicație client
</commit_message>
<xml_diff>
--- a/Licență (Repaired).docx
+++ b/Licență (Repaired).docx
@@ -17787,20 +17787,182 @@
         </w:rPr>
         <w:t xml:space="preserve"> </w:t>
       </w:r>
-    </w:p>
-    <w:p>
-      <w:pPr>
-        <w:rPr>
-          <w:lang w:val="ro-RO"/>
-        </w:rPr>
-      </w:pPr>
-    </w:p>
-    <w:p>
-      <w:pPr>
-        <w:rPr>
-          <w:lang w:val="ro-RO"/>
-        </w:rPr>
-      </w:pPr>
+      <w:r>
+        <w:rPr>
+          <w:lang w:val="ro-RO" w:eastAsia="ko-KR"/>
+        </w:rPr>
+        <w:t>Angular este bazat pe TypeScript. În plus față de JavaScript, TypeScript, după cum îi spune numele asigură consistența tipului datelor, astfel oferind un cadru mai ușor de dezvoltare.</w:t>
+      </w:r>
+    </w:p>
+    <w:p>
+      <w:pPr>
+        <w:rPr>
+          <w:lang w:val="ro-RO" w:eastAsia="ko-KR"/>
+        </w:rPr>
+      </w:pPr>
+      <w:r>
+        <w:rPr>
+          <w:lang w:val="ro-RO" w:eastAsia="ko-KR"/>
+        </w:rPr>
+        <w:t xml:space="preserve">Arhitectura pe care este bazat framework-ul Angular este MVC (Model View Controller). După cum se observă și în figura 5.2 [29] aceasta înseamnă că modelul este </w:t>
+      </w:r>
+      <w:r>
+        <w:rPr>
+          <w:lang w:val="ro-RO" w:eastAsia="ko-KR"/>
+        </w:rPr>
+        <w:lastRenderedPageBreak/>
+        <w:t>modificat de către controller în funcție de modificările din view ale utilizatorului. De asemenea, view-ul este modificat de căter controller în funcție de starea modelului.</w:t>
+      </w:r>
+    </w:p>
+    <w:p>
+      <w:pPr>
+        <w:rPr>
+          <w:lang w:val="ro-RO" w:eastAsia="ko-KR"/>
+        </w:rPr>
+      </w:pPr>
+    </w:p>
+    <w:p>
+      <w:pPr>
+        <w:ind w:firstLine="0"/>
+        <w:jc w:val="center"/>
+        <w:rPr>
+          <w:lang w:val="ro-RO" w:eastAsia="ko-KR"/>
+        </w:rPr>
+      </w:pPr>
+      <w:r>
+        <w:rPr>
+          <w:noProof/>
+          <w:lang w:eastAsia="en-US"/>
+        </w:rPr>
+        <w:drawing>
+          <wp:inline distT="0" distB="0" distL="0" distR="0">
+            <wp:extent cx="5077114" cy="2753710"/>
+            <wp:effectExtent l="19050" t="0" r="9236" b="0"/>
+            <wp:docPr id="10" name="Picture 1" descr="C:\LIC\documentație\mvc-in-angular.jpg"/>
+            <wp:cNvGraphicFramePr>
+              <a:graphicFrameLocks xmlns:a="http://schemas.openxmlformats.org/drawingml/2006/main" noChangeAspect="1"/>
+            </wp:cNvGraphicFramePr>
+            <a:graphic xmlns:a="http://schemas.openxmlformats.org/drawingml/2006/main">
+              <a:graphicData uri="http://schemas.openxmlformats.org/drawingml/2006/picture">
+                <pic:pic xmlns:pic="http://schemas.openxmlformats.org/drawingml/2006/picture">
+                  <pic:nvPicPr>
+                    <pic:cNvPr id="0" name="Picture 1" descr="C:\LIC\documentație\mvc-in-angular.jpg"/>
+                    <pic:cNvPicPr>
+                      <a:picLocks noChangeAspect="1" noChangeArrowheads="1"/>
+                    </pic:cNvPicPr>
+                  </pic:nvPicPr>
+                  <pic:blipFill>
+                    <a:blip r:embed="rId39"/>
+                    <a:srcRect/>
+                    <a:stretch>
+                      <a:fillRect/>
+                    </a:stretch>
+                  </pic:blipFill>
+                  <pic:spPr bwMode="auto">
+                    <a:xfrm>
+                      <a:off x="0" y="0"/>
+                      <a:ext cx="5079280" cy="2754885"/>
+                    </a:xfrm>
+                    <a:prstGeom prst="rect">
+                      <a:avLst/>
+                    </a:prstGeom>
+                    <a:ln>
+                      <a:noFill/>
+                    </a:ln>
+                    <a:effectLst>
+                      <a:softEdge rad="112500"/>
+                    </a:effectLst>
+                  </pic:spPr>
+                </pic:pic>
+              </a:graphicData>
+            </a:graphic>
+          </wp:inline>
+        </w:drawing>
+      </w:r>
+    </w:p>
+    <w:p>
+      <w:pPr>
+        <w:pStyle w:val="Caption"/>
+      </w:pPr>
+      <w:r>
+        <w:t xml:space="preserve">Figura </w:t>
+      </w:r>
+      <w:fldSimple w:instr=" STYLEREF 1 \s ">
+        <w:r>
+          <w:rPr>
+            <w:noProof/>
+          </w:rPr>
+          <w:t>5</w:t>
+        </w:r>
+      </w:fldSimple>
+      <w:r>
+        <w:t>.</w:t>
+      </w:r>
+      <w:fldSimple w:instr=" SEQ Figura \* ARABIC \s 1 ">
+        <w:r>
+          <w:rPr>
+            <w:noProof/>
+          </w:rPr>
+          <w:t>2</w:t>
+        </w:r>
+      </w:fldSimple>
+      <w:r>
+        <w:t xml:space="preserve"> Arhitectura MVC în Angular [29]</w:t>
+      </w:r>
+    </w:p>
+    <w:p>
+      <w:pPr>
+        <w:rPr>
+          <w:lang w:val="ro-RO"/>
+        </w:rPr>
+      </w:pPr>
+    </w:p>
+    <w:p>
+      <w:pPr>
+        <w:rPr>
+          <w:lang w:val="ro-RO"/>
+        </w:rPr>
+      </w:pPr>
+      <w:r>
+        <w:rPr>
+          <w:lang w:val="ro-RO"/>
+        </w:rPr>
+        <w:t>O trăsătură cheie a Angular sunt componentele. Un component este unitatea de bază pe care este bazată dezvoltarea unei aplicații Angular. Un component poate sa agegheze mai multe alte componente. Practic, o aplicație Angular este un arbore de componente. În figura 5.3 putem observa structura componentelor din aplicația noastră de grădinărit.</w:t>
+      </w:r>
+    </w:p>
+    <w:p>
+      <w:pPr>
+        <w:rPr>
+          <w:lang w:val="ro-RO"/>
+        </w:rPr>
+      </w:pPr>
+    </w:p>
+    <w:p>
+      <w:pPr>
+        <w:rPr>
+          <w:lang w:val="ro-RO"/>
+        </w:rPr>
+      </w:pPr>
+    </w:p>
+    <w:p>
+      <w:pPr>
+        <w:rPr>
+          <w:lang w:val="ro-RO"/>
+        </w:rPr>
+      </w:pPr>
+    </w:p>
+    <w:p>
+      <w:pPr>
+        <w:rPr>
+          <w:lang w:val="ro-RO"/>
+        </w:rPr>
+      </w:pPr>
+      <w:r>
+        <w:rPr>
+          <w:lang w:val="ro-RO"/>
+        </w:rPr>
+        <w:t>Pentru ușurința implementării acestei arhitecturi, An</w:t>
+      </w:r>
     </w:p>
     <w:p>
       <w:pPr>
@@ -17923,6 +18085,7 @@
         <w:rPr>
           <w:lang w:val="ro-RO"/>
         </w:rPr>
+        <w:lastRenderedPageBreak/>
         <w:t>Scopul acestui capitol este de a documenta aplicaţia dezvoltată în aşa fel încât dezvoltarea şi întreţinerea ulterioară să fie posibilă. Cititorul trebuie să identifice funcţiile principale ale aplicaţiei din ceea ce este scris aici.</w:t>
       </w:r>
     </w:p>
@@ -17997,77 +18160,6 @@
           <w:lang w:val="ro-RO"/>
         </w:rPr>
         <w:t>diagrame de clase, clase importante şi metode ale claselor importante.</w:t>
-      </w:r>
-    </w:p>
-    <w:p>
-      <w:pPr>
-        <w:rPr>
-          <w:lang w:val="ro-RO"/>
-        </w:rPr>
-      </w:pPr>
-    </w:p>
-    <w:p>
-      <w:pPr>
-        <w:rPr>
-          <w:lang w:val="ro-RO"/>
-        </w:rPr>
-      </w:pPr>
-    </w:p>
-    <w:p>
-      <w:pPr>
-        <w:rPr>
-          <w:lang w:val="ro-RO"/>
-        </w:rPr>
-      </w:pPr>
-    </w:p>
-    <w:p>
-      <w:pPr>
-        <w:rPr>
-          <w:lang w:val="ro-RO"/>
-        </w:rPr>
-        <w:sectPr>
-          <w:headerReference w:type="default" r:id="rId39"/>
-          <w:pgSz w:w="12240" w:h="15840"/>
-          <w:pgMar w:top="1440" w:right="1800" w:bottom="1440" w:left="1800" w:header="709" w:footer="720" w:gutter="0"/>
-          <w:cols w:space="720"/>
-          <w:docGrid w:linePitch="360"/>
-        </w:sectPr>
-      </w:pPr>
-    </w:p>
-    <w:p>
-      <w:pPr>
-        <w:pStyle w:val="Heading1"/>
-      </w:pPr>
-      <w:bookmarkStart w:id="38" w:name="_Toc384978578"/>
-      <w:bookmarkStart w:id="39" w:name="_Toc384978592"/>
-      <w:bookmarkStart w:id="40" w:name="_Toc384979764"/>
-      <w:bookmarkStart w:id="41" w:name="_Toc384994112"/>
-      <w:r>
-        <w:lastRenderedPageBreak/>
-        <w:t xml:space="preserve">Testare şi </w:t>
-      </w:r>
-      <w:r>
-        <w:t>V</w:t>
-      </w:r>
-      <w:r>
-        <w:t>alidare</w:t>
-      </w:r>
-      <w:bookmarkEnd w:id="38"/>
-      <w:bookmarkEnd w:id="39"/>
-      <w:bookmarkEnd w:id="40"/>
-      <w:bookmarkEnd w:id="41"/>
-    </w:p>
-    <w:p>
-      <w:pPr>
-        <w:rPr>
-          <w:lang w:val="ro-RO"/>
-        </w:rPr>
-      </w:pPr>
-      <w:r>
-        <w:rPr>
-          <w:lang w:val="ro-RO"/>
-        </w:rPr>
-        <w:t>Aproximativ 5% din total.</w:t>
       </w:r>
     </w:p>
     <w:p>
@@ -18109,91 +18201,36 @@
       <w:pPr>
         <w:pStyle w:val="Heading1"/>
       </w:pPr>
-      <w:bookmarkStart w:id="42" w:name="_Toc384978579"/>
-      <w:bookmarkStart w:id="43" w:name="_Toc384978593"/>
-      <w:bookmarkStart w:id="44" w:name="_Toc384979765"/>
-      <w:bookmarkStart w:id="45" w:name="_Toc384994113"/>
+      <w:bookmarkStart w:id="38" w:name="_Toc384978578"/>
+      <w:bookmarkStart w:id="39" w:name="_Toc384978592"/>
+      <w:bookmarkStart w:id="40" w:name="_Toc384979764"/>
+      <w:bookmarkStart w:id="41" w:name="_Toc384994112"/>
       <w:r>
         <w:lastRenderedPageBreak/>
-        <w:t xml:space="preserve">Manual de </w:t>
-      </w:r>
-      <w:r>
-        <w:t>I</w:t>
-      </w:r>
-      <w:r>
-        <w:t xml:space="preserve">nstalare si </w:t>
-      </w:r>
-      <w:r>
-        <w:t>U</w:t>
-      </w:r>
-      <w:r>
-        <w:t>tilizare</w:t>
-      </w:r>
-      <w:bookmarkEnd w:id="42"/>
-      <w:bookmarkEnd w:id="43"/>
-      <w:bookmarkEnd w:id="44"/>
-      <w:bookmarkEnd w:id="45"/>
-    </w:p>
-    <w:p>
-      <w:pPr>
-        <w:rPr>
-          <w:lang w:val="ro-RO"/>
-        </w:rPr>
-      </w:pPr>
-      <w:r>
-        <w:rPr>
-          <w:lang w:val="ro-RO"/>
-        </w:rPr>
-        <w:t>În secţiunea de Instalare trebuie să detaliaţi resursele software şi hardware necesare pentru instalarea şi rularea aplicaţiei, precum şi o descriere pas cu pas a procesului de instalare. Instalarea aplicaţiei trebuie să fie posibilă pe baza a ceea ce se scrie aici.</w:t>
-      </w:r>
-    </w:p>
-    <w:p>
-      <w:pPr>
-        <w:rPr>
-          <w:lang w:val="ro-RO"/>
-        </w:rPr>
-      </w:pPr>
-      <w:r>
-        <w:rPr>
-          <w:lang w:val="ro-RO"/>
-        </w:rPr>
-        <w:t>În acest capitol, trebuie să descrieţi cum se utilizează aplicaţia din punct de vedere al utilizatorului, fără a menţiona aspecte tehnice interne</w:t>
-      </w:r>
-      <w:r>
-        <w:rPr>
-          <w:lang w:val="ro-RO"/>
-        </w:rPr>
-        <w:t>.</w:t>
-      </w:r>
-      <w:r>
-        <w:rPr>
-          <w:lang w:val="ro-RO"/>
-        </w:rPr>
-        <w:t xml:space="preserve"> </w:t>
-      </w:r>
-      <w:r>
-        <w:rPr>
-          <w:lang w:val="ro-RO"/>
-        </w:rPr>
-        <w:t>F</w:t>
-      </w:r>
-      <w:r>
-        <w:rPr>
-          <w:lang w:val="ro-RO"/>
-        </w:rPr>
-        <w:t xml:space="preserve">olosiţi </w:t>
-      </w:r>
-      <w:r>
-        <w:rPr>
-          <w:lang w:val="ro-RO"/>
-        </w:rPr>
-        <w:t>capturi ale ecranului</w:t>
-      </w:r>
-      <w:r>
-        <w:rPr>
-          <w:lang w:val="ro-RO"/>
-        </w:rPr>
-        <w:t xml:space="preserve"> şi explicaţii pas cu pas ale interacţiunii. Folosind acest manual, o persoană ar trebui să poată utiliza produsul vostru.</w:t>
+        <w:t xml:space="preserve">Testare şi </w:t>
+      </w:r>
+      <w:r>
+        <w:t>V</w:t>
+      </w:r>
+      <w:r>
+        <w:t>alidare</w:t>
+      </w:r>
+      <w:bookmarkEnd w:id="38"/>
+      <w:bookmarkEnd w:id="39"/>
+      <w:bookmarkEnd w:id="40"/>
+      <w:bookmarkEnd w:id="41"/>
+    </w:p>
+    <w:p>
+      <w:pPr>
+        <w:rPr>
+          <w:lang w:val="ro-RO"/>
+        </w:rPr>
+      </w:pPr>
+      <w:r>
+        <w:rPr>
+          <w:lang w:val="ro-RO"/>
+        </w:rPr>
+        <w:t>Aproximativ 5% din total.</w:t>
       </w:r>
     </w:p>
     <w:p>
@@ -18235,30 +18272,55 @@
       <w:pPr>
         <w:pStyle w:val="Heading1"/>
       </w:pPr>
-      <w:bookmarkStart w:id="46" w:name="_Toc384978580"/>
-      <w:bookmarkStart w:id="47" w:name="_Toc384978594"/>
-      <w:bookmarkStart w:id="48" w:name="_Toc384979766"/>
-      <w:bookmarkStart w:id="49" w:name="_Toc384994114"/>
+      <w:bookmarkStart w:id="42" w:name="_Toc384978579"/>
+      <w:bookmarkStart w:id="43" w:name="_Toc384978593"/>
+      <w:bookmarkStart w:id="44" w:name="_Toc384979765"/>
+      <w:bookmarkStart w:id="45" w:name="_Toc384994113"/>
       <w:r>
         <w:lastRenderedPageBreak/>
-        <w:t>Concluzii</w:t>
-      </w:r>
-      <w:bookmarkEnd w:id="46"/>
-      <w:bookmarkEnd w:id="47"/>
-      <w:bookmarkEnd w:id="48"/>
-      <w:bookmarkEnd w:id="49"/>
-    </w:p>
-    <w:p>
-      <w:pPr>
-        <w:rPr>
-          <w:lang w:val="ro-RO"/>
-        </w:rPr>
-      </w:pPr>
-      <w:r>
-        <w:rPr>
-          <w:lang w:val="ro-RO"/>
-        </w:rPr>
-        <w:t>Cca. 5% din total</w:t>
+        <w:t xml:space="preserve">Manual de </w:t>
+      </w:r>
+      <w:r>
+        <w:t>I</w:t>
+      </w:r>
+      <w:r>
+        <w:t xml:space="preserve">nstalare si </w:t>
+      </w:r>
+      <w:r>
+        <w:t>U</w:t>
+      </w:r>
+      <w:r>
+        <w:t>tilizare</w:t>
+      </w:r>
+      <w:bookmarkEnd w:id="42"/>
+      <w:bookmarkEnd w:id="43"/>
+      <w:bookmarkEnd w:id="44"/>
+      <w:bookmarkEnd w:id="45"/>
+    </w:p>
+    <w:p>
+      <w:pPr>
+        <w:rPr>
+          <w:lang w:val="ro-RO"/>
+        </w:rPr>
+      </w:pPr>
+      <w:r>
+        <w:rPr>
+          <w:lang w:val="ro-RO"/>
+        </w:rPr>
+        <w:t>În secţiunea de Instalare trebuie să detaliaţi resursele software şi hardware necesare pentru instalarea şi rularea aplicaţiei, precum şi o descriere pas cu pas a procesului de instalare. Instalarea aplicaţiei trebuie să fie posibilă pe baza a ceea ce se scrie aici.</w:t>
+      </w:r>
+    </w:p>
+    <w:p>
+      <w:pPr>
+        <w:rPr>
+          <w:lang w:val="ro-RO"/>
+        </w:rPr>
+      </w:pPr>
+      <w:r>
+        <w:rPr>
+          <w:lang w:val="ro-RO"/>
+        </w:rPr>
+        <w:t>În acest capitol, trebuie să descrieţi cum se utilizează aplicaţia din punct de vedere al utilizatorului, fără a menţiona aspecte tehnice interne</w:t>
       </w:r>
       <w:r>
         <w:rPr>
@@ -18266,72 +18328,35 @@
         </w:rPr>
         <w:t>.</w:t>
       </w:r>
-    </w:p>
-    <w:p>
-      <w:pPr>
-        <w:rPr>
-          <w:lang w:val="ro-RO"/>
-        </w:rPr>
-      </w:pPr>
-      <w:r>
-        <w:rPr>
-          <w:lang w:val="ro-RO"/>
-        </w:rPr>
-        <w:t>Capitolul ar trebui sa conţină (nu se rezumă neapărat la):</w:t>
-      </w:r>
-    </w:p>
-    <w:p>
-      <w:pPr>
-        <w:pStyle w:val="ColorfulList-Accent11"/>
-        <w:numPr>
-          <w:ilvl w:val="0"/>
-          <w:numId w:val="9"/>
-        </w:numPr>
-        <w:rPr>
-          <w:lang w:val="ro-RO"/>
-        </w:rPr>
-      </w:pPr>
-      <w:r>
-        <w:rPr>
-          <w:lang w:val="ro-RO"/>
-        </w:rPr>
-        <w:t>un rezumat al contribuţiilor voastre</w:t>
-      </w:r>
-    </w:p>
-    <w:p>
-      <w:pPr>
-        <w:pStyle w:val="ColorfulList-Accent11"/>
-        <w:numPr>
-          <w:ilvl w:val="0"/>
-          <w:numId w:val="9"/>
-        </w:numPr>
-        <w:rPr>
-          <w:lang w:val="ro-RO"/>
-        </w:rPr>
-      </w:pPr>
-      <w:r>
-        <w:rPr>
-          <w:lang w:val="ro-RO"/>
-        </w:rPr>
-        <w:t>analiză critică a rezultatelor obţinute</w:t>
-      </w:r>
-    </w:p>
-    <w:p>
-      <w:pPr>
-        <w:pStyle w:val="ColorfulList-Accent11"/>
-        <w:numPr>
-          <w:ilvl w:val="0"/>
-          <w:numId w:val="9"/>
-        </w:numPr>
-        <w:rPr>
-          <w:lang w:val="ro-RO"/>
-        </w:rPr>
-      </w:pPr>
-      <w:r>
-        <w:rPr>
-          <w:lang w:val="ro-RO"/>
-        </w:rPr>
-        <w:t>descriere a posibilelor dezvoltări şi îmbunătăţiri ulterioare</w:t>
+      <w:r>
+        <w:rPr>
+          <w:lang w:val="ro-RO"/>
+        </w:rPr>
+        <w:t xml:space="preserve"> </w:t>
+      </w:r>
+      <w:r>
+        <w:rPr>
+          <w:lang w:val="ro-RO"/>
+        </w:rPr>
+        <w:t>F</w:t>
+      </w:r>
+      <w:r>
+        <w:rPr>
+          <w:lang w:val="ro-RO"/>
+        </w:rPr>
+        <w:t xml:space="preserve">olosiţi </w:t>
+      </w:r>
+      <w:r>
+        <w:rPr>
+          <w:lang w:val="ro-RO"/>
+        </w:rPr>
+        <w:t>capturi ale ecranului</w:t>
+      </w:r>
+      <w:r>
+        <w:rPr>
+          <w:lang w:val="ro-RO"/>
+        </w:rPr>
+        <w:t xml:space="preserve"> şi explicaţii pas cu pas ale interacţiunii. Folosind acest manual, o persoană ar trebui să poată utiliza produsul vostru.</w:t>
       </w:r>
     </w:p>
     <w:p>
@@ -18372,6 +18397,144 @@
     <w:p>
       <w:pPr>
         <w:pStyle w:val="Heading1"/>
+      </w:pPr>
+      <w:bookmarkStart w:id="46" w:name="_Toc384978580"/>
+      <w:bookmarkStart w:id="47" w:name="_Toc384978594"/>
+      <w:bookmarkStart w:id="48" w:name="_Toc384979766"/>
+      <w:bookmarkStart w:id="49" w:name="_Toc384994114"/>
+      <w:r>
+        <w:lastRenderedPageBreak/>
+        <w:t>Concluzii</w:t>
+      </w:r>
+      <w:bookmarkEnd w:id="46"/>
+      <w:bookmarkEnd w:id="47"/>
+      <w:bookmarkEnd w:id="48"/>
+      <w:bookmarkEnd w:id="49"/>
+    </w:p>
+    <w:p>
+      <w:pPr>
+        <w:rPr>
+          <w:lang w:val="ro-RO"/>
+        </w:rPr>
+      </w:pPr>
+      <w:r>
+        <w:rPr>
+          <w:lang w:val="ro-RO"/>
+        </w:rPr>
+        <w:t>Cca. 5% din total</w:t>
+      </w:r>
+      <w:r>
+        <w:rPr>
+          <w:lang w:val="ro-RO"/>
+        </w:rPr>
+        <w:t>.</w:t>
+      </w:r>
+    </w:p>
+    <w:p>
+      <w:pPr>
+        <w:rPr>
+          <w:lang w:val="ro-RO"/>
+        </w:rPr>
+      </w:pPr>
+      <w:r>
+        <w:rPr>
+          <w:lang w:val="ro-RO"/>
+        </w:rPr>
+        <w:t>Capitolul ar trebui sa conţină (nu se rezumă neapărat la):</w:t>
+      </w:r>
+    </w:p>
+    <w:p>
+      <w:pPr>
+        <w:pStyle w:val="ColorfulList-Accent11"/>
+        <w:numPr>
+          <w:ilvl w:val="0"/>
+          <w:numId w:val="9"/>
+        </w:numPr>
+        <w:rPr>
+          <w:lang w:val="ro-RO"/>
+        </w:rPr>
+      </w:pPr>
+      <w:r>
+        <w:rPr>
+          <w:lang w:val="ro-RO"/>
+        </w:rPr>
+        <w:t>un rezumat al contribuţiilor voastre</w:t>
+      </w:r>
+    </w:p>
+    <w:p>
+      <w:pPr>
+        <w:pStyle w:val="ColorfulList-Accent11"/>
+        <w:numPr>
+          <w:ilvl w:val="0"/>
+          <w:numId w:val="9"/>
+        </w:numPr>
+        <w:rPr>
+          <w:lang w:val="ro-RO"/>
+        </w:rPr>
+      </w:pPr>
+      <w:r>
+        <w:rPr>
+          <w:lang w:val="ro-RO"/>
+        </w:rPr>
+        <w:t>analiză critică a rezultatelor obţinute</w:t>
+      </w:r>
+    </w:p>
+    <w:p>
+      <w:pPr>
+        <w:pStyle w:val="ColorfulList-Accent11"/>
+        <w:numPr>
+          <w:ilvl w:val="0"/>
+          <w:numId w:val="9"/>
+        </w:numPr>
+        <w:rPr>
+          <w:lang w:val="ro-RO"/>
+        </w:rPr>
+      </w:pPr>
+      <w:r>
+        <w:rPr>
+          <w:lang w:val="ro-RO"/>
+        </w:rPr>
+        <w:t>descriere a posibilelor dezvoltări şi îmbunătăţiri ulterioare</w:t>
+      </w:r>
+    </w:p>
+    <w:p>
+      <w:pPr>
+        <w:rPr>
+          <w:lang w:val="ro-RO"/>
+        </w:rPr>
+      </w:pPr>
+    </w:p>
+    <w:p>
+      <w:pPr>
+        <w:rPr>
+          <w:lang w:val="ro-RO"/>
+        </w:rPr>
+      </w:pPr>
+    </w:p>
+    <w:p>
+      <w:pPr>
+        <w:rPr>
+          <w:lang w:val="ro-RO"/>
+        </w:rPr>
+      </w:pPr>
+    </w:p>
+    <w:p>
+      <w:pPr>
+        <w:rPr>
+          <w:lang w:val="ro-RO"/>
+        </w:rPr>
+        <w:sectPr>
+          <w:headerReference w:type="default" r:id="rId43"/>
+          <w:pgSz w:w="12240" w:h="15840"/>
+          <w:pgMar w:top="1440" w:right="1800" w:bottom="1440" w:left="1800" w:header="709" w:footer="720" w:gutter="0"/>
+          <w:cols w:space="720"/>
+          <w:docGrid w:linePitch="360"/>
+        </w:sectPr>
+      </w:pPr>
+    </w:p>
+    <w:p>
+      <w:pPr>
+        <w:pStyle w:val="Heading1"/>
         <w:numPr>
           <w:ilvl w:val="0"/>
           <w:numId w:val="0"/>
@@ -18564,7 +18727,7 @@
         <w:tab/>
         <w:t xml:space="preserve">Ajax Tutorial, </w:t>
       </w:r>
-      <w:hyperlink r:id="rId43" w:history="1">
+      <w:hyperlink r:id="rId44" w:history="1">
         <w:r>
           <w:rPr>
             <w:rStyle w:val="Hyperlink"/>
@@ -18846,7 +19009,7 @@
         <w:tab/>
         <w:t xml:space="preserve">fig 1.2 </w:t>
       </w:r>
-      <w:hyperlink r:id="rId44" w:history="1">
+      <w:hyperlink r:id="rId45" w:history="1">
         <w:r>
           <w:rPr>
             <w:rStyle w:val="Hyperlink"/>
@@ -18876,7 +19039,7 @@
         <w:tab/>
         <w:t xml:space="preserve">fig 1.3 </w:t>
       </w:r>
-      <w:hyperlink r:id="rId45" w:history="1">
+      <w:hyperlink r:id="rId46" w:history="1">
         <w:r>
           <w:rPr>
             <w:rStyle w:val="Hyperlink"/>
@@ -19096,7 +19259,7 @@
         </w:rPr>
         <w:t xml:space="preserve">Carența de fier a plantelor </w:t>
       </w:r>
-      <w:hyperlink r:id="rId46" w:history="1">
+      <w:hyperlink r:id="rId47" w:history="1">
         <w:r>
           <w:rPr>
             <w:rStyle w:val="Hyperlink"/>
@@ -19281,7 +19444,7 @@
         <w:tab/>
         <w:t xml:space="preserve">Netduino, Netduino 3 WiWi </w:t>
       </w:r>
-      <w:hyperlink r:id="rId47" w:history="1">
+      <w:hyperlink r:id="rId48" w:history="1">
         <w:r>
           <w:rPr>
             <w:rStyle w:val="Hyperlink"/>
@@ -19311,7 +19474,7 @@
         <w:tab/>
         <w:t xml:space="preserve">Arduino vs Netduino vs Raspberry Pi vs Beaglebone Black </w:t>
       </w:r>
-      <w:hyperlink r:id="rId48" w:history="1">
+      <w:hyperlink r:id="rId49" w:history="1">
         <w:r>
           <w:rPr>
             <w:rStyle w:val="Hyperlink"/>
@@ -19353,7 +19516,7 @@
         </w:rPr>
         <w:t xml:space="preserve">reț de achiziție Arduino Uno </w:t>
       </w:r>
-      <w:hyperlink r:id="rId49" w:history="1">
+      <w:hyperlink r:id="rId50" w:history="1">
         <w:r>
           <w:rPr>
             <w:rStyle w:val="Hyperlink"/>
@@ -19402,7 +19565,7 @@
         </w:rPr>
         <w:t xml:space="preserve"> achiziție Raspberry Pi </w:t>
       </w:r>
-      <w:hyperlink r:id="rId50" w:history="1">
+      <w:hyperlink r:id="rId51" w:history="1">
         <w:r>
           <w:rPr>
             <w:rStyle w:val="Hyperlink"/>
@@ -19450,7 +19613,7 @@
         </w:rPr>
         <w:t xml:space="preserve">reț de achiziție FPGA </w:t>
       </w:r>
-      <w:hyperlink r:id="rId51" w:history="1">
+      <w:hyperlink r:id="rId52" w:history="1">
         <w:r>
           <w:rPr>
             <w:rStyle w:val="Hyperlink"/>
@@ -19498,7 +19661,7 @@
         </w:rPr>
         <w:t xml:space="preserve">reț de achiziție Uno + Wi-Fi R3 </w:t>
       </w:r>
-      <w:hyperlink r:id="rId52" w:history="1">
+      <w:hyperlink r:id="rId53" w:history="1">
         <w:r>
           <w:rPr>
             <w:rStyle w:val="Hyperlink"/>
@@ -19558,7 +19721,7 @@
         </w:rPr>
         <w:t xml:space="preserve"> </w:t>
       </w:r>
-      <w:hyperlink r:id="rId53" w:history="1">
+      <w:hyperlink r:id="rId54" w:history="1">
         <w:r>
           <w:rPr>
             <w:rStyle w:val="Hyperlink"/>
@@ -19588,7 +19751,7 @@
         <w:tab/>
         <w:t xml:space="preserve">Preț de achiziție senzor de temperatură și umiditate </w:t>
       </w:r>
-      <w:hyperlink r:id="rId54" w:history="1">
+      <w:hyperlink r:id="rId55" w:history="1">
         <w:r>
           <w:rPr>
             <w:rStyle w:val="Hyperlink"/>
@@ -19618,7 +19781,7 @@
         <w:tab/>
         <w:t xml:space="preserve">Preț de achiziție senzor de umiditate a solului </w:t>
       </w:r>
-      <w:hyperlink r:id="rId55" w:history="1">
+      <w:hyperlink r:id="rId56" w:history="1">
         <w:r>
           <w:rPr>
             <w:rStyle w:val="Hyperlink"/>
@@ -19648,7 +19811,7 @@
         <w:tab/>
         <w:t xml:space="preserve">Preț de achiziție fotorezistor  </w:t>
       </w:r>
-      <w:hyperlink r:id="rId56" w:history="1">
+      <w:hyperlink r:id="rId57" w:history="1">
         <w:r>
           <w:rPr>
             <w:rStyle w:val="Hyperlink"/>
@@ -19695,7 +19858,7 @@
         </w:rPr>
         <w:t xml:space="preserve">” </w:t>
       </w:r>
-      <w:hyperlink r:id="rId57" w:history="1">
+      <w:hyperlink r:id="rId58" w:history="1">
         <w:r>
           <w:rPr>
             <w:rStyle w:val="Hyperlink"/>
@@ -19760,7 +19923,7 @@
         </w:rPr>
         <w:t xml:space="preserve"> </w:t>
       </w:r>
-      <w:hyperlink r:id="rId58" w:history="1">
+      <w:hyperlink r:id="rId59" w:history="1">
         <w:r>
           <w:rPr>
             <w:rStyle w:val="Hyperlink"/>
@@ -19792,7 +19955,7 @@
         </w:rPr>
         <w:t xml:space="preserve">Aplicație pentru îngrijirea plantelor, „Vera Plant Care App” </w:t>
       </w:r>
-      <w:hyperlink r:id="rId59" w:history="1">
+      <w:hyperlink r:id="rId60" w:history="1">
         <w:r>
           <w:rPr>
             <w:rStyle w:val="Hyperlink"/>
@@ -19897,6 +20060,27 @@
           <w:lang w:val="ro-RO"/>
         </w:rPr>
       </w:pPr>
+      <w:r>
+        <w:rPr>
+          <w:lang w:val="ro-RO"/>
+        </w:rPr>
+        <w:t>[29]</w:t>
+      </w:r>
+      <w:r>
+        <w:rPr>
+          <w:lang w:val="ro-RO"/>
+        </w:rPr>
+        <w:tab/>
+      </w:r>
+      <w:hyperlink r:id="rId61" w:history="1">
+        <w:r>
+          <w:rPr>
+            <w:rStyle w:val="Hyperlink"/>
+            <w:lang w:val="ro-RO"/>
+          </w:rPr>
+          <w:t>https://wuschools.com/what-is-mvc-and-understanding-the-mvc-pattern-in-angular/</w:t>
+        </w:r>
+      </w:hyperlink>
     </w:p>
     <w:p>
       <w:pPr>
@@ -19905,6 +20089,51 @@
           <w:lang w:val="ro-RO"/>
         </w:rPr>
       </w:pPr>
+      <w:r>
+        <w:rPr>
+          <w:lang w:val="ro-RO"/>
+        </w:rPr>
+        <w:t>[30]</w:t>
+      </w:r>
+      <w:r>
+        <w:rPr>
+          <w:lang w:val="ro-RO"/>
+        </w:rPr>
+        <w:tab/>
+      </w:r>
+      <w:hyperlink r:id="rId62" w:history="1">
+        <w:r>
+          <w:rPr>
+            <w:rStyle w:val="Hyperlink"/>
+            <w:lang w:val="ro-RO"/>
+          </w:rPr>
+          <w:t>https://angular.io/api/core/Component</w:t>
+        </w:r>
+      </w:hyperlink>
+    </w:p>
+    <w:p>
+      <w:pPr>
+        <w:ind w:left="709" w:hanging="709"/>
+        <w:rPr>
+          <w:lang w:val="ro-RO"/>
+        </w:rPr>
+      </w:pPr>
+    </w:p>
+    <w:p>
+      <w:pPr>
+        <w:ind w:left="709" w:hanging="709"/>
+        <w:rPr>
+          <w:lang w:val="ro-RO"/>
+        </w:rPr>
+      </w:pPr>
+    </w:p>
+    <w:p>
+      <w:pPr>
+        <w:ind w:left="709" w:hanging="709"/>
+        <w:rPr>
+          <w:lang w:val="ro-RO"/>
+        </w:rPr>
+      </w:pPr>
     </w:p>
     <w:p>
       <w:pPr>
@@ -19940,7 +20169,7 @@
           <w:lang w:val="ro-RO"/>
         </w:rPr>
         <w:sectPr>
-          <w:headerReference w:type="default" r:id="rId60"/>
+          <w:headerReference w:type="default" r:id="rId63"/>
           <w:pgSz w:w="12240" w:h="15840"/>
           <w:pgMar w:top="1440" w:right="1800" w:bottom="1440" w:left="1800" w:header="709" w:footer="720" w:gutter="0"/>
           <w:cols w:space="720"/>
@@ -20075,7 +20304,7 @@
       </w:pPr>
     </w:p>
     <w:sectPr>
-      <w:headerReference w:type="default" r:id="rId61"/>
+      <w:headerReference w:type="default" r:id="rId64"/>
       <w:pgSz w:w="12240" w:h="15840"/>
       <w:pgMar w:top="1440" w:right="1800" w:bottom="1440" w:left="1800" w:header="709" w:footer="720" w:gutter="0"/>
       <w:cols w:space="720"/>
@@ -20172,7 +20401,7 @@
         <w:rPr>
           <w:noProof/>
         </w:rPr>
-        <w:t>35</w:t>
+        <w:t>36</w:t>
       </w:r>
     </w:fldSimple>
   </w:p>
@@ -26029,6 +26258,7 @@
   <w:style w:type="character" w:default="1" w:styleId="DefaultParagraphFont">
     <w:name w:val="Default Paragraph Font"/>
     <w:uiPriority w:val="1"/>
+    <w:semiHidden/>
     <w:unhideWhenUsed/>
   </w:style>
   <w:style w:type="table" w:default="1" w:styleId="TableNormal">
@@ -26856,7 +27086,7 @@
 </file>
 
 <file path=customXml/itemProps1.xml><?xml version="1.0" encoding="utf-8"?>
-<ds:datastoreItem xmlns:ds="http://schemas.openxmlformats.org/officeDocument/2006/customXml" ds:itemID="{A0A37274-5115-4F33-B8D5-69DF38B6BB55}">
+<ds:datastoreItem xmlns:ds="http://schemas.openxmlformats.org/officeDocument/2006/customXml" ds:itemID="{0CC941F7-2E52-489C-95EE-361C64A7C8EE}">
   <ds:schemaRefs>
     <ds:schemaRef ds:uri="http://schemas.openxmlformats.org/officeDocument/2006/bibliography"/>
   </ds:schemaRefs>

</xml_diff>

<commit_message>
implementare modul hardware 2/2 + rebeca africa
</commit_message>
<xml_diff>
--- a/Licență (Repaired).docx
+++ b/Licență (Repaired).docx
@@ -19295,6 +19295,12 @@
         </w:rPr>
         <w:t>”. Pentru aceasta switch-urile plăcuței trebuie să fie în starea (OFF, OFF, OFF, OFF, ON, ON, ON, OFF) conform figurii 5.x.</w:t>
       </w:r>
+      <w:r>
+        <w:rPr>
+          <w:lang w:val="ro-RO" w:eastAsia="ko-KR"/>
+        </w:rPr>
+        <w:t xml:space="preserve"> </w:t>
+      </w:r>
     </w:p>
     <w:p>
       <w:pPr>
@@ -19342,7 +19348,7 @@
         <w:rPr>
           <w:lang w:val="ro-RO" w:eastAsia="ko-KR"/>
         </w:rPr>
-        <w:t>Așteaptă valorile transmise de modulul de grădinărit</w:t>
+        <w:t>Se conectează la aplicația server. Adresa aplicație server trebuie specificată în codul sursă.</w:t>
       </w:r>
     </w:p>
     <w:p>
@@ -19360,7 +19366,7 @@
         <w:rPr>
           <w:lang w:val="ro-RO" w:eastAsia="ko-KR"/>
         </w:rPr>
-        <w:t>Citește valorile transmise de modulul de grădinărit</w:t>
+        <w:t>Așteaptă valorile transmise de modulul de grădinărit</w:t>
       </w:r>
     </w:p>
     <w:p>
@@ -19378,7 +19384,7 @@
         <w:rPr>
           <w:lang w:val="ro-RO" w:eastAsia="ko-KR"/>
         </w:rPr>
-        <w:t>Face un apel HTTP de tipul POST cu valorile citite către aplicația server</w:t>
+        <w:t>Citește valorile transmise de modulul de grădinărit</w:t>
       </w:r>
     </w:p>
     <w:p>
@@ -19396,7 +19402,7 @@
         <w:rPr>
           <w:lang w:val="ro-RO" w:eastAsia="ko-KR"/>
         </w:rPr>
-        <w:t>Așteaptă maximum 5 secunde răspunsul de la aplicația server. În caz că aplicația server nu răspunde în 5 secunde, se reîncearcă conectarea la server.</w:t>
+        <w:t>Face un apel HTTP de tipul POST cu valorile citite către aplicația server</w:t>
       </w:r>
     </w:p>
     <w:p>
@@ -19414,7 +19420,7 @@
         <w:rPr>
           <w:lang w:val="ro-RO" w:eastAsia="ko-KR"/>
         </w:rPr>
-        <w:t>Primește răspunsul de la aplicația server. Răspunsul constă în valorile de configurare pentru modulul de grădinărit</w:t>
+        <w:t>Așteaptă maximum 5 secunde răspunsul de la aplicația server. În caz că aplicația server nu răspunde în 5 secunde, se reîncearcă conectarea la server.</w:t>
       </w:r>
     </w:p>
     <w:p>
@@ -19432,7 +19438,7 @@
         <w:rPr>
           <w:lang w:val="ro-RO" w:eastAsia="ko-KR"/>
         </w:rPr>
-        <w:t>Procesează răspunsul de la aplicația server. De exemplu elimină spațiile din răspuns și caracterul de rând nou</w:t>
+        <w:t>Primește răspunsul de la aplicația server. Răspunsul constă în valorile de configurare pentru modulul de grădinărit</w:t>
       </w:r>
     </w:p>
     <w:p>
@@ -19450,7 +19456,7 @@
         <w:rPr>
           <w:lang w:val="ro-RO" w:eastAsia="ko-KR"/>
         </w:rPr>
-        <w:t>Trimite răspunsul procesat către modulul de grădinărit</w:t>
+        <w:t>Procesează răspunsul de la aplicația server. De exemplu elimină spațiile din răspuns și caracterul de rând nou</w:t>
       </w:r>
     </w:p>
     <w:p>
@@ -19468,6 +19474,24 @@
         <w:rPr>
           <w:lang w:val="ro-RO" w:eastAsia="ko-KR"/>
         </w:rPr>
+        <w:t>Trimite răspunsul procesat către modulul de grădinărit</w:t>
+      </w:r>
+    </w:p>
+    <w:p>
+      <w:pPr>
+        <w:pStyle w:val="ListParagraph"/>
+        <w:numPr>
+          <w:ilvl w:val="0"/>
+          <w:numId w:val="38"/>
+        </w:numPr>
+        <w:rPr>
+          <w:lang w:val="ro-RO" w:eastAsia="ko-KR"/>
+        </w:rPr>
+      </w:pPr>
+      <w:r>
+        <w:rPr>
+          <w:lang w:val="ro-RO" w:eastAsia="ko-KR"/>
+        </w:rPr>
         <w:t>Începe de la primul pas.</w:t>
       </w:r>
     </w:p>
@@ -19477,6 +19501,18 @@
           <w:lang w:val="ro-RO" w:eastAsia="ko-KR"/>
         </w:rPr>
       </w:pPr>
+      <w:r>
+        <w:rPr>
+          <w:lang w:val="ro-RO" w:eastAsia="ko-KR"/>
+        </w:rPr>
+        <w:t>Pentru a putea încărca acest cod pe plăcuță a trebuit sa importăm o librărie specifică ESP8266</w:t>
+      </w:r>
+      <w:r>
+        <w:rPr>
+          <w:lang w:val="ro-RO" w:eastAsia="ko-KR"/>
+        </w:rPr>
+        <w:t xml:space="preserve"> și să selectăm plăcuța „Generic ESP8266 Module” cu viteză de încărcare de 115200, flash size de 512K și flash mode „DIO”.</w:t>
+      </w:r>
     </w:p>
     <w:p>
       <w:pPr>
@@ -19533,7 +19569,38 @@
         <w:rPr>
           <w:lang w:val="ro-RO"/>
         </w:rPr>
-        <w:t>) care este capabilă să transmită și să primească date. Componentele UART au două canale de comunicare. Unul pentru transmiterea datelor: Tx, și unul pentru recepționarea datelor: Rx. În figura 5.x se observă cum sunt două componente UART conectate între ele pentru a putea comunica. Componentele UART transmit date în mod asincron</w:t>
+        <w:t xml:space="preserve">) care este capabilă să transmită și să primească date. Componentele UART au două canale de comunicare. Unul pentru </w:t>
+      </w:r>
+      <w:r>
+        <w:rPr>
+          <w:lang w:val="ro-RO"/>
+        </w:rPr>
+        <w:lastRenderedPageBreak/>
+        <w:t>transmiterea datelor: Tx, și unul pentru recepționarea datelor: Rx</w:t>
+      </w:r>
+      <w:r>
+        <w:rPr>
+          <w:lang w:val="ro-RO"/>
+        </w:rPr>
+        <w:t xml:space="preserve"> [36].</w:t>
+      </w:r>
+      <w:r>
+        <w:rPr>
+          <w:lang w:val="ro-RO"/>
+        </w:rPr>
+        <w:t xml:space="preserve"> În figura 5.x se observă cum sunt două componente UART conectate între ele pentru a putea comunica. Componentele UART transmit date</w:t>
+      </w:r>
+      <w:r>
+        <w:rPr>
+          <w:lang w:val="ro-RO"/>
+        </w:rPr>
+        <w:t>le</w:t>
+      </w:r>
+      <w:r>
+        <w:rPr>
+          <w:lang w:val="ro-RO"/>
+        </w:rPr>
+        <w:t xml:space="preserve"> în mod asincron</w:t>
       </w:r>
     </w:p>
     <w:p>
@@ -19556,7 +19623,6 @@
           <w:noProof/>
           <w:lang w:eastAsia="en-US"/>
         </w:rPr>
-        <w:lastRenderedPageBreak/>
         <w:drawing>
           <wp:inline distT="0" distB="0" distL="0" distR="0">
             <wp:extent cx="2223135" cy="1014095"/>
@@ -19647,6 +19713,177 @@
           <w:lang w:val="ro-RO"/>
         </w:rPr>
       </w:pPr>
+      <w:r>
+        <w:rPr>
+          <w:lang w:val="ro-RO"/>
+        </w:rPr>
+        <w:t>Comunicarea între cele două module se face prin funcția Arduino „Serial” care trebuie inițializată la aceeași viteză în amble module.</w:t>
+      </w:r>
+    </w:p>
+    <w:p>
+      <w:pPr>
+        <w:rPr>
+          <w:lang w:val="ro-RO"/>
+        </w:rPr>
+      </w:pPr>
+      <w:r>
+        <w:rPr>
+          <w:lang w:val="ro-RO"/>
+        </w:rPr>
+        <w:t>Metoda pe care am ales-o pentru a implementa comunicarea dintre submodulul de grădinărit și submodulul de comunicare urmează pașii</w:t>
+      </w:r>
+      <w:r>
+        <w:rPr>
+          <w:lang w:val="ro-RO"/>
+        </w:rPr>
+        <w:t xml:space="preserve"> în buclă infinită</w:t>
+      </w:r>
+      <w:r>
+        <w:rPr>
+          <w:lang w:val="ro-RO"/>
+        </w:rPr>
+        <w:t>:</w:t>
+      </w:r>
+    </w:p>
+    <w:p>
+      <w:pPr>
+        <w:pStyle w:val="ListParagraph"/>
+        <w:numPr>
+          <w:ilvl w:val="0"/>
+          <w:numId w:val="39"/>
+        </w:numPr>
+        <w:rPr>
+          <w:lang w:val="ro-RO"/>
+        </w:rPr>
+      </w:pPr>
+      <w:r>
+        <w:rPr>
+          <w:lang w:val="ro-RO"/>
+        </w:rPr>
+        <w:t>Submodulul de comunicare așteaptă un mesaj de la submodulul de grădinărit prin UART</w:t>
+      </w:r>
+    </w:p>
+    <w:p>
+      <w:pPr>
+        <w:pStyle w:val="ListParagraph"/>
+        <w:numPr>
+          <w:ilvl w:val="0"/>
+          <w:numId w:val="39"/>
+        </w:numPr>
+        <w:rPr>
+          <w:lang w:val="ro-RO"/>
+        </w:rPr>
+      </w:pPr>
+      <w:r>
+        <w:rPr>
+          <w:lang w:val="ro-RO"/>
+        </w:rPr>
+        <w:t xml:space="preserve">Submodulul de grădinărit trimite datele citite de la senzori sub formă de JSON </w:t>
+      </w:r>
+      <w:r>
+        <w:rPr>
+          <w:lang w:val="ro-RO"/>
+        </w:rPr>
+        <w:t>prin UART</w:t>
+      </w:r>
+    </w:p>
+    <w:p>
+      <w:pPr>
+        <w:pStyle w:val="ListParagraph"/>
+        <w:numPr>
+          <w:ilvl w:val="0"/>
+          <w:numId w:val="39"/>
+        </w:numPr>
+        <w:rPr>
+          <w:lang w:val="ro-RO"/>
+        </w:rPr>
+      </w:pPr>
+      <w:r>
+        <w:rPr>
+          <w:lang w:val="ro-RO"/>
+        </w:rPr>
+        <w:t>Submodulul de grădinărit așteaptă 10 secunde</w:t>
+      </w:r>
+    </w:p>
+    <w:p>
+      <w:pPr>
+        <w:pStyle w:val="ListParagraph"/>
+        <w:numPr>
+          <w:ilvl w:val="0"/>
+          <w:numId w:val="39"/>
+        </w:numPr>
+        <w:rPr>
+          <w:lang w:val="ro-RO"/>
+        </w:rPr>
+      </w:pPr>
+      <w:r>
+        <w:rPr>
+          <w:lang w:val="ro-RO"/>
+        </w:rPr>
+        <w:t>Submodulul de comunicare trimite un request de tipul POST către aplicația server</w:t>
+      </w:r>
+    </w:p>
+    <w:p>
+      <w:pPr>
+        <w:pStyle w:val="ListParagraph"/>
+        <w:numPr>
+          <w:ilvl w:val="0"/>
+          <w:numId w:val="39"/>
+        </w:numPr>
+        <w:rPr>
+          <w:lang w:val="ro-RO"/>
+        </w:rPr>
+      </w:pPr>
+      <w:r>
+        <w:rPr>
+          <w:lang w:val="ro-RO"/>
+        </w:rPr>
+        <w:t>Submodulul de comunicare primește răspunsul de la aplicația server</w:t>
+      </w:r>
+    </w:p>
+    <w:p>
+      <w:pPr>
+        <w:pStyle w:val="ListParagraph"/>
+        <w:numPr>
+          <w:ilvl w:val="0"/>
+          <w:numId w:val="39"/>
+        </w:numPr>
+        <w:rPr>
+          <w:lang w:val="ro-RO"/>
+        </w:rPr>
+      </w:pPr>
+      <w:r>
+        <w:rPr>
+          <w:lang w:val="ro-RO"/>
+        </w:rPr>
+        <w:t>Submodulul de comunicare transmite răspunsul către submodulul de grădinărit prin UART</w:t>
+      </w:r>
+    </w:p>
+    <w:p>
+      <w:pPr>
+        <w:pStyle w:val="ListParagraph"/>
+        <w:numPr>
+          <w:ilvl w:val="0"/>
+          <w:numId w:val="39"/>
+        </w:numPr>
+        <w:rPr>
+          <w:lang w:val="ro-RO"/>
+        </w:rPr>
+      </w:pPr>
+      <w:r>
+        <w:rPr>
+          <w:lang w:val="ro-RO"/>
+        </w:rPr>
+        <w:t>Submodulul de grădinărit citește mesajul prin UART</w:t>
+      </w:r>
+    </w:p>
+    <w:p>
+      <w:pPr>
+        <w:ind w:left="1080" w:firstLine="0"/>
+        <w:rPr>
+          <w:lang w:val="ro-RO"/>
+        </w:rPr>
+      </w:pPr>
     </w:p>
     <w:p>
       <w:pPr>
@@ -19843,6 +20080,19 @@
         <w:rPr>
           <w:lang w:val="ro-RO"/>
         </w:rPr>
+        <w:t>&lt;&lt; intro tipuri de testare and shit&gt;&gt;</w:t>
+      </w:r>
+    </w:p>
+    <w:p>
+      <w:pPr>
+        <w:rPr>
+          <w:lang w:val="ro-RO"/>
+        </w:rPr>
+      </w:pPr>
+      <w:r>
+        <w:rPr>
+          <w:lang w:val="ro-RO"/>
+        </w:rPr>
         <w:t>Aproximativ 5% din total.</w:t>
       </w:r>
     </w:p>
@@ -19855,8 +20105,615 @@
     </w:p>
     <w:p>
       <w:pPr>
-        <w:rPr>
-          <w:lang w:val="ro-RO"/>
+        <w:pStyle w:val="Heading2"/>
+        <w:rPr>
+          <w:lang w:val="ro-RO"/>
+        </w:rPr>
+      </w:pPr>
+      <w:r>
+        <w:rPr>
+          <w:lang w:val="ro-RO"/>
+        </w:rPr>
+        <w:t>Testarea componentelor</w:t>
+      </w:r>
+    </w:p>
+    <w:p>
+      <w:pPr>
+        <w:rPr>
+          <w:lang w:val="ro-RO" w:eastAsia="ko-KR"/>
+        </w:rPr>
+      </w:pPr>
+      <w:r>
+        <w:rPr>
+          <w:lang w:val="ro-RO" w:eastAsia="ko-KR"/>
+        </w:rPr>
+        <w:t xml:space="preserve">Testarea componentelor are ca scop confirmarea faptului că piesele folosite pentru dezvoltarea unui sistem funcționează în parametrii specificați. Pentru partea harware a sistemului de grădinărit am testat toate piesele componente în mod individual înainte de a începe asamblarea modului hardware. </w:t>
+      </w:r>
+    </w:p>
+    <w:p>
+      <w:pPr>
+        <w:pStyle w:val="Heading3"/>
+      </w:pPr>
+      <w:r>
+        <w:t>Testarea plăcuței R3 UNO + WiFi</w:t>
+      </w:r>
+    </w:p>
+    <w:p>
+      <w:pPr>
+        <w:rPr>
+          <w:lang w:val="ro-RO" w:eastAsia="ko-KR"/>
+        </w:rPr>
+      </w:pPr>
+      <w:r>
+        <w:rPr>
+          <w:lang w:val="ro-RO" w:eastAsia="ko-KR"/>
+        </w:rPr>
+        <w:t xml:space="preserve">Pentru testarea plăcuței R3 UNO + WiFi am urmat </w:t>
+      </w:r>
+      <w:r>
+        <w:rPr>
+          <w:lang w:val="ro-RO" w:eastAsia="ko-KR"/>
+        </w:rPr>
+        <w:t>trei</w:t>
+      </w:r>
+      <w:r>
+        <w:rPr>
+          <w:lang w:val="ro-RO" w:eastAsia="ko-KR"/>
+        </w:rPr>
+        <w:t xml:space="preserve"> pași. </w:t>
+      </w:r>
+      <w:r>
+        <w:rPr>
+          <w:lang w:val="ro-RO" w:eastAsia="ko-KR"/>
+        </w:rPr>
+        <w:t>Primul pas pe care   l-am urmat a fost ca d</w:t>
+      </w:r>
+      <w:r>
+        <w:rPr>
+          <w:lang w:val="ro-RO" w:eastAsia="ko-KR"/>
+        </w:rPr>
+        <w:t xml:space="preserve">upă conectarea plăcuței la laptop prin cablul micro USB, am căutat că aceasta întradevăr e recunoscută și apare în dispozitivele periferice vizibile de către Managerul de Dispozitive ale sistemului de operare. În cazul în care aceasta nu apare ca dispozitiv periferic, poate fi o problemă cu plăcuța în sine sau cu cablul micro USB folosit. Există cabluri micro USB doar pentru încărcare, care nu folosesc pinii de transmitere a datelor. </w:t>
+      </w:r>
+    </w:p>
+    <w:p>
+      <w:pPr>
+        <w:rPr>
+          <w:lang w:val="ro-RO" w:eastAsia="ko-KR"/>
+        </w:rPr>
+      </w:pPr>
+      <w:r>
+        <w:rPr>
+          <w:lang w:val="ro-RO" w:eastAsia="ko-KR"/>
+        </w:rPr>
+        <w:t xml:space="preserve">Al doilea pas pe care l-am făcut a fost să </w:t>
+      </w:r>
+      <w:r>
+        <w:rPr>
+          <w:lang w:val="ro-RO" w:eastAsia="ko-KR"/>
+        </w:rPr>
+        <w:t xml:space="preserve">verificăm dacă modulul ATmega328P funcționează independent. Pentru aceasta a fost nevoie să </w:t>
+      </w:r>
+      <w:r>
+        <w:rPr>
+          <w:lang w:val="ro-RO" w:eastAsia="ko-KR"/>
+        </w:rPr>
+        <w:t>setăm plăcuța în modul de</w:t>
+      </w:r>
+      <w:r>
+        <w:rPr>
+          <w:lang w:val="ro-RO" w:eastAsia="ko-KR"/>
+        </w:rPr>
+        <w:t xml:space="preserve"> operare</w:t>
+      </w:r>
+      <w:r>
+        <w:rPr>
+          <w:lang w:val="ro-RO" w:eastAsia="ko-KR"/>
+        </w:rPr>
+        <w:t xml:space="preserve"> </w:t>
+      </w:r>
+      <w:r>
+        <w:rPr>
+          <w:lang w:val="ro-RO" w:eastAsia="ko-KR"/>
+        </w:rPr>
+        <w:t>„</w:t>
+      </w:r>
+      <w:r>
+        <w:rPr>
+          <w:lang w:val="ro-RO" w:eastAsia="ko-KR"/>
+        </w:rPr>
+        <w:t>CH340 connect to ATmega328 (upload sketch)</w:t>
+      </w:r>
+      <w:r>
+        <w:rPr>
+          <w:lang w:val="ro-RO" w:eastAsia="ko-KR"/>
+        </w:rPr>
+        <w:t>” și să selectăm tipul de plăcuță „Arduino Uno” în Arduino Software</w:t>
+      </w:r>
+      <w:r>
+        <w:rPr>
+          <w:lang w:val="ro-RO" w:eastAsia="ko-KR"/>
+        </w:rPr>
+        <w:t>, după cum</w:t>
+      </w:r>
+      <w:r>
+        <w:rPr>
+          <w:lang w:val="ro-RO" w:eastAsia="ko-KR"/>
+        </w:rPr>
+        <w:t xml:space="preserve"> se observă și în figura 6.x</w:t>
+      </w:r>
+      <w:r>
+        <w:rPr>
+          <w:lang w:val="ro-RO" w:eastAsia="ko-KR"/>
+        </w:rPr>
+        <w:t xml:space="preserve">. </w:t>
+      </w:r>
+    </w:p>
+    <w:p>
+      <w:pPr>
+        <w:ind w:firstLine="0"/>
+        <w:rPr>
+          <w:lang w:val="ro-RO" w:eastAsia="ko-KR"/>
+        </w:rPr>
+      </w:pPr>
+    </w:p>
+    <w:p>
+      <w:pPr>
+        <w:ind w:firstLine="0"/>
+        <w:rPr>
+          <w:lang w:val="ro-RO" w:eastAsia="ko-KR"/>
+        </w:rPr>
+      </w:pPr>
+      <w:r>
+        <w:rPr>
+          <w:noProof/>
+          <w:lang w:eastAsia="en-US"/>
+        </w:rPr>
+        <w:drawing>
+          <wp:inline distT="0" distB="0" distL="0" distR="0">
+            <wp:extent cx="5486400" cy="1897888"/>
+            <wp:effectExtent l="19050" t="0" r="0" b="0"/>
+            <wp:docPr id="30" name="Picture 3" descr="C:\LIC\documentație\Testare\ATmega328P\config.jpg"/>
+            <wp:cNvGraphicFramePr>
+              <a:graphicFrameLocks xmlns:a="http://schemas.openxmlformats.org/drawingml/2006/main" noChangeAspect="1"/>
+            </wp:cNvGraphicFramePr>
+            <a:graphic xmlns:a="http://schemas.openxmlformats.org/drawingml/2006/main">
+              <a:graphicData uri="http://schemas.openxmlformats.org/drawingml/2006/picture">
+                <pic:pic xmlns:pic="http://schemas.openxmlformats.org/drawingml/2006/picture">
+                  <pic:nvPicPr>
+                    <pic:cNvPr id="0" name="Picture 3" descr="C:\LIC\documentație\Testare\ATmega328P\config.jpg"/>
+                    <pic:cNvPicPr>
+                      <a:picLocks noChangeAspect="1" noChangeArrowheads="1"/>
+                    </pic:cNvPicPr>
+                  </pic:nvPicPr>
+                  <pic:blipFill>
+                    <a:blip r:embed="rId44" cstate="print"/>
+                    <a:srcRect/>
+                    <a:stretch>
+                      <a:fillRect/>
+                    </a:stretch>
+                  </pic:blipFill>
+                  <pic:spPr bwMode="auto">
+                    <a:xfrm>
+                      <a:off x="0" y="0"/>
+                      <a:ext cx="5486400" cy="1897888"/>
+                    </a:xfrm>
+                    <a:prstGeom prst="rect">
+                      <a:avLst/>
+                    </a:prstGeom>
+                    <a:noFill/>
+                    <a:ln w="9525">
+                      <a:noFill/>
+                      <a:miter lim="800000"/>
+                      <a:headEnd/>
+                      <a:tailEnd/>
+                    </a:ln>
+                  </pic:spPr>
+                </pic:pic>
+              </a:graphicData>
+            </a:graphic>
+          </wp:inline>
+        </w:drawing>
+      </w:r>
+    </w:p>
+    <w:p>
+      <w:pPr>
+        <w:pStyle w:val="Caption"/>
+      </w:pPr>
+      <w:r>
+        <w:t xml:space="preserve">Figura </w:t>
+      </w:r>
+      <w:fldSimple w:instr=" STYLEREF 1 \s ">
+        <w:r>
+          <w:rPr>
+            <w:noProof/>
+          </w:rPr>
+          <w:t>6</w:t>
+        </w:r>
+      </w:fldSimple>
+      <w:r>
+        <w:t>.</w:t>
+      </w:r>
+      <w:fldSimple w:instr=" SEQ Figura \* ARABIC \s 1 ">
+        <w:r>
+          <w:rPr>
+            <w:noProof/>
+          </w:rPr>
+          <w:t>1</w:t>
+        </w:r>
+      </w:fldSimple>
+      <w:r>
+        <w:t xml:space="preserve"> Setările pentru utilizare ATmega328P</w:t>
+      </w:r>
+    </w:p>
+    <w:p>
+      <w:pPr>
+        <w:rPr>
+          <w:lang w:val="ro-RO" w:eastAsia="ko-KR"/>
+        </w:rPr>
+      </w:pPr>
+      <w:r>
+        <w:rPr>
+          <w:lang w:val="ro-RO" w:eastAsia="ko-KR"/>
+        </w:rPr>
+        <w:t>Apoi, am ales un exemplu de cod sursă din biblioteca Arduino. Acesta făcea ledul încorporat al plăcuței să se stingă și să se aprindă la un interval regulat. Observăm în imaginea 6.x plăcuță în cu ledul în stare stinsă în stânga și cu ledul în stare aprinsă în dreapta.</w:t>
+      </w:r>
+    </w:p>
+    <w:p>
+      <w:pPr>
+        <w:ind w:firstLine="0"/>
+        <w:rPr>
+          <w:lang w:val="ro-RO" w:eastAsia="ko-KR"/>
+        </w:rPr>
+      </w:pPr>
+      <w:r>
+        <w:rPr>
+          <w:noProof/>
+          <w:lang w:eastAsia="en-US"/>
+        </w:rPr>
+        <w:lastRenderedPageBreak/>
+        <w:drawing>
+          <wp:inline distT="0" distB="0" distL="0" distR="0">
+            <wp:extent cx="5486400" cy="1973417"/>
+            <wp:effectExtent l="19050" t="0" r="0" b="0"/>
+            <wp:docPr id="27" name="Picture 2" descr="C:\LIC\documentație\Testare\ATmega328P\placuta_blink.jpg"/>
+            <wp:cNvGraphicFramePr>
+              <a:graphicFrameLocks xmlns:a="http://schemas.openxmlformats.org/drawingml/2006/main" noChangeAspect="1"/>
+            </wp:cNvGraphicFramePr>
+            <a:graphic xmlns:a="http://schemas.openxmlformats.org/drawingml/2006/main">
+              <a:graphicData uri="http://schemas.openxmlformats.org/drawingml/2006/picture">
+                <pic:pic xmlns:pic="http://schemas.openxmlformats.org/drawingml/2006/picture">
+                  <pic:nvPicPr>
+                    <pic:cNvPr id="0" name="Picture 2" descr="C:\LIC\documentație\Testare\ATmega328P\placuta_blink.jpg"/>
+                    <pic:cNvPicPr>
+                      <a:picLocks noChangeAspect="1" noChangeArrowheads="1"/>
+                    </pic:cNvPicPr>
+                  </pic:nvPicPr>
+                  <pic:blipFill>
+                    <a:blip r:embed="rId45" cstate="print"/>
+                    <a:srcRect/>
+                    <a:stretch>
+                      <a:fillRect/>
+                    </a:stretch>
+                  </pic:blipFill>
+                  <pic:spPr bwMode="auto">
+                    <a:xfrm>
+                      <a:off x="0" y="0"/>
+                      <a:ext cx="5486400" cy="1973417"/>
+                    </a:xfrm>
+                    <a:prstGeom prst="rect">
+                      <a:avLst/>
+                    </a:prstGeom>
+                    <a:noFill/>
+                    <a:ln w="9525">
+                      <a:noFill/>
+                      <a:miter lim="800000"/>
+                      <a:headEnd/>
+                      <a:tailEnd/>
+                    </a:ln>
+                  </pic:spPr>
+                </pic:pic>
+              </a:graphicData>
+            </a:graphic>
+          </wp:inline>
+        </w:drawing>
+      </w:r>
+    </w:p>
+    <w:p>
+      <w:pPr>
+        <w:pStyle w:val="Caption"/>
+      </w:pPr>
+      <w:r>
+        <w:t xml:space="preserve">Figura </w:t>
+      </w:r>
+      <w:fldSimple w:instr=" STYLEREF 1 \s ">
+        <w:r>
+          <w:rPr>
+            <w:noProof/>
+          </w:rPr>
+          <w:t>6</w:t>
+        </w:r>
+      </w:fldSimple>
+      <w:r>
+        <w:t>.2 Testare ATmega328P</w:t>
+      </w:r>
+    </w:p>
+    <w:p>
+      <w:pPr>
+        <w:rPr>
+          <w:lang w:val="ro-RO" w:eastAsia="ko-KR"/>
+        </w:rPr>
+      </w:pPr>
+      <w:r>
+        <w:rPr>
+          <w:lang w:val="ro-RO" w:eastAsia="ko-KR"/>
+        </w:rPr>
+        <w:t>Al treilea pas făcut în testarea plăcuței a fost testarea modulului ESP8266. Pentru aceasta a fost nevoie să setăm plăcuța în modul de operare „</w:t>
+      </w:r>
+      <w:r>
+        <w:rPr>
+          <w:lang w:val="ro-RO" w:eastAsia="ko-KR"/>
+        </w:rPr>
+        <w:t>CH340 connect to ESP8266 (upload sketch)</w:t>
+      </w:r>
+      <w:r>
+        <w:rPr>
+          <w:lang w:val="ro-RO" w:eastAsia="ko-KR"/>
+        </w:rPr>
+        <w:t>” și să selectăm tipul de plăcuță „</w:t>
+      </w:r>
+      <w:r>
+        <w:rPr>
+          <w:lang w:val="ro-RO" w:eastAsia="ko-KR"/>
+        </w:rPr>
+        <w:t>Generic ESP8266 Module</w:t>
+      </w:r>
+      <w:r>
+        <w:rPr>
+          <w:lang w:val="ro-RO" w:eastAsia="ko-KR"/>
+        </w:rPr>
+        <w:t xml:space="preserve">” în Arduino Software, după cum se observă și în figura 6.x. </w:t>
+      </w:r>
+    </w:p>
+    <w:p>
+      <w:pPr>
+        <w:rPr>
+          <w:lang w:val="ro-RO" w:eastAsia="ko-KR"/>
+        </w:rPr>
+      </w:pPr>
+    </w:p>
+    <w:p>
+      <w:pPr>
+        <w:ind w:firstLine="0"/>
+        <w:jc w:val="center"/>
+        <w:rPr>
+          <w:lang w:val="ro-RO" w:eastAsia="ko-KR"/>
+        </w:rPr>
+      </w:pPr>
+      <w:r>
+        <w:rPr>
+          <w:noProof/>
+          <w:lang w:eastAsia="en-US"/>
+        </w:rPr>
+        <w:drawing>
+          <wp:inline distT="0" distB="0" distL="0" distR="0">
+            <wp:extent cx="5486400" cy="2749221"/>
+            <wp:effectExtent l="19050" t="0" r="0" b="0"/>
+            <wp:docPr id="31" name="Picture 4" descr="C:\LIC\documentație\Testare\ESP\photo_2020-08-29_23-22-config.jpg"/>
+            <wp:cNvGraphicFramePr>
+              <a:graphicFrameLocks xmlns:a="http://schemas.openxmlformats.org/drawingml/2006/main" noChangeAspect="1"/>
+            </wp:cNvGraphicFramePr>
+            <a:graphic xmlns:a="http://schemas.openxmlformats.org/drawingml/2006/main">
+              <a:graphicData uri="http://schemas.openxmlformats.org/drawingml/2006/picture">
+                <pic:pic xmlns:pic="http://schemas.openxmlformats.org/drawingml/2006/picture">
+                  <pic:nvPicPr>
+                    <pic:cNvPr id="0" name="Picture 4" descr="C:\LIC\documentație\Testare\ESP\photo_2020-08-29_23-22-config.jpg"/>
+                    <pic:cNvPicPr>
+                      <a:picLocks noChangeAspect="1" noChangeArrowheads="1"/>
+                    </pic:cNvPicPr>
+                  </pic:nvPicPr>
+                  <pic:blipFill>
+                    <a:blip r:embed="rId46" cstate="print"/>
+                    <a:srcRect/>
+                    <a:stretch>
+                      <a:fillRect/>
+                    </a:stretch>
+                  </pic:blipFill>
+                  <pic:spPr bwMode="auto">
+                    <a:xfrm>
+                      <a:off x="0" y="0"/>
+                      <a:ext cx="5486400" cy="2749221"/>
+                    </a:xfrm>
+                    <a:prstGeom prst="rect">
+                      <a:avLst/>
+                    </a:prstGeom>
+                    <a:noFill/>
+                    <a:ln w="9525">
+                      <a:noFill/>
+                      <a:miter lim="800000"/>
+                      <a:headEnd/>
+                      <a:tailEnd/>
+                    </a:ln>
+                  </pic:spPr>
+                </pic:pic>
+              </a:graphicData>
+            </a:graphic>
+          </wp:inline>
+        </w:drawing>
+      </w:r>
+    </w:p>
+    <w:p>
+      <w:pPr>
+        <w:pStyle w:val="Caption"/>
+      </w:pPr>
+      <w:r>
+        <w:t xml:space="preserve">Figura </w:t>
+      </w:r>
+      <w:fldSimple w:instr=" STYLEREF 1 \s ">
+        <w:r>
+          <w:rPr>
+            <w:noProof/>
+          </w:rPr>
+          <w:t>6</w:t>
+        </w:r>
+      </w:fldSimple>
+      <w:r>
+        <w:t>.</w:t>
+      </w:r>
+      <w:fldSimple w:instr=" SEQ Figura \* ARABIC \s 1 ">
+        <w:r>
+          <w:rPr>
+            <w:noProof/>
+          </w:rPr>
+          <w:t>2</w:t>
+        </w:r>
+      </w:fldSimple>
+      <w:r>
+        <w:t xml:space="preserve"> Setările pentru utilizare ESP2866</w:t>
+      </w:r>
+    </w:p>
+    <w:p>
+      <w:pPr>
+        <w:rPr>
+          <w:lang w:val="ro-RO" w:eastAsia="ko-KR"/>
+        </w:rPr>
+      </w:pPr>
+    </w:p>
+    <w:p>
+      <w:pPr>
+        <w:rPr>
+          <w:lang w:val="ro-RO" w:eastAsia="ko-KR"/>
+        </w:rPr>
+      </w:pPr>
+      <w:r>
+        <w:rPr>
+          <w:lang w:val="ro-RO" w:eastAsia="ko-KR"/>
+        </w:rPr>
+        <w:t>Pentru testarea modulului am folosit același cod din schița anterioară, „Blink” doar că l-am adaptat pentru un led legat la pinul 2 al modulului ESP8266.</w:t>
+      </w:r>
+      <w:r>
+        <w:rPr>
+          <w:lang w:val="ro-RO" w:eastAsia="ko-KR"/>
+        </w:rPr>
+        <w:t xml:space="preserve"> În figura 6.x se observă atât starea în care ledul este oprit în stânga, cât si starea în care ledul este aprins, conform codului.</w:t>
+      </w:r>
+    </w:p>
+    <w:p>
+      <w:pPr>
+        <w:rPr>
+          <w:lang w:val="ro-RO" w:eastAsia="ko-KR"/>
+        </w:rPr>
+      </w:pPr>
+    </w:p>
+    <w:p>
+      <w:pPr>
+        <w:ind w:firstLine="0"/>
+        <w:jc w:val="center"/>
+        <w:rPr>
+          <w:lang w:val="ro-RO" w:eastAsia="ko-KR"/>
+        </w:rPr>
+      </w:pPr>
+      <w:r>
+        <w:rPr>
+          <w:noProof/>
+          <w:lang w:eastAsia="en-US"/>
+        </w:rPr>
+        <w:lastRenderedPageBreak/>
+        <w:drawing>
+          <wp:inline distT="0" distB="0" distL="0" distR="0">
+            <wp:extent cx="5486400" cy="2059207"/>
+            <wp:effectExtent l="19050" t="0" r="0" b="0"/>
+            <wp:docPr id="32" name="Picture 5" descr="C:\LIC\documentație\Testare\ESP\led.jpg"/>
+            <wp:cNvGraphicFramePr>
+              <a:graphicFrameLocks xmlns:a="http://schemas.openxmlformats.org/drawingml/2006/main" noChangeAspect="1"/>
+            </wp:cNvGraphicFramePr>
+            <a:graphic xmlns:a="http://schemas.openxmlformats.org/drawingml/2006/main">
+              <a:graphicData uri="http://schemas.openxmlformats.org/drawingml/2006/picture">
+                <pic:pic xmlns:pic="http://schemas.openxmlformats.org/drawingml/2006/picture">
+                  <pic:nvPicPr>
+                    <pic:cNvPr id="0" name="Picture 5" descr="C:\LIC\documentație\Testare\ESP\led.jpg"/>
+                    <pic:cNvPicPr>
+                      <a:picLocks noChangeAspect="1" noChangeArrowheads="1"/>
+                    </pic:cNvPicPr>
+                  </pic:nvPicPr>
+                  <pic:blipFill>
+                    <a:blip r:embed="rId47" cstate="print"/>
+                    <a:srcRect/>
+                    <a:stretch>
+                      <a:fillRect/>
+                    </a:stretch>
+                  </pic:blipFill>
+                  <pic:spPr bwMode="auto">
+                    <a:xfrm>
+                      <a:off x="0" y="0"/>
+                      <a:ext cx="5486400" cy="2059207"/>
+                    </a:xfrm>
+                    <a:prstGeom prst="rect">
+                      <a:avLst/>
+                    </a:prstGeom>
+                    <a:noFill/>
+                    <a:ln w="9525">
+                      <a:noFill/>
+                      <a:miter lim="800000"/>
+                      <a:headEnd/>
+                      <a:tailEnd/>
+                    </a:ln>
+                  </pic:spPr>
+                </pic:pic>
+              </a:graphicData>
+            </a:graphic>
+          </wp:inline>
+        </w:drawing>
+      </w:r>
+    </w:p>
+    <w:p>
+      <w:pPr>
+        <w:pStyle w:val="Caption"/>
+      </w:pPr>
+      <w:r>
+        <w:t xml:space="preserve">Figura </w:t>
+      </w:r>
+      <w:fldSimple w:instr=" STYLEREF 1 \s ">
+        <w:r>
+          <w:rPr>
+            <w:noProof/>
+          </w:rPr>
+          <w:t>6</w:t>
+        </w:r>
+      </w:fldSimple>
+      <w:r>
+        <w:t>.</w:t>
+      </w:r>
+      <w:fldSimple w:instr=" SEQ Figura \* ARABIC \s 1 ">
+        <w:r>
+          <w:rPr>
+            <w:noProof/>
+          </w:rPr>
+          <w:t>3</w:t>
+        </w:r>
+      </w:fldSimple>
+      <w:r>
+        <w:t xml:space="preserve"> Testare ESP8266</w:t>
+      </w:r>
+    </w:p>
+    <w:p>
+      <w:pPr>
+        <w:rPr>
+          <w:lang w:val="ro-RO" w:eastAsia="ko-KR"/>
+        </w:rPr>
+      </w:pPr>
+    </w:p>
+    <w:p>
+      <w:pPr>
+        <w:pStyle w:val="Heading3"/>
+      </w:pPr>
+      <w:r>
+        <w:t>Testarea senzorului DHT11</w:t>
+      </w:r>
+    </w:p>
+    <w:p>
+      <w:pPr>
+        <w:rPr>
+          <w:lang w:val="ro-RO" w:eastAsia="ko-KR"/>
         </w:rPr>
       </w:pPr>
     </w:p>
@@ -19873,7 +20730,7 @@
           <w:lang w:val="ro-RO"/>
         </w:rPr>
         <w:sectPr>
-          <w:headerReference w:type="default" r:id="rId44"/>
+          <w:headerReference w:type="default" r:id="rId48"/>
           <w:pgSz w:w="12240" w:h="15840"/>
           <w:pgMar w:top="1440" w:right="1800" w:bottom="1440" w:left="1800" w:header="709" w:footer="720" w:gutter="0"/>
           <w:cols w:space="720"/>
@@ -19999,7 +20856,7 @@
           <w:lang w:val="ro-RO"/>
         </w:rPr>
         <w:sectPr>
-          <w:headerReference w:type="default" r:id="rId45"/>
+          <w:headerReference w:type="default" r:id="rId49"/>
           <w:pgSz w:w="12240" w:h="15840"/>
           <w:pgMar w:top="1440" w:right="1800" w:bottom="1440" w:left="1800" w:header="709" w:footer="720" w:gutter="0"/>
           <w:cols w:space="720"/>
@@ -20137,7 +20994,7 @@
           <w:lang w:val="ro-RO"/>
         </w:rPr>
         <w:sectPr>
-          <w:headerReference w:type="default" r:id="rId46"/>
+          <w:headerReference w:type="default" r:id="rId50"/>
           <w:pgSz w:w="12240" w:h="15840"/>
           <w:pgMar w:top="1440" w:right="1800" w:bottom="1440" w:left="1800" w:header="709" w:footer="720" w:gutter="0"/>
           <w:cols w:space="720"/>
@@ -20340,7 +21197,7 @@
         <w:tab/>
         <w:t xml:space="preserve">Ajax Tutorial, </w:t>
       </w:r>
-      <w:hyperlink r:id="rId47" w:history="1">
+      <w:hyperlink r:id="rId51" w:history="1">
         <w:r>
           <w:rPr>
             <w:rStyle w:val="Hyperlink"/>
@@ -20622,7 +21479,7 @@
         <w:tab/>
         <w:t xml:space="preserve">fig 1.2 </w:t>
       </w:r>
-      <w:hyperlink r:id="rId48" w:history="1">
+      <w:hyperlink r:id="rId52" w:history="1">
         <w:r>
           <w:rPr>
             <w:rStyle w:val="Hyperlink"/>
@@ -20652,7 +21509,7 @@
         <w:tab/>
         <w:t xml:space="preserve">fig 1.3 </w:t>
       </w:r>
-      <w:hyperlink r:id="rId49" w:history="1">
+      <w:hyperlink r:id="rId53" w:history="1">
         <w:r>
           <w:rPr>
             <w:rStyle w:val="Hyperlink"/>
@@ -20872,7 +21729,7 @@
         </w:rPr>
         <w:t xml:space="preserve">Carența de fier a plantelor </w:t>
       </w:r>
-      <w:hyperlink r:id="rId50" w:history="1">
+      <w:hyperlink r:id="rId54" w:history="1">
         <w:r>
           <w:rPr>
             <w:rStyle w:val="Hyperlink"/>
@@ -21057,7 +21914,7 @@
         <w:tab/>
         <w:t xml:space="preserve">Netduino, Netduino 3 WiWi </w:t>
       </w:r>
-      <w:hyperlink r:id="rId51" w:history="1">
+      <w:hyperlink r:id="rId55" w:history="1">
         <w:r>
           <w:rPr>
             <w:rStyle w:val="Hyperlink"/>
@@ -21087,7 +21944,7 @@
         <w:tab/>
         <w:t xml:space="preserve">Arduino vs Netduino vs Raspberry Pi vs Beaglebone Black </w:t>
       </w:r>
-      <w:hyperlink r:id="rId52" w:history="1">
+      <w:hyperlink r:id="rId56" w:history="1">
         <w:r>
           <w:rPr>
             <w:rStyle w:val="Hyperlink"/>
@@ -21129,7 +21986,7 @@
         </w:rPr>
         <w:t xml:space="preserve">reț de achiziție Arduino Uno </w:t>
       </w:r>
-      <w:hyperlink r:id="rId53" w:history="1">
+      <w:hyperlink r:id="rId57" w:history="1">
         <w:r>
           <w:rPr>
             <w:rStyle w:val="Hyperlink"/>
@@ -21178,7 +22035,7 @@
         </w:rPr>
         <w:t xml:space="preserve"> achiziție Raspberry Pi </w:t>
       </w:r>
-      <w:hyperlink r:id="rId54" w:history="1">
+      <w:hyperlink r:id="rId58" w:history="1">
         <w:r>
           <w:rPr>
             <w:rStyle w:val="Hyperlink"/>
@@ -21226,7 +22083,7 @@
         </w:rPr>
         <w:t xml:space="preserve">reț de achiziție FPGA </w:t>
       </w:r>
-      <w:hyperlink r:id="rId55" w:history="1">
+      <w:hyperlink r:id="rId59" w:history="1">
         <w:r>
           <w:rPr>
             <w:rStyle w:val="Hyperlink"/>
@@ -21274,7 +22131,7 @@
         </w:rPr>
         <w:t xml:space="preserve">reț de achiziție Uno + Wi-Fi R3 </w:t>
       </w:r>
-      <w:hyperlink r:id="rId56" w:history="1">
+      <w:hyperlink r:id="rId60" w:history="1">
         <w:r>
           <w:rPr>
             <w:rStyle w:val="Hyperlink"/>
@@ -21334,7 +22191,7 @@
         </w:rPr>
         <w:t xml:space="preserve"> </w:t>
       </w:r>
-      <w:hyperlink r:id="rId57" w:history="1">
+      <w:hyperlink r:id="rId61" w:history="1">
         <w:r>
           <w:rPr>
             <w:rStyle w:val="Hyperlink"/>
@@ -21364,7 +22221,7 @@
         <w:tab/>
         <w:t xml:space="preserve">Preț de achiziție senzor de temperatură și umiditate </w:t>
       </w:r>
-      <w:hyperlink r:id="rId58" w:history="1">
+      <w:hyperlink r:id="rId62" w:history="1">
         <w:r>
           <w:rPr>
             <w:rStyle w:val="Hyperlink"/>
@@ -21394,7 +22251,7 @@
         <w:tab/>
         <w:t xml:space="preserve">Preț de achiziție senzor de umiditate a solului </w:t>
       </w:r>
-      <w:hyperlink r:id="rId59" w:history="1">
+      <w:hyperlink r:id="rId63" w:history="1">
         <w:r>
           <w:rPr>
             <w:rStyle w:val="Hyperlink"/>
@@ -21424,7 +22281,7 @@
         <w:tab/>
         <w:t xml:space="preserve">Preț de achiziție fotorezistor  </w:t>
       </w:r>
-      <w:hyperlink r:id="rId60" w:history="1">
+      <w:hyperlink r:id="rId64" w:history="1">
         <w:r>
           <w:rPr>
             <w:rStyle w:val="Hyperlink"/>
@@ -21471,7 +22328,7 @@
         </w:rPr>
         <w:t xml:space="preserve">” </w:t>
       </w:r>
-      <w:hyperlink r:id="rId61" w:history="1">
+      <w:hyperlink r:id="rId65" w:history="1">
         <w:r>
           <w:rPr>
             <w:rStyle w:val="Hyperlink"/>
@@ -21536,7 +22393,7 @@
         </w:rPr>
         <w:t xml:space="preserve"> </w:t>
       </w:r>
-      <w:hyperlink r:id="rId62" w:history="1">
+      <w:hyperlink r:id="rId66" w:history="1">
         <w:r>
           <w:rPr>
             <w:rStyle w:val="Hyperlink"/>
@@ -21568,7 +22425,7 @@
         </w:rPr>
         <w:t xml:space="preserve">Aplicație pentru îngrijirea plantelor, „Vera Plant Care App” </w:t>
       </w:r>
-      <w:hyperlink r:id="rId63" w:history="1">
+      <w:hyperlink r:id="rId67" w:history="1">
         <w:r>
           <w:rPr>
             <w:rStyle w:val="Hyperlink"/>
@@ -21685,7 +22542,7 @@
         </w:rPr>
         <w:tab/>
       </w:r>
-      <w:hyperlink r:id="rId64" w:history="1">
+      <w:hyperlink r:id="rId68" w:history="1">
         <w:r>
           <w:rPr>
             <w:rStyle w:val="Hyperlink"/>
@@ -21711,7 +22568,7 @@
         </w:rPr>
         <w:tab/>
       </w:r>
-      <w:hyperlink r:id="rId65" w:history="1">
+      <w:hyperlink r:id="rId69" w:history="1">
         <w:r>
           <w:rPr>
             <w:rStyle w:val="Hyperlink"/>
@@ -21731,7 +22588,7 @@
       <w:r>
         <w:tab/>
       </w:r>
-      <w:hyperlink r:id="rId66" w:history="1">
+      <w:hyperlink r:id="rId70" w:history="1">
         <w:r>
           <w:rPr>
             <w:rStyle w:val="Hyperlink"/>
@@ -21750,7 +22607,7 @@
       <w:r>
         <w:tab/>
       </w:r>
-      <w:hyperlink r:id="rId67" w:history="1">
+      <w:hyperlink r:id="rId71" w:history="1">
         <w:r>
           <w:rPr>
             <w:rStyle w:val="Hyperlink"/>
@@ -21769,7 +22626,7 @@
       <w:r>
         <w:tab/>
       </w:r>
-      <w:hyperlink r:id="rId68" w:history="1">
+      <w:hyperlink r:id="rId72" w:history="1">
         <w:r>
           <w:rPr>
             <w:rStyle w:val="Hyperlink"/>
@@ -21788,7 +22645,7 @@
       <w:r>
         <w:tab/>
       </w:r>
-      <w:hyperlink r:id="rId69" w:history="1">
+      <w:hyperlink r:id="rId73" w:history="1">
         <w:r>
           <w:rPr>
             <w:rStyle w:val="Hyperlink"/>
@@ -21810,7 +22667,7 @@
       <w:r>
         <w:t xml:space="preserve">Arduino – </w:t>
       </w:r>
-      <w:hyperlink r:id="rId70" w:history="1">
+      <w:hyperlink r:id="rId74" w:history="1">
         <w:r>
           <w:rPr>
             <w:rStyle w:val="Hyperlink"/>
@@ -21830,7 +22687,7 @@
         <w:tab/>
         <w:t xml:space="preserve">UART - </w:t>
       </w:r>
-      <w:hyperlink r:id="rId71" w:history="1">
+      <w:hyperlink r:id="rId75" w:anchor=":~:text=UART%20stands%20for%20Universal%20Asynchronous,transmit%20and%20receive%20serial%20data" w:history="1">
         <w:r>
           <w:rPr>
             <w:rStyle w:val="Hyperlink"/>
@@ -21913,7 +22770,7 @@
           <w:lang w:val="ro-RO"/>
         </w:rPr>
         <w:sectPr>
-          <w:headerReference w:type="default" r:id="rId72"/>
+          <w:headerReference w:type="default" r:id="rId76"/>
           <w:pgSz w:w="12240" w:h="15840"/>
           <w:pgMar w:top="1440" w:right="1800" w:bottom="1440" w:left="1800" w:header="709" w:footer="720" w:gutter="0"/>
           <w:cols w:space="720"/>
@@ -22048,7 +22905,7 @@
       </w:pPr>
     </w:p>
     <w:sectPr>
-      <w:headerReference w:type="default" r:id="rId73"/>
+      <w:headerReference w:type="default" r:id="rId77"/>
       <w:pgSz w:w="12240" w:h="15840"/>
       <w:pgMar w:top="1440" w:right="1800" w:bottom="1440" w:left="1800" w:header="709" w:footer="720" w:gutter="0"/>
       <w:cols w:space="720"/>
@@ -22115,7 +22972,7 @@
         <w:rPr>
           <w:noProof/>
         </w:rPr>
-        <w:t>42</w:t>
+        <w:t>45</w:t>
       </w:r>
     </w:fldSimple>
   </w:p>
@@ -23565,6 +24422,119 @@
     </w:lvl>
   </w:abstractNum>
   <w:abstractNum w:abstractNumId="11">
+    <w:nsid w:val="22DD424B"/>
+    <w:multiLevelType w:val="hybridMultilevel"/>
+    <w:tmpl w:val="E96EE6DE"/>
+    <w:lvl w:ilvl="0" w:tplc="04090001">
+      <w:start w:val="1"/>
+      <w:numFmt w:val="bullet"/>
+      <w:lvlText w:val=""/>
+      <w:lvlJc w:val="left"/>
+      <w:pPr>
+        <w:ind w:left="1440" w:hanging="360"/>
+      </w:pPr>
+      <w:rPr>
+        <w:rFonts w:ascii="Symbol" w:hAnsi="Symbol" w:hint="default"/>
+      </w:rPr>
+    </w:lvl>
+    <w:lvl w:ilvl="1" w:tplc="04090003" w:tentative="1">
+      <w:start w:val="1"/>
+      <w:numFmt w:val="bullet"/>
+      <w:lvlText w:val="o"/>
+      <w:lvlJc w:val="left"/>
+      <w:pPr>
+        <w:ind w:left="2160" w:hanging="360"/>
+      </w:pPr>
+      <w:rPr>
+        <w:rFonts w:ascii="Courier New" w:hAnsi="Courier New" w:cs="Courier New" w:hint="default"/>
+      </w:rPr>
+    </w:lvl>
+    <w:lvl w:ilvl="2" w:tplc="04090005" w:tentative="1">
+      <w:start w:val="1"/>
+      <w:numFmt w:val="bullet"/>
+      <w:lvlText w:val=""/>
+      <w:lvlJc w:val="left"/>
+      <w:pPr>
+        <w:ind w:left="2880" w:hanging="360"/>
+      </w:pPr>
+      <w:rPr>
+        <w:rFonts w:ascii="Wingdings" w:hAnsi="Wingdings" w:hint="default"/>
+      </w:rPr>
+    </w:lvl>
+    <w:lvl w:ilvl="3" w:tplc="04090001" w:tentative="1">
+      <w:start w:val="1"/>
+      <w:numFmt w:val="bullet"/>
+      <w:lvlText w:val=""/>
+      <w:lvlJc w:val="left"/>
+      <w:pPr>
+        <w:ind w:left="3600" w:hanging="360"/>
+      </w:pPr>
+      <w:rPr>
+        <w:rFonts w:ascii="Symbol" w:hAnsi="Symbol" w:hint="default"/>
+      </w:rPr>
+    </w:lvl>
+    <w:lvl w:ilvl="4" w:tplc="04090003" w:tentative="1">
+      <w:start w:val="1"/>
+      <w:numFmt w:val="bullet"/>
+      <w:lvlText w:val="o"/>
+      <w:lvlJc w:val="left"/>
+      <w:pPr>
+        <w:ind w:left="4320" w:hanging="360"/>
+      </w:pPr>
+      <w:rPr>
+        <w:rFonts w:ascii="Courier New" w:hAnsi="Courier New" w:cs="Courier New" w:hint="default"/>
+      </w:rPr>
+    </w:lvl>
+    <w:lvl w:ilvl="5" w:tplc="04090005" w:tentative="1">
+      <w:start w:val="1"/>
+      <w:numFmt w:val="bullet"/>
+      <w:lvlText w:val=""/>
+      <w:lvlJc w:val="left"/>
+      <w:pPr>
+        <w:ind w:left="5040" w:hanging="360"/>
+      </w:pPr>
+      <w:rPr>
+        <w:rFonts w:ascii="Wingdings" w:hAnsi="Wingdings" w:hint="default"/>
+      </w:rPr>
+    </w:lvl>
+    <w:lvl w:ilvl="6" w:tplc="04090001" w:tentative="1">
+      <w:start w:val="1"/>
+      <w:numFmt w:val="bullet"/>
+      <w:lvlText w:val=""/>
+      <w:lvlJc w:val="left"/>
+      <w:pPr>
+        <w:ind w:left="5760" w:hanging="360"/>
+      </w:pPr>
+      <w:rPr>
+        <w:rFonts w:ascii="Symbol" w:hAnsi="Symbol" w:hint="default"/>
+      </w:rPr>
+    </w:lvl>
+    <w:lvl w:ilvl="7" w:tplc="04090003" w:tentative="1">
+      <w:start w:val="1"/>
+      <w:numFmt w:val="bullet"/>
+      <w:lvlText w:val="o"/>
+      <w:lvlJc w:val="left"/>
+      <w:pPr>
+        <w:ind w:left="6480" w:hanging="360"/>
+      </w:pPr>
+      <w:rPr>
+        <w:rFonts w:ascii="Courier New" w:hAnsi="Courier New" w:cs="Courier New" w:hint="default"/>
+      </w:rPr>
+    </w:lvl>
+    <w:lvl w:ilvl="8" w:tplc="04090005" w:tentative="1">
+      <w:start w:val="1"/>
+      <w:numFmt w:val="bullet"/>
+      <w:lvlText w:val=""/>
+      <w:lvlJc w:val="left"/>
+      <w:pPr>
+        <w:ind w:left="7200" w:hanging="360"/>
+      </w:pPr>
+      <w:rPr>
+        <w:rFonts w:ascii="Wingdings" w:hAnsi="Wingdings" w:hint="default"/>
+      </w:rPr>
+    </w:lvl>
+  </w:abstractNum>
+  <w:abstractNum w:abstractNumId="12">
     <w:nsid w:val="2AA36E53"/>
     <w:multiLevelType w:val="hybridMultilevel"/>
     <w:tmpl w:val="4F947400"/>
@@ -23677,7 +24647,7 @@
       </w:rPr>
     </w:lvl>
   </w:abstractNum>
-  <w:abstractNum w:abstractNumId="12">
+  <w:abstractNum w:abstractNumId="13">
     <w:nsid w:val="2DA95AA6"/>
     <w:multiLevelType w:val="hybridMultilevel"/>
     <w:tmpl w:val="B6289A92"/>
@@ -23790,7 +24760,7 @@
       </w:rPr>
     </w:lvl>
   </w:abstractNum>
-  <w:abstractNum w:abstractNumId="13">
+  <w:abstractNum w:abstractNumId="14">
     <w:nsid w:val="34AE2E1E"/>
     <w:multiLevelType w:val="hybridMultilevel"/>
     <w:tmpl w:val="E4CC1820"/>
@@ -23903,7 +24873,7 @@
       </w:rPr>
     </w:lvl>
   </w:abstractNum>
-  <w:abstractNum w:abstractNumId="14">
+  <w:abstractNum w:abstractNumId="15">
     <w:nsid w:val="36D419D1"/>
     <w:multiLevelType w:val="hybridMultilevel"/>
     <w:tmpl w:val="1C16D278"/>
@@ -24016,7 +24986,7 @@
       </w:rPr>
     </w:lvl>
   </w:abstractNum>
-  <w:abstractNum w:abstractNumId="15">
+  <w:abstractNum w:abstractNumId="16">
     <w:nsid w:val="3E44781E"/>
     <w:multiLevelType w:val="hybridMultilevel"/>
     <w:tmpl w:val="C30E7A5C"/>
@@ -24129,7 +25099,7 @@
       </w:rPr>
     </w:lvl>
   </w:abstractNum>
-  <w:abstractNum w:abstractNumId="16">
+  <w:abstractNum w:abstractNumId="17">
     <w:nsid w:val="40A660C6"/>
     <w:multiLevelType w:val="hybridMultilevel"/>
     <w:tmpl w:val="2AB4BA1A"/>
@@ -24218,7 +25188,7 @@
       </w:pPr>
     </w:lvl>
   </w:abstractNum>
-  <w:abstractNum w:abstractNumId="17">
+  <w:abstractNum w:abstractNumId="18">
     <w:nsid w:val="44C1611D"/>
     <w:multiLevelType w:val="hybridMultilevel"/>
     <w:tmpl w:val="C72A5472"/>
@@ -24331,7 +25301,7 @@
       </w:rPr>
     </w:lvl>
   </w:abstractNum>
-  <w:abstractNum w:abstractNumId="18">
+  <w:abstractNum w:abstractNumId="19">
     <w:nsid w:val="465A343E"/>
     <w:multiLevelType w:val="hybridMultilevel"/>
     <w:tmpl w:val="DCAE9054"/>
@@ -24444,7 +25414,7 @@
       </w:rPr>
     </w:lvl>
   </w:abstractNum>
-  <w:abstractNum w:abstractNumId="19">
+  <w:abstractNum w:abstractNumId="20">
     <w:nsid w:val="4A490B51"/>
     <w:multiLevelType w:val="hybridMultilevel"/>
     <w:tmpl w:val="A22E3058"/>
@@ -24557,7 +25527,7 @@
       </w:rPr>
     </w:lvl>
   </w:abstractNum>
-  <w:abstractNum w:abstractNumId="20">
+  <w:abstractNum w:abstractNumId="21">
     <w:nsid w:val="4F1340A0"/>
     <w:multiLevelType w:val="hybridMultilevel"/>
     <w:tmpl w:val="1F4ADA14"/>
@@ -24646,7 +25616,7 @@
       </w:pPr>
     </w:lvl>
   </w:abstractNum>
-  <w:abstractNum w:abstractNumId="21">
+  <w:abstractNum w:abstractNumId="22">
     <w:nsid w:val="4FBC25F8"/>
     <w:multiLevelType w:val="hybridMultilevel"/>
     <w:tmpl w:val="C1A0D3BC"/>
@@ -24759,7 +25729,7 @@
       </w:rPr>
     </w:lvl>
   </w:abstractNum>
-  <w:abstractNum w:abstractNumId="22">
+  <w:abstractNum w:abstractNumId="23">
     <w:nsid w:val="567060B7"/>
     <w:multiLevelType w:val="hybridMultilevel"/>
     <w:tmpl w:val="6396E96E"/>
@@ -24848,7 +25818,7 @@
       </w:pPr>
     </w:lvl>
   </w:abstractNum>
-  <w:abstractNum w:abstractNumId="23">
+  <w:abstractNum w:abstractNumId="24">
     <w:nsid w:val="5A9722C7"/>
     <w:multiLevelType w:val="hybridMultilevel"/>
     <w:tmpl w:val="AF888C80"/>
@@ -24934,7 +25904,7 @@
       </w:pPr>
     </w:lvl>
   </w:abstractNum>
-  <w:abstractNum w:abstractNumId="24">
+  <w:abstractNum w:abstractNumId="25">
     <w:nsid w:val="5CCA7B03"/>
     <w:multiLevelType w:val="hybridMultilevel"/>
     <w:tmpl w:val="02AA757E"/>
@@ -25047,7 +26017,7 @@
       </w:rPr>
     </w:lvl>
   </w:abstractNum>
-  <w:abstractNum w:abstractNumId="25">
+  <w:abstractNum w:abstractNumId="26">
     <w:nsid w:val="63D3725B"/>
     <w:multiLevelType w:val="hybridMultilevel"/>
     <w:tmpl w:val="C20484C6"/>
@@ -25136,7 +26106,7 @@
       </w:pPr>
     </w:lvl>
   </w:abstractNum>
-  <w:abstractNum w:abstractNumId="26">
+  <w:abstractNum w:abstractNumId="27">
     <w:nsid w:val="644A25B0"/>
     <w:multiLevelType w:val="hybridMultilevel"/>
     <w:tmpl w:val="1D325F00"/>
@@ -25249,7 +26219,7 @@
       </w:rPr>
     </w:lvl>
   </w:abstractNum>
-  <w:abstractNum w:abstractNumId="27">
+  <w:abstractNum w:abstractNumId="28">
     <w:nsid w:val="64F8559E"/>
     <w:multiLevelType w:val="hybridMultilevel"/>
     <w:tmpl w:val="A69AF5BC"/>
@@ -25362,7 +26332,7 @@
       </w:rPr>
     </w:lvl>
   </w:abstractNum>
-  <w:abstractNum w:abstractNumId="28">
+  <w:abstractNum w:abstractNumId="29">
     <w:nsid w:val="6B171BFC"/>
     <w:multiLevelType w:val="hybridMultilevel"/>
     <w:tmpl w:val="9F7C074C"/>
@@ -25475,7 +26445,7 @@
       </w:rPr>
     </w:lvl>
   </w:abstractNum>
-  <w:abstractNum w:abstractNumId="29">
+  <w:abstractNum w:abstractNumId="30">
     <w:nsid w:val="6B6D7919"/>
     <w:multiLevelType w:val="hybridMultilevel"/>
     <w:tmpl w:val="121C2368"/>
@@ -25564,7 +26534,7 @@
       </w:pPr>
     </w:lvl>
   </w:abstractNum>
-  <w:abstractNum w:abstractNumId="30">
+  <w:abstractNum w:abstractNumId="31">
     <w:nsid w:val="6EC85135"/>
     <w:multiLevelType w:val="hybridMultilevel"/>
     <w:tmpl w:val="688C265C"/>
@@ -25677,7 +26647,7 @@
       </w:rPr>
     </w:lvl>
   </w:abstractNum>
-  <w:abstractNum w:abstractNumId="31">
+  <w:abstractNum w:abstractNumId="32">
     <w:nsid w:val="6EEF2629"/>
     <w:multiLevelType w:val="hybridMultilevel"/>
     <w:tmpl w:val="D68C4010"/>
@@ -25766,7 +26736,7 @@
       </w:pPr>
     </w:lvl>
   </w:abstractNum>
-  <w:abstractNum w:abstractNumId="32">
+  <w:abstractNum w:abstractNumId="33">
     <w:nsid w:val="760B44F9"/>
     <w:multiLevelType w:val="hybridMultilevel"/>
     <w:tmpl w:val="7480BFF0"/>
@@ -25879,7 +26849,7 @@
       </w:rPr>
     </w:lvl>
   </w:abstractNum>
-  <w:abstractNum w:abstractNumId="33">
+  <w:abstractNum w:abstractNumId="34">
     <w:nsid w:val="78C3107B"/>
     <w:multiLevelType w:val="hybridMultilevel"/>
     <w:tmpl w:val="C86A3334"/>
@@ -25992,7 +26962,7 @@
       </w:rPr>
     </w:lvl>
   </w:abstractNum>
-  <w:abstractNum w:abstractNumId="34">
+  <w:abstractNum w:abstractNumId="35">
     <w:nsid w:val="7B682463"/>
     <w:multiLevelType w:val="hybridMultilevel"/>
     <w:tmpl w:val="233C2A72"/>
@@ -26105,7 +27075,7 @@
       </w:rPr>
     </w:lvl>
   </w:abstractNum>
-  <w:abstractNum w:abstractNumId="35">
+  <w:abstractNum w:abstractNumId="36">
     <w:nsid w:val="7C837590"/>
     <w:multiLevelType w:val="hybridMultilevel"/>
     <w:tmpl w:val="D6507916"/>
@@ -26218,7 +27188,7 @@
       </w:rPr>
     </w:lvl>
   </w:abstractNum>
-  <w:abstractNum w:abstractNumId="36">
+  <w:abstractNum w:abstractNumId="37">
     <w:nsid w:val="7EA316EE"/>
     <w:multiLevelType w:val="hybridMultilevel"/>
     <w:tmpl w:val="951E3282"/>
@@ -26341,46 +27311,46 @@
     <w:abstractNumId w:val="7"/>
   </w:num>
   <w:num w:numId="4">
-    <w:abstractNumId w:val="26"/>
+    <w:abstractNumId w:val="27"/>
   </w:num>
   <w:num w:numId="5">
-    <w:abstractNumId w:val="21"/>
+    <w:abstractNumId w:val="22"/>
   </w:num>
   <w:num w:numId="6">
-    <w:abstractNumId w:val="23"/>
+    <w:abstractNumId w:val="24"/>
   </w:num>
   <w:num w:numId="7">
     <w:abstractNumId w:val="9"/>
   </w:num>
   <w:num w:numId="8">
-    <w:abstractNumId w:val="34"/>
+    <w:abstractNumId w:val="35"/>
   </w:num>
   <w:num w:numId="9">
-    <w:abstractNumId w:val="19"/>
+    <w:abstractNumId w:val="20"/>
   </w:num>
   <w:num w:numId="10">
-    <w:abstractNumId w:val="36"/>
+    <w:abstractNumId w:val="37"/>
   </w:num>
   <w:num w:numId="11">
-    <w:abstractNumId w:val="24"/>
+    <w:abstractNumId w:val="25"/>
   </w:num>
   <w:num w:numId="12">
-    <w:abstractNumId w:val="11"/>
+    <w:abstractNumId w:val="12"/>
   </w:num>
   <w:num w:numId="13">
-    <w:abstractNumId w:val="32"/>
+    <w:abstractNumId w:val="33"/>
   </w:num>
   <w:num w:numId="14">
-    <w:abstractNumId w:val="15"/>
+    <w:abstractNumId w:val="16"/>
   </w:num>
   <w:num w:numId="15">
-    <w:abstractNumId w:val="13"/>
+    <w:abstractNumId w:val="14"/>
   </w:num>
   <w:num w:numId="16">
     <w:abstractNumId w:val="8"/>
   </w:num>
   <w:num w:numId="17">
-    <w:abstractNumId w:val="25"/>
+    <w:abstractNumId w:val="26"/>
   </w:num>
   <w:num w:numId="18">
     <w:abstractNumId w:val="2"/>
@@ -26392,58 +27362,61 @@
     <w:abstractNumId w:val="1"/>
   </w:num>
   <w:num w:numId="21">
-    <w:abstractNumId w:val="22"/>
+    <w:abstractNumId w:val="23"/>
   </w:num>
   <w:num w:numId="22">
     <w:abstractNumId w:val="5"/>
   </w:num>
   <w:num w:numId="23">
-    <w:abstractNumId w:val="29"/>
+    <w:abstractNumId w:val="30"/>
   </w:num>
   <w:num w:numId="24">
-    <w:abstractNumId w:val="31"/>
+    <w:abstractNumId w:val="32"/>
   </w:num>
   <w:num w:numId="25">
-    <w:abstractNumId w:val="16"/>
+    <w:abstractNumId w:val="17"/>
   </w:num>
   <w:num w:numId="26">
     <w:abstractNumId w:val="3"/>
   </w:num>
   <w:num w:numId="27">
-    <w:abstractNumId w:val="20"/>
+    <w:abstractNumId w:val="21"/>
   </w:num>
   <w:num w:numId="28">
-    <w:abstractNumId w:val="27"/>
+    <w:abstractNumId w:val="28"/>
   </w:num>
   <w:num w:numId="29">
     <w:abstractNumId w:val="10"/>
   </w:num>
   <w:num w:numId="30">
-    <w:abstractNumId w:val="18"/>
+    <w:abstractNumId w:val="19"/>
   </w:num>
   <w:num w:numId="31">
-    <w:abstractNumId w:val="33"/>
+    <w:abstractNumId w:val="34"/>
   </w:num>
   <w:num w:numId="32">
-    <w:abstractNumId w:val="14"/>
+    <w:abstractNumId w:val="15"/>
   </w:num>
   <w:num w:numId="33">
     <w:abstractNumId w:val="4"/>
   </w:num>
   <w:num w:numId="34">
-    <w:abstractNumId w:val="17"/>
+    <w:abstractNumId w:val="18"/>
   </w:num>
   <w:num w:numId="35">
-    <w:abstractNumId w:val="35"/>
+    <w:abstractNumId w:val="36"/>
   </w:num>
   <w:num w:numId="36">
-    <w:abstractNumId w:val="12"/>
+    <w:abstractNumId w:val="13"/>
   </w:num>
   <w:num w:numId="37">
-    <w:abstractNumId w:val="30"/>
+    <w:abstractNumId w:val="31"/>
   </w:num>
   <w:num w:numId="38">
-    <w:abstractNumId w:val="28"/>
+    <w:abstractNumId w:val="29"/>
+  </w:num>
+  <w:num w:numId="39">
+    <w:abstractNumId w:val="11"/>
   </w:num>
   <w:numIdMacAtCleanup w:val="38"/>
 </w:numbering>
@@ -26606,7 +27579,7 @@
   <w:style w:type="paragraph" w:default="1" w:styleId="Normal">
     <w:name w:val="Normal"/>
     <w:qFormat/>
-    <w:rsid w:val="00DA7D23"/>
+    <w:rsid w:val="00960074"/>
     <w:pPr>
       <w:suppressAutoHyphens/>
       <w:ind w:firstLine="720"/>
@@ -27666,7 +28639,7 @@
 </file>
 
 <file path=customXml/itemProps1.xml><?xml version="1.0" encoding="utf-8"?>
-<ds:datastoreItem xmlns:ds="http://schemas.openxmlformats.org/officeDocument/2006/customXml" ds:itemID="{1DACB4CF-C345-42B5-A228-A0516A3458B0}">
+<ds:datastoreItem xmlns:ds="http://schemas.openxmlformats.org/officeDocument/2006/customXml" ds:itemID="{0A91CB2F-A296-4546-A867-D05CC369933C}">
   <ds:schemaRefs>
     <ds:schemaRef ds:uri="http://schemas.openxmlformats.org/officeDocument/2006/bibliography"/>
   </ds:schemaRefs>

</xml_diff>